<commit_message>
few started paragraph 2
</commit_message>
<xml_diff>
--- a/Project charter Greepam.docx
+++ b/Project charter Greepam.docx
@@ -86,10 +86,34 @@
         <w:t xml:space="preserve"> </w:t>
       </w:r>
       <w:r>
-        <w:t xml:space="preserve">Although public transport is well developed in Kraków and city authorities invest a lot of effort and money to make it ecological, most of citizens are used to commute by car. </w:t>
-      </w:r>
-      <w:r>
-        <w:t>This not only pollutes the air but make</w:t>
+        <w:t xml:space="preserve">Although public transport is well developed in Kraków and city authorities invest a lot of effort and money </w:t>
+      </w:r>
+      <w:r>
+        <w:t xml:space="preserve">in </w:t>
+      </w:r>
+      <w:r>
+        <w:t>mak</w:t>
+      </w:r>
+      <w:r>
+        <w:t>ing</w:t>
+      </w:r>
+      <w:r>
+        <w:t xml:space="preserve"> it ecological, most of citizens </w:t>
+      </w:r>
+      <w:r>
+        <w:t>choose</w:t>
+      </w:r>
+      <w:r>
+        <w:t xml:space="preserve"> to commute by car. </w:t>
+      </w:r>
+      <w:r>
+        <w:t xml:space="preserve">This not only pollutes the air but </w:t>
+      </w:r>
+      <w:r>
+        <w:t xml:space="preserve">also </w:t>
+      </w:r>
+      <w:r>
+        <w:t>make</w:t>
       </w:r>
       <w:r>
         <w:t xml:space="preserve">s it impossible </w:t>
@@ -98,50 +122,77 @@
         <w:t xml:space="preserve">to demarcate enough </w:t>
       </w:r>
       <w:r>
-        <w:t>space on parking lots close to offices of high density</w:t>
-      </w:r>
-      <w:r>
-        <w:t xml:space="preserve"> layout</w:t>
-      </w:r>
-      <w:r>
-        <w:t>.</w:t>
+        <w:t xml:space="preserve">space on parking lots close to </w:t>
+      </w:r>
+      <w:r>
+        <w:t xml:space="preserve">high density layout </w:t>
+      </w:r>
+      <w:r>
+        <w:t>offices.</w:t>
       </w:r>
       <w:r>
         <w:t xml:space="preserve"> </w:t>
       </w:r>
       <w:r>
-        <w:t xml:space="preserve">Greepam project </w:t>
+        <w:t xml:space="preserve">There are two main </w:t>
+      </w:r>
+      <w:r>
+        <w:t xml:space="preserve">objectives </w:t>
+      </w:r>
+      <w:r>
+        <w:t xml:space="preserve">of </w:t>
+      </w:r>
+      <w:r>
+        <w:t>Greepam project</w:t>
+      </w:r>
+      <w:r>
+        <w:t xml:space="preserve">: </w:t>
+      </w:r>
+    </w:p>
+    <w:p>
+      <w:pPr>
+        <w:pStyle w:val="Akapitzlist"/>
+        <w:numPr>
+          <w:ilvl w:val="1"/>
+          <w:numId w:val="1"/>
+        </w:numPr>
+      </w:pPr>
+      <w:r>
+        <w:t>t</w:t>
+      </w:r>
+      <w:r>
+        <w:t xml:space="preserve">o </w:t>
+      </w:r>
+      <w:r>
+        <w:t xml:space="preserve">strengthen </w:t>
+      </w:r>
+      <w:r>
+        <w:t xml:space="preserve">EPAM </w:t>
+      </w:r>
+      <w:r>
+        <w:t>image of socially responsible co</w:t>
+      </w:r>
+      <w:r>
+        <w:t>r</w:t>
+      </w:r>
+      <w:r>
+        <w:t xml:space="preserve">porate </w:t>
+      </w:r>
+      <w:r>
+        <w:t>that contributes to sustainable development of local society</w:t>
       </w:r>
       <w:r>
         <w:t xml:space="preserve"> </w:t>
       </w:r>
-      <w:r>
-        <w:t>primary goal is t</w:t>
-      </w:r>
-      <w:r>
-        <w:t xml:space="preserve">o </w:t>
-      </w:r>
-      <w:r>
-        <w:t xml:space="preserve">strengthen </w:t>
-      </w:r>
-      <w:r>
-        <w:t xml:space="preserve">EPAM </w:t>
-      </w:r>
-      <w:r>
-        <w:t>image of socially responsible co</w:t>
-      </w:r>
-      <w:r>
-        <w:t>r</w:t>
-      </w:r>
-      <w:r>
-        <w:t xml:space="preserve">porate </w:t>
-      </w:r>
-      <w:r>
-        <w:t>that contributes to sustainable development of local society</w:t>
-      </w:r>
-      <w:r>
-        <w:t xml:space="preserve"> and </w:t>
-      </w:r>
+    </w:p>
+    <w:p>
+      <w:pPr>
+        <w:pStyle w:val="Akapitzlist"/>
+        <w:numPr>
+          <w:ilvl w:val="1"/>
+          <w:numId w:val="1"/>
+        </w:numPr>
+      </w:pPr>
       <w:r>
         <w:t xml:space="preserve">to optimize </w:t>
       </w:r>
@@ -151,6 +202,51 @@
       <w:r>
         <w:t xml:space="preserve"> in terms of parking space usage.</w:t>
       </w:r>
+      <w:r>
+        <w:br/>
+      </w:r>
+    </w:p>
+    <w:p>
+      <w:pPr>
+        <w:pStyle w:val="Akapitzlist"/>
+        <w:numPr>
+          <w:ilvl w:val="0"/>
+          <w:numId w:val="1"/>
+        </w:numPr>
+        <w:rPr>
+          <w:b/>
+        </w:rPr>
+      </w:pPr>
+      <w:r>
+        <w:t>Detailed product description</w:t>
+      </w:r>
+      <w:r>
+        <w:br/>
+      </w:r>
+      <w:r>
+        <w:t xml:space="preserve">Greepam project intends to deliver means (software) and methodology (business process) to optimize </w:t>
+      </w:r>
+      <w:r>
+        <w:t xml:space="preserve">utilization of parking lot resources and fulfill corporate responsibility </w:t>
+      </w:r>
+      <w:r>
+        <w:t>policies.</w:t>
+      </w:r>
+      <w:r>
+        <w:t xml:space="preserve"> </w:t>
+      </w:r>
+      <w:r>
+        <w:br/>
+      </w:r>
+    </w:p>
+    <w:p>
+      <w:pPr>
+        <w:pStyle w:val="Akapitzlist"/>
+        <w:numPr>
+          <w:ilvl w:val="0"/>
+          <w:numId w:val="1"/>
+        </w:numPr>
+      </w:pPr>
     </w:p>
     <w:sectPr>
       <w:pgSz w:w="11906" w:h="16838"/>
@@ -167,8 +263,8 @@
   <w:abstractNum w:abstractNumId="0">
     <w:nsid w:val="0D884997"/>
     <w:multiLevelType w:val="hybridMultilevel"/>
-    <w:tmpl w:val="BA26BD34"/>
-    <w:lvl w:ilvl="0" w:tplc="0415000F">
+    <w:tmpl w:val="AA8652E8"/>
+    <w:lvl w:ilvl="0" w:tplc="B8E01CF6">
       <w:start w:val="1"/>
       <w:numFmt w:val="decimal"/>
       <w:lvlText w:val="%1."/>
@@ -178,16 +274,20 @@
       </w:pPr>
       <w:rPr>
         <w:rFonts w:hint="default"/>
+        <w:b w:val="0"/>
       </w:rPr>
     </w:lvl>
-    <w:lvl w:ilvl="1" w:tplc="04150019" w:tentative="1">
+    <w:lvl w:ilvl="1" w:tplc="04150001">
       <w:start w:val="1"/>
-      <w:numFmt w:val="lowerLetter"/>
-      <w:lvlText w:val="%2."/>
+      <w:numFmt w:val="bullet"/>
+      <w:lvlText w:val=""/>
       <w:lvlJc w:val="left"/>
       <w:pPr>
         <w:ind w:left="1440" w:hanging="360"/>
       </w:pPr>
+      <w:rPr>
+        <w:rFonts w:ascii="Symbol" w:hAnsi="Symbol" w:hint="default"/>
+      </w:rPr>
     </w:lvl>
     <w:lvl w:ilvl="2" w:tplc="0415001B" w:tentative="1">
       <w:start w:val="1"/>

</xml_diff>

<commit_message>
project and product description edits
</commit_message>
<xml_diff>
--- a/Project charter Greepam.docx
+++ b/Project charter Greepam.docx
@@ -184,6 +184,9 @@
       <w:r>
         <w:t xml:space="preserve"> </w:t>
       </w:r>
+      <w:r>
+        <w:t>by promoting ecological means of transport</w:t>
+      </w:r>
     </w:p>
     <w:p>
       <w:pPr>
@@ -262,6 +265,69 @@
       <w:r>
         <w:t xml:space="preserve">The mobile software shall have capability of determining how EPAM employee commutes by tracking and analyzing geospatial data. This is to be used for </w:t>
       </w:r>
+      <w:r>
+        <w:t>rewarding employees that commute to work by bike</w:t>
+      </w:r>
+      <w:r>
+        <w:t xml:space="preserve">, </w:t>
+      </w:r>
+      <w:r>
+        <w:t>walk</w:t>
+      </w:r>
+      <w:r>
+        <w:t>, use public transportation</w:t>
+      </w:r>
+      <w:r>
+        <w:t xml:space="preserve"> or share seats in a car. </w:t>
+      </w:r>
+      <w:r>
+        <w:t xml:space="preserve">Value of </w:t>
+      </w:r>
+      <w:r>
+        <w:t xml:space="preserve">benefits will depend on kind of transportation </w:t>
+      </w:r>
+      <w:r>
+        <w:t>(</w:t>
+      </w:r>
+      <w:r>
+        <w:t xml:space="preserve">assuming walking and riding a bike being most </w:t>
+      </w:r>
+      <w:r>
+        <w:t>valuable</w:t>
+      </w:r>
+      <w:r>
+        <w:t>)</w:t>
+      </w:r>
+      <w:r>
+        <w:t xml:space="preserve"> and distance a person needs to cover. </w:t>
+      </w:r>
+      <w:r>
+        <w:t>Also t</w:t>
+      </w:r>
+      <w:r>
+        <w:t>hose who go to work by car will find the application useful as it will allow monitor</w:t>
+      </w:r>
+      <w:r>
+        <w:t>ing of</w:t>
+      </w:r>
+      <w:r>
+        <w:t xml:space="preserve"> </w:t>
+      </w:r>
+      <w:r>
+        <w:t>space in car parks.</w:t>
+      </w:r>
+      <w:r>
+        <w:t xml:space="preserve"> </w:t>
+      </w:r>
+      <w:r>
+        <w:t xml:space="preserve">Server side of the application together with web interface is intended to deliver detailed reports about utilization of parking spaces and listing </w:t>
+      </w:r>
+      <w:r>
+        <w:t xml:space="preserve">employees that </w:t>
+      </w:r>
+      <w:r>
+        <w:t xml:space="preserve">make use of alternatives to cars. </w:t>
+      </w:r>
     </w:p>
     <w:p>
       <w:pPr>
@@ -275,16 +341,55 @@
         </w:rPr>
       </w:pPr>
       <w:r>
-        <w:t>development of resource management practices with promo campaign</w:t>
-      </w:r>
-      <w:r>
+        <w:t xml:space="preserve"> </w:t>
+      </w:r>
+      <w:r>
+        <w:t>development of resource managem</w:t>
+      </w:r>
+      <w:r>
+        <w:t xml:space="preserve">ent practices for </w:t>
+      </w:r>
+      <w:r>
+        <w:t>rewarding employees tha</w:t>
+      </w:r>
+      <w:r>
+        <w:t>t make use of cars alternatives</w:t>
+      </w:r>
+    </w:p>
+    <w:p>
+      <w:pPr>
+        <w:pStyle w:val="Akapitzlist"/>
+        <w:numPr>
+          <w:ilvl w:val="1"/>
+          <w:numId w:val="1"/>
+        </w:numPr>
         <w:rPr>
-          <w:color w:val="0000FF"/>
+          <w:b/>
         </w:rPr>
-        <w:t>.</w:t>
-      </w:r>
-      <w:r>
+      </w:pPr>
+      <w:r>
+        <w:t>promo campaign</w:t>
+      </w:r>
+      <w:r>
+        <w:rPr>
+          <w:b/>
+        </w:rPr>
         <w:t xml:space="preserve"> </w:t>
+      </w:r>
+      <w:r>
+        <w:t xml:space="preserve">to spread a good word </w:t>
+      </w:r>
+      <w:r>
+        <w:t xml:space="preserve">in media </w:t>
+      </w:r>
+      <w:r>
+        <w:t xml:space="preserve">about </w:t>
+      </w:r>
+      <w:r>
+        <w:t>EPAM</w:t>
+      </w:r>
+      <w:r>
+        <w:t xml:space="preserve"> and its contribution to resolving local society problems. </w:t>
       </w:r>
     </w:p>
     <w:p>

</xml_diff>

<commit_message>
better purpose + project manager
</commit_message>
<xml_diff>
--- a/Project charter Greepam.docx
+++ b/Project charter Greepam.docx
@@ -41,7 +41,7 @@
         <w:t xml:space="preserve">Project </w:t>
       </w:r>
       <w:r>
-        <w:t>description</w:t>
+        <w:t>purpose</w:t>
       </w:r>
       <w:r>
         <w:br/>
@@ -107,7 +107,74 @@
         <w:t xml:space="preserve"> to commute by car. </w:t>
       </w:r>
       <w:r>
-        <w:t xml:space="preserve">This not only pollutes the air but </w:t>
+        <w:t xml:space="preserve">Together with </w:t>
+      </w:r>
+      <w:r>
+        <w:t xml:space="preserve">obsolete </w:t>
+      </w:r>
+      <w:r>
+        <w:t>heating techniques it generates a lot of pollution and</w:t>
+      </w:r>
+      <w:r>
+        <w:t xml:space="preserve"> Kraków</w:t>
+      </w:r>
+      <w:r>
+        <w:t xml:space="preserve"> </w:t>
+      </w:r>
+      <w:r>
+        <w:t xml:space="preserve">is highly ranked among most cities with highest pollution of the air. </w:t>
+      </w:r>
+      <w:r>
+        <w:t xml:space="preserve">High pollution with particulates </w:t>
+      </w:r>
+      <w:r>
+        <w:t xml:space="preserve">can cause diseases of respiratory, circulatory and nervous systems, affects peoples concentration and memory, </w:t>
+      </w:r>
+      <w:r>
+        <w:t xml:space="preserve">cause depressions </w:t>
+      </w:r>
+      <w:r>
+        <w:t xml:space="preserve">and overall bad </w:t>
+      </w:r>
+      <w:r>
+        <w:t>state of being.</w:t>
+      </w:r>
+      <w:r>
+        <w:t xml:space="preserve"> </w:t>
+      </w:r>
+      <w:r>
+        <w:t xml:space="preserve">Polluted air makes outdoor activities impossible for major part of the year, which is particularly </w:t>
+      </w:r>
+      <w:r>
+        <w:t>unfavorable for those who work seated</w:t>
+      </w:r>
+      <w:r>
+        <w:t xml:space="preserve"> </w:t>
+      </w:r>
+      <w:r>
+        <w:t xml:space="preserve">for most of the day. </w:t>
+      </w:r>
+      <w:r>
+        <w:t xml:space="preserve">From a corporate point of view, high pollution is a </w:t>
+      </w:r>
+      <w:r>
+        <w:t xml:space="preserve">deterring factor while efforts are made to </w:t>
+      </w:r>
+      <w:r>
+        <w:t>move employees</w:t>
+      </w:r>
+      <w:r>
+        <w:t xml:space="preserve"> </w:t>
+      </w:r>
+      <w:r>
+        <w:t xml:space="preserve">from other locations to Kraków. </w:t>
+      </w:r>
+      <w:r>
+        <w:br/>
+        <w:t xml:space="preserve">Commuting by car </w:t>
+      </w:r>
+      <w:r>
+        <w:t xml:space="preserve">not only pollutes the air but </w:t>
       </w:r>
       <w:r>
         <w:t xml:space="preserve">also </w:t>
@@ -128,25 +195,76 @@
         <w:t xml:space="preserve">high density layout </w:t>
       </w:r>
       <w:r>
-        <w:t>offices.</w:t>
+        <w:t>offices</w:t>
+      </w:r>
+      <w:r>
+        <w:t xml:space="preserve"> or utilize whatever is available in optimal manner</w:t>
+      </w:r>
+      <w:r>
+        <w:t>.</w:t>
       </w:r>
       <w:r>
         <w:t xml:space="preserve"> </w:t>
       </w:r>
       <w:r>
-        <w:t xml:space="preserve">There are two main </w:t>
-      </w:r>
-      <w:r>
-        <w:t xml:space="preserve">objectives </w:t>
-      </w:r>
-      <w:r>
-        <w:t xml:space="preserve">of </w:t>
-      </w:r>
-      <w:r>
-        <w:t>Greepam project</w:t>
-      </w:r>
-      <w:r>
-        <w:t xml:space="preserve">: </w:t>
+        <w:t xml:space="preserve">Greepam project intends to soften problem of high utilization of </w:t>
+      </w:r>
+      <w:r>
+        <w:t xml:space="preserve">cars for daily </w:t>
+      </w:r>
+      <w:r>
+        <w:t xml:space="preserve">commute </w:t>
+      </w:r>
+      <w:r>
+        <w:t xml:space="preserve">on a company scale, </w:t>
+      </w:r>
+      <w:r>
+        <w:t xml:space="preserve">by </w:t>
+      </w:r>
+      <w:r>
+        <w:t xml:space="preserve">promoting </w:t>
+      </w:r>
+      <w:r>
+        <w:t xml:space="preserve">ecological </w:t>
+      </w:r>
+      <w:r>
+        <w:t>approach of reaching the office</w:t>
+      </w:r>
+      <w:r>
+        <w:t>.</w:t>
+      </w:r>
+      <w:r>
+        <w:br/>
+      </w:r>
+    </w:p>
+    <w:p>
+      <w:pPr>
+        <w:pStyle w:val="Akapitzlist"/>
+        <w:numPr>
+          <w:ilvl w:val="0"/>
+          <w:numId w:val="1"/>
+        </w:numPr>
+        <w:rPr>
+          <w:b/>
+        </w:rPr>
+      </w:pPr>
+      <w:r>
+        <w:t>Detailed product description</w:t>
+      </w:r>
+      <w:r>
+        <w:br/>
+      </w:r>
+      <w:r>
+        <w:t xml:space="preserve">Greepam project intends to deliver means (software) and methodology (business process) to optimize </w:t>
+      </w:r>
+      <w:r>
+        <w:t xml:space="preserve">utilization of parking lot resources and fulfill corporate responsibility </w:t>
+      </w:r>
+      <w:r>
+        <w:t>policies</w:t>
+      </w:r>
+      <w:r>
+        <w:t>:</w:t>
       </w:r>
     </w:p>
     <w:p>
@@ -156,36 +274,87 @@
           <w:ilvl w:val="1"/>
           <w:numId w:val="1"/>
         </w:numPr>
-      </w:pPr>
-      <w:r>
-        <w:t>t</w:t>
-      </w:r>
-      <w:r>
-        <w:t xml:space="preserve">o </w:t>
-      </w:r>
-      <w:r>
-        <w:t xml:space="preserve">strengthen </w:t>
-      </w:r>
-      <w:r>
-        <w:t xml:space="preserve">EPAM </w:t>
-      </w:r>
-      <w:r>
-        <w:t>image of socially responsible co</w:t>
-      </w:r>
-      <w:r>
-        <w:t>r</w:t>
-      </w:r>
-      <w:r>
-        <w:t xml:space="preserve">porate </w:t>
-      </w:r>
-      <w:r>
-        <w:t>that contributes to sustainable development of local society</w:t>
+        <w:rPr>
+          <w:b/>
+        </w:rPr>
+      </w:pPr>
+      <w:r>
+        <w:t xml:space="preserve">software deliverables </w:t>
+      </w:r>
+      <w:r>
+        <w:t>shall</w:t>
+      </w:r>
+      <w:r>
+        <w:t xml:space="preserve"> include </w:t>
+      </w:r>
+      <w:r>
+        <w:t xml:space="preserve">design and implementation i.e. coding and testing and deployment of web and mobile applications for all major mobile platforms.  </w:t>
+      </w:r>
+      <w:r>
+        <w:t xml:space="preserve">The mobile software shall have capability of determining how EPAM employee commutes by tracking and analyzing geospatial data. This is to be used for </w:t>
+      </w:r>
+      <w:r>
+        <w:t>rewarding employees that commute to work by bike</w:t>
+      </w:r>
+      <w:r>
+        <w:t xml:space="preserve">, </w:t>
+      </w:r>
+      <w:r>
+        <w:t>walk</w:t>
+      </w:r>
+      <w:r>
+        <w:t>, use public transportation</w:t>
+      </w:r>
+      <w:r>
+        <w:t xml:space="preserve"> or share seats in a car. </w:t>
+      </w:r>
+      <w:r>
+        <w:t xml:space="preserve">Value of </w:t>
+      </w:r>
+      <w:r>
+        <w:t xml:space="preserve">benefits will depend on kind of transportation </w:t>
+      </w:r>
+      <w:r>
+        <w:t>(</w:t>
+      </w:r>
+      <w:r>
+        <w:t xml:space="preserve">assuming walking and riding a bike being most </w:t>
+      </w:r>
+      <w:r>
+        <w:t>valuable</w:t>
+      </w:r>
+      <w:r>
+        <w:t>)</w:t>
+      </w:r>
+      <w:r>
+        <w:t xml:space="preserve"> and distance a person needs to cover. </w:t>
+      </w:r>
+      <w:r>
+        <w:t>Also t</w:t>
+      </w:r>
+      <w:r>
+        <w:t>hose who go to work by car will find the application useful as it will allow monitor</w:t>
+      </w:r>
+      <w:r>
+        <w:t>ing of</w:t>
       </w:r>
       <w:r>
         <w:t xml:space="preserve"> </w:t>
       </w:r>
       <w:r>
-        <w:t>by promoting ecological means of transport</w:t>
+        <w:t>space in car parks.</w:t>
+      </w:r>
+      <w:r>
+        <w:t xml:space="preserve"> </w:t>
+      </w:r>
+      <w:r>
+        <w:t xml:space="preserve">Server side of the application together with web interface is intended to deliver detailed reports about utilization of parking spaces and listing </w:t>
+      </w:r>
+      <w:r>
+        <w:t xml:space="preserve">employees that </w:t>
+      </w:r>
+      <w:r>
+        <w:t xml:space="preserve">make use of alternatives to cars. </w:t>
       </w:r>
     </w:p>
     <w:p>
@@ -195,15 +364,66 @@
           <w:ilvl w:val="1"/>
           <w:numId w:val="1"/>
         </w:numPr>
-      </w:pPr>
-      <w:r>
-        <w:t xml:space="preserve">to optimize </w:t>
-      </w:r>
-      <w:r>
-        <w:t>office resources</w:t>
-      </w:r>
-      <w:r>
-        <w:t xml:space="preserve"> in terms of parking space usage.</w:t>
+        <w:rPr>
+          <w:b/>
+        </w:rPr>
+      </w:pPr>
+      <w:r>
+        <w:t xml:space="preserve"> </w:t>
+      </w:r>
+      <w:r>
+        <w:t>development of resource managem</w:t>
+      </w:r>
+      <w:r>
+        <w:t xml:space="preserve">ent practices for </w:t>
+      </w:r>
+      <w:r>
+        <w:t>rewarding employees tha</w:t>
+      </w:r>
+      <w:r>
+        <w:t>t make use of cars alternatives</w:t>
+      </w:r>
+      <w:r>
+        <w:t xml:space="preserve"> and adjusting number of parking spaces to actual needs</w:t>
+      </w:r>
+      <w:r>
+        <w:t xml:space="preserve"> </w:t>
+      </w:r>
+    </w:p>
+    <w:p>
+      <w:pPr>
+        <w:pStyle w:val="Akapitzlist"/>
+        <w:numPr>
+          <w:ilvl w:val="1"/>
+          <w:numId w:val="1"/>
+        </w:numPr>
+        <w:rPr>
+          <w:b/>
+        </w:rPr>
+      </w:pPr>
+      <w:r>
+        <w:t>promo campaign</w:t>
+      </w:r>
+      <w:r>
+        <w:rPr>
+          <w:b/>
+        </w:rPr>
+        <w:t xml:space="preserve"> </w:t>
+      </w:r>
+      <w:r>
+        <w:t xml:space="preserve">to spread a good word </w:t>
+      </w:r>
+      <w:r>
+        <w:t xml:space="preserve">in media </w:t>
+      </w:r>
+      <w:r>
+        <w:t xml:space="preserve">about </w:t>
+      </w:r>
+      <w:r>
+        <w:t>EPAM</w:t>
+      </w:r>
+      <w:r>
+        <w:t xml:space="preserve"> and its contribution to resolving local society problems. </w:t>
       </w:r>
       <w:r>
         <w:br/>
@@ -216,27 +436,13 @@
           <w:ilvl w:val="0"/>
           <w:numId w:val="1"/>
         </w:numPr>
-        <w:rPr>
-          <w:b/>
-        </w:rPr>
-      </w:pPr>
-      <w:r>
-        <w:t>Detailed product description</w:t>
+      </w:pPr>
+      <w:r>
+        <w:t>Project objectives</w:t>
       </w:r>
       <w:r>
         <w:br/>
-      </w:r>
-      <w:r>
-        <w:t xml:space="preserve">Greepam project intends to deliver means (software) and methodology (business process) to optimize </w:t>
-      </w:r>
-      <w:r>
-        <w:t xml:space="preserve">utilization of parking lot resources and fulfill corporate responsibility </w:t>
-      </w:r>
-      <w:r>
-        <w:t>policies</w:t>
-      </w:r>
-      <w:r>
-        <w:t>:</w:t>
+        <w:t xml:space="preserve">There are two main objectives of Greepam project: </w:t>
       </w:r>
     </w:p>
     <w:p>
@@ -246,87 +452,9 @@
           <w:ilvl w:val="1"/>
           <w:numId w:val="1"/>
         </w:numPr>
-        <w:rPr>
-          <w:b/>
-        </w:rPr>
-      </w:pPr>
-      <w:r>
-        <w:t xml:space="preserve">software deliverables </w:t>
-      </w:r>
-      <w:r>
-        <w:t>shall</w:t>
-      </w:r>
-      <w:r>
-        <w:t xml:space="preserve"> include </w:t>
-      </w:r>
-      <w:r>
-        <w:t xml:space="preserve">design and implementation i.e. coding and testing and deployment of web and mobile applications for all major mobile platforms.  </w:t>
-      </w:r>
-      <w:r>
-        <w:t xml:space="preserve">The mobile software shall have capability of determining how EPAM employee commutes by tracking and analyzing geospatial data. This is to be used for </w:t>
-      </w:r>
-      <w:r>
-        <w:t>rewarding employees that commute to work by bike</w:t>
-      </w:r>
-      <w:r>
-        <w:t xml:space="preserve">, </w:t>
-      </w:r>
-      <w:r>
-        <w:t>walk</w:t>
-      </w:r>
-      <w:r>
-        <w:t>, use public transportation</w:t>
-      </w:r>
-      <w:r>
-        <w:t xml:space="preserve"> or share seats in a car. </w:t>
-      </w:r>
-      <w:r>
-        <w:t xml:space="preserve">Value of </w:t>
-      </w:r>
-      <w:r>
-        <w:t xml:space="preserve">benefits will depend on kind of transportation </w:t>
-      </w:r>
-      <w:r>
-        <w:t>(</w:t>
-      </w:r>
-      <w:r>
-        <w:t xml:space="preserve">assuming walking and riding a bike being most </w:t>
-      </w:r>
-      <w:r>
-        <w:t>valuable</w:t>
-      </w:r>
-      <w:r>
-        <w:t>)</w:t>
-      </w:r>
-      <w:r>
-        <w:t xml:space="preserve"> and distance a person needs to cover. </w:t>
-      </w:r>
-      <w:r>
-        <w:t>Also t</w:t>
-      </w:r>
-      <w:r>
-        <w:t>hose who go to work by car will find the application useful as it will allow monitor</w:t>
-      </w:r>
-      <w:r>
-        <w:t>ing of</w:t>
-      </w:r>
-      <w:r>
-        <w:t xml:space="preserve"> </w:t>
-      </w:r>
-      <w:r>
-        <w:t>space in car parks.</w:t>
-      </w:r>
-      <w:r>
-        <w:t xml:space="preserve"> </w:t>
-      </w:r>
-      <w:r>
-        <w:t xml:space="preserve">Server side of the application together with web interface is intended to deliver detailed reports about utilization of parking spaces and listing </w:t>
-      </w:r>
-      <w:r>
-        <w:t xml:space="preserve">employees that </w:t>
-      </w:r>
-      <w:r>
-        <w:t xml:space="preserve">make use of alternatives to cars. </w:t>
+      </w:pPr>
+      <w:r>
+        <w:t>to strengthen EPAM image of socially responsible corporate that contributes to sustainable development of local society by promoting ecological means of transport</w:t>
       </w:r>
     </w:p>
     <w:p>
@@ -336,60 +464,9 @@
           <w:ilvl w:val="1"/>
           <w:numId w:val="1"/>
         </w:numPr>
-        <w:rPr>
-          <w:b/>
-        </w:rPr>
-      </w:pPr>
-      <w:r>
-        <w:t xml:space="preserve"> </w:t>
-      </w:r>
-      <w:r>
-        <w:t>development of resource managem</w:t>
-      </w:r>
-      <w:r>
-        <w:t xml:space="preserve">ent practices for </w:t>
-      </w:r>
-      <w:r>
-        <w:t>rewarding employees tha</w:t>
-      </w:r>
-      <w:r>
-        <w:t>t make use of cars alternatives</w:t>
-      </w:r>
-    </w:p>
-    <w:p>
-      <w:pPr>
-        <w:pStyle w:val="Akapitzlist"/>
-        <w:numPr>
-          <w:ilvl w:val="1"/>
-          <w:numId w:val="1"/>
-        </w:numPr>
-        <w:rPr>
-          <w:b/>
-        </w:rPr>
-      </w:pPr>
-      <w:r>
-        <w:t>promo campaign</w:t>
-      </w:r>
-      <w:r>
-        <w:rPr>
-          <w:b/>
-        </w:rPr>
-        <w:t xml:space="preserve"> </w:t>
-      </w:r>
-      <w:r>
-        <w:t xml:space="preserve">to spread a good word </w:t>
-      </w:r>
-      <w:r>
-        <w:t xml:space="preserve">in media </w:t>
-      </w:r>
-      <w:r>
-        <w:t xml:space="preserve">about </w:t>
-      </w:r>
-      <w:r>
-        <w:t>EPAM</w:t>
-      </w:r>
-      <w:r>
-        <w:t xml:space="preserve"> and its contribution to resolving local society problems. </w:t>
+      </w:pPr>
+      <w:r>
+        <w:t>to optimize office resources in terms of parking space usage.</w:t>
       </w:r>
     </w:p>
     <w:p>
@@ -403,12 +480,20 @@
           <w:b/>
         </w:rPr>
       </w:pPr>
-      <w:r>
-        <w:rPr>
-          <w:b/>
-        </w:rPr>
-        <w:br/>
-      </w:r>
+    </w:p>
+    <w:p>
+      <w:pPr>
+        <w:rPr>
+          <w:b/>
+        </w:rPr>
+      </w:pPr>
+    </w:p>
+    <w:p>
+      <w:pPr>
+        <w:rPr>
+          <w:b/>
+        </w:rPr>
+      </w:pPr>
     </w:p>
     <w:p>
       <w:pPr>
@@ -417,8 +502,162 @@
           <w:ilvl w:val="0"/>
           <w:numId w:val="1"/>
         </w:numPr>
-      </w:pPr>
-    </w:p>
+        <w:rPr>
+          <w:b/>
+        </w:rPr>
+      </w:pPr>
+      <w:r>
+        <w:t>Project manager</w:t>
+      </w:r>
+      <w:r>
+        <w:br/>
+      </w:r>
+      <w:r>
+        <w:t>Project Manager Bruce Spruce</w:t>
+      </w:r>
+      <w:r>
+        <w:t xml:space="preserve"> is hereby authorized to interface with management as required, negotiate for resources, </w:t>
+      </w:r>
+      <w:r>
+        <w:t>manage all project tasks, scheduling, and communication</w:t>
+      </w:r>
+      <w:r>
+        <w:t xml:space="preserve"> to ensure successful and timely completion of the project.</w:t>
+      </w:r>
+      <w:r>
+        <w:t xml:space="preserve"> </w:t>
+      </w:r>
+      <w:r>
+        <w:t xml:space="preserve">A project plan will be developed and submitted to the management team for approval. </w:t>
+      </w:r>
+      <w:r>
+        <w:t>It will include: scope statement, schedule,</w:t>
+      </w:r>
+      <w:r>
+        <w:t xml:space="preserve"> cost estimate</w:t>
+      </w:r>
+      <w:r>
+        <w:t>,</w:t>
+      </w:r>
+      <w:r>
+        <w:t xml:space="preserve"> draft of  resource plan, quality, risk, procurement and stakeholder management as well as project control. </w:t>
+      </w:r>
+      <w:r>
+        <w:t xml:space="preserve">Mr. Spruce </w:t>
+      </w:r>
+      <w:r>
+        <w:t xml:space="preserve">is authorized to approve all budget expenditures up to, and including, the allocated budget amounts. </w:t>
+      </w:r>
+      <w:r>
+        <w:t xml:space="preserve">All resources will be assigned by the </w:t>
+      </w:r>
+      <w:r>
+        <w:t>p</w:t>
+      </w:r>
+      <w:r>
+        <w:t xml:space="preserve">roject </w:t>
+      </w:r>
+      <w:r>
+        <w:t>s</w:t>
+      </w:r>
+      <w:r>
+        <w:t>ponsor, Viktor Bondariev.</w:t>
+      </w:r>
+      <w:r>
+        <w:t xml:space="preserve"> </w:t>
+      </w:r>
+      <w:r>
+        <w:t xml:space="preserve">Success will be determined by the Project Sponsor, </w:t>
+      </w:r>
+      <w:r>
+        <w:t>Viktor Bondariev</w:t>
+      </w:r>
+      <w:r>
+        <w:t>, who will also authorize completion of the project.</w:t>
+      </w:r>
+      <w:r>
+        <w:br/>
+      </w:r>
+    </w:p>
+    <w:p>
+      <w:pPr>
+        <w:pStyle w:val="Akapitzlist"/>
+      </w:pPr>
+    </w:p>
+    <w:p>
+      <w:pPr>
+        <w:pStyle w:val="Akapitzlist"/>
+      </w:pPr>
+    </w:p>
+    <w:p>
+      <w:pPr>
+        <w:pStyle w:val="Akapitzlist"/>
+        <w:rPr>
+          <w:b/>
+        </w:rPr>
+      </w:pPr>
+      <w:r>
+        <w:br/>
+      </w:r>
+      <w:r>
+        <w:rPr>
+          <w:b/>
+        </w:rPr>
+        <w:t>Authorization</w:t>
+      </w:r>
+      <w:r>
+        <w:rPr>
+          <w:b/>
+        </w:rPr>
+        <w:br/>
+      </w:r>
+      <w:r>
+        <w:rPr>
+          <w:b/>
+        </w:rPr>
+        <w:t>Approved by the Project Sponsor:</w:t>
+      </w:r>
+      <w:r>
+        <w:rPr>
+          <w:b/>
+        </w:rPr>
+        <w:br/>
+      </w:r>
+      <w:r>
+        <w:rPr>
+          <w:b/>
+        </w:rPr>
+        <w:t xml:space="preserve">__________________________________________ Date:____________________ </w:t>
+      </w:r>
+    </w:p>
+    <w:p>
+      <w:pPr>
+        <w:pStyle w:val="Akapitzlist"/>
+        <w:rPr>
+          <w:b/>
+        </w:rPr>
+      </w:pPr>
+      <w:r>
+        <w:rPr>
+          <w:b/>
+        </w:rPr>
+        <w:t>Viktor Bondariev</w:t>
+      </w:r>
+    </w:p>
+    <w:p>
+      <w:pPr>
+        <w:rPr>
+          <w:b/>
+        </w:rPr>
+      </w:pPr>
+      <w:r>
+        <w:rPr>
+          <w:b/>
+        </w:rPr>
+        <w:br/>
+      </w:r>
+    </w:p>
+    <w:p/>
     <w:sectPr>
       <w:pgSz w:w="11906" w:h="16838"/>
       <w:pgMar w:top="1417" w:right="1417" w:bottom="1417" w:left="1417" w:header="708" w:footer="708" w:gutter="0"/>
@@ -1083,4 +1322,16 @@
   <a:objectDefaults/>
   <a:extraClrSchemeLst/>
 </a:theme>
+</file>
+
+<file path=customXml/item1.xml><?xml version="1.0" encoding="utf-8"?>
+<b:Sources xmlns:b="http://schemas.openxmlformats.org/officeDocument/2006/bibliography" xmlns="http://schemas.openxmlformats.org/officeDocument/2006/bibliography" SelectedStyle="\APA.XSL" StyleName="APA Fifth Edition"/>
+</file>
+
+<file path=customXml/itemProps1.xml><?xml version="1.0" encoding="utf-8"?>
+<ds:datastoreItem xmlns:ds="http://schemas.openxmlformats.org/officeDocument/2006/customXml" ds:itemID="{63394708-161A-40B2-9908-4C49390F888E}">
+  <ds:schemaRefs>
+    <ds:schemaRef ds:uri="http://schemas.openxmlformats.org/officeDocument/2006/bibliography"/>
+  </ds:schemaRefs>
+</ds:datastoreItem>
 </file>
</xml_diff>

<commit_message>
added risks, success and milestones, few edits too
</commit_message>
<xml_diff>
--- a/Project charter Greepam.docx
+++ b/Project charter Greepam.docx
@@ -5,6 +5,7 @@
     <w:p>
       <w:pPr>
         <w:pStyle w:val="Tytu"/>
+        <w:jc w:val="center"/>
       </w:pPr>
       <w:r>
         <w:t>Greepam</w:t>
@@ -234,6 +235,100 @@
         <w:t>.</w:t>
       </w:r>
       <w:r>
+        <w:t xml:space="preserve"> Furthermore, the software will monitor employees commute habits </w:t>
+      </w:r>
+      <w:r>
+        <w:t xml:space="preserve">and calculate required number of </w:t>
+      </w:r>
+      <w:r>
+        <w:t xml:space="preserve">parking </w:t>
+      </w:r>
+      <w:r>
+        <w:t xml:space="preserve">space needed </w:t>
+      </w:r>
+      <w:r>
+        <w:t xml:space="preserve">for </w:t>
+      </w:r>
+      <w:r>
+        <w:t xml:space="preserve">rent </w:t>
+      </w:r>
+      <w:r>
+        <w:t>cost optimization.</w:t>
+      </w:r>
+      <w:r>
+        <w:br/>
+      </w:r>
+    </w:p>
+    <w:p>
+      <w:pPr>
+        <w:pStyle w:val="Akapitzlist"/>
+        <w:numPr>
+          <w:ilvl w:val="0"/>
+          <w:numId w:val="1"/>
+        </w:numPr>
+      </w:pPr>
+      <w:r>
+        <w:t>Project objectives</w:t>
+      </w:r>
+      <w:r>
+        <w:br/>
+        <w:t xml:space="preserve">There are two main objectives of Greepam project: </w:t>
+      </w:r>
+    </w:p>
+    <w:p>
+      <w:pPr>
+        <w:pStyle w:val="Akapitzlist"/>
+        <w:numPr>
+          <w:ilvl w:val="1"/>
+          <w:numId w:val="1"/>
+        </w:numPr>
+      </w:pPr>
+      <w:r>
+        <w:t>to strengthen EPAM image of socially responsible corporate that contributes to sustainable development of local society by promoting ecological means of transport</w:t>
+      </w:r>
+      <w:r>
+        <w:t xml:space="preserve">. To achieve that, </w:t>
+      </w:r>
+      <w:r>
+        <w:t>Greepam will deliver software to track employees commute activities to reward individuals who act in a ecologically responsible way</w:t>
+      </w:r>
+      <w:r>
+        <w:t xml:space="preserve">. </w:t>
+      </w:r>
+    </w:p>
+    <w:p>
+      <w:pPr>
+        <w:pStyle w:val="Akapitzlist"/>
+        <w:numPr>
+          <w:ilvl w:val="1"/>
+          <w:numId w:val="1"/>
+        </w:numPr>
+      </w:pPr>
+      <w:r>
+        <w:t xml:space="preserve">to optimize office resources </w:t>
+      </w:r>
+      <w:r>
+        <w:t>in terms of parking space usage by</w:t>
+      </w:r>
+      <w:r>
+        <w:t xml:space="preserve"> </w:t>
+      </w:r>
+      <w:r>
+        <w:t>optimizing number of cars needed for employees to reach the office and</w:t>
+      </w:r>
+      <w:r>
+        <w:t xml:space="preserve"> monitoring </w:t>
+      </w:r>
+      <w:r>
+        <w:t xml:space="preserve">employees </w:t>
+      </w:r>
+      <w:r>
+        <w:t xml:space="preserve">commuting </w:t>
+      </w:r>
+      <w:r>
+        <w:t>habits.</w:t>
+      </w:r>
+      <w:r>
         <w:br/>
       </w:r>
     </w:p>
@@ -249,22 +344,11 @@
         </w:rPr>
       </w:pPr>
       <w:r>
-        <w:t>Detailed product description</w:t>
+        <w:t>Product description</w:t>
       </w:r>
       <w:r>
         <w:br/>
-      </w:r>
-      <w:r>
-        <w:t xml:space="preserve">Greepam project intends to deliver means (software) and methodology (business process) to optimize </w:t>
-      </w:r>
-      <w:r>
-        <w:t xml:space="preserve">utilization of parking lot resources and fulfill corporate responsibility </w:t>
-      </w:r>
-      <w:r>
-        <w:t>policies</w:t>
-      </w:r>
-      <w:r>
-        <w:t>:</w:t>
+        <w:t>Greepam project intends to deliver means (software) and methodology (business process) to optimize utilization of parking lot resources and fulfill corporate responsibility policies:</w:t>
       </w:r>
     </w:p>
     <w:p>
@@ -279,82 +363,7 @@
         </w:rPr>
       </w:pPr>
       <w:r>
-        <w:t xml:space="preserve">software deliverables </w:t>
-      </w:r>
-      <w:r>
-        <w:t>shall</w:t>
-      </w:r>
-      <w:r>
-        <w:t xml:space="preserve"> include </w:t>
-      </w:r>
-      <w:r>
-        <w:t xml:space="preserve">design and implementation i.e. coding and testing and deployment of web and mobile applications for all major mobile platforms.  </w:t>
-      </w:r>
-      <w:r>
-        <w:t xml:space="preserve">The mobile software shall have capability of determining how EPAM employee commutes by tracking and analyzing geospatial data. This is to be used for </w:t>
-      </w:r>
-      <w:r>
-        <w:t>rewarding employees that commute to work by bike</w:t>
-      </w:r>
-      <w:r>
-        <w:t xml:space="preserve">, </w:t>
-      </w:r>
-      <w:r>
-        <w:t>walk</w:t>
-      </w:r>
-      <w:r>
-        <w:t>, use public transportation</w:t>
-      </w:r>
-      <w:r>
-        <w:t xml:space="preserve"> or share seats in a car. </w:t>
-      </w:r>
-      <w:r>
-        <w:t xml:space="preserve">Value of </w:t>
-      </w:r>
-      <w:r>
-        <w:t xml:space="preserve">benefits will depend on kind of transportation </w:t>
-      </w:r>
-      <w:r>
-        <w:t>(</w:t>
-      </w:r>
-      <w:r>
-        <w:t xml:space="preserve">assuming walking and riding a bike being most </w:t>
-      </w:r>
-      <w:r>
-        <w:t>valuable</w:t>
-      </w:r>
-      <w:r>
-        <w:t>)</w:t>
-      </w:r>
-      <w:r>
-        <w:t xml:space="preserve"> and distance a person needs to cover. </w:t>
-      </w:r>
-      <w:r>
-        <w:t>Also t</w:t>
-      </w:r>
-      <w:r>
-        <w:t>hose who go to work by car will find the application useful as it will allow monitor</w:t>
-      </w:r>
-      <w:r>
-        <w:t>ing of</w:t>
-      </w:r>
-      <w:r>
-        <w:t xml:space="preserve"> </w:t>
-      </w:r>
-      <w:r>
-        <w:t>space in car parks.</w:t>
-      </w:r>
-      <w:r>
-        <w:t xml:space="preserve"> </w:t>
-      </w:r>
-      <w:r>
-        <w:t xml:space="preserve">Server side of the application together with web interface is intended to deliver detailed reports about utilization of parking spaces and listing </w:t>
-      </w:r>
-      <w:r>
-        <w:t xml:space="preserve">employees that </w:t>
-      </w:r>
-      <w:r>
-        <w:t xml:space="preserve">make use of alternatives to cars. </w:t>
+        <w:t xml:space="preserve">software deliverables shall include design and implementation i.e. coding and testing and deployment of web and mobile applications for all major mobile platforms.  The mobile software shall have capability of determining how EPAM employee commutes by tracking and analyzing geospatial data. This is to be used for rewarding employees that commute to work by bike, walk, use public transportation or share seats in a car. Value of benefits will depend on kind of transportation (assuming walking and riding a bike being most valuable) and distance a person needs to cover. Also those who go to work by car will find the application useful as it will allow monitoring of space in car parks. Server side of the application together with web interface is intended to deliver detailed reports about utilization of parking spaces and listing employees that make use of alternatives to cars. </w:t>
       </w:r>
     </w:p>
     <w:p>
@@ -369,25 +378,8 @@
         </w:rPr>
       </w:pPr>
       <w:r>
-        <w:t xml:space="preserve"> </w:t>
-      </w:r>
-      <w:r>
-        <w:t>development of resource managem</w:t>
-      </w:r>
-      <w:r>
-        <w:t xml:space="preserve">ent practices for </w:t>
-      </w:r>
-      <w:r>
-        <w:t>rewarding employees tha</w:t>
-      </w:r>
-      <w:r>
-        <w:t>t make use of cars alternatives</w:t>
-      </w:r>
-      <w:r>
-        <w:t xml:space="preserve"> and adjusting number of parking spaces to actual needs</w:t>
-      </w:r>
-      <w:r>
-        <w:t xml:space="preserve"> </w:t>
+        <w:lastRenderedPageBreak/>
+        <w:t xml:space="preserve"> development of resource management practices for rewarding employees that make use of cars alternatives and adjusting number of parking spaces to actual needs </w:t>
       </w:r>
     </w:p>
     <w:p>
@@ -411,62 +403,10 @@
         <w:t xml:space="preserve"> </w:t>
       </w:r>
       <w:r>
-        <w:t xml:space="preserve">to spread a good word </w:t>
-      </w:r>
-      <w:r>
-        <w:t xml:space="preserve">in media </w:t>
-      </w:r>
-      <w:r>
-        <w:t xml:space="preserve">about </w:t>
-      </w:r>
-      <w:r>
-        <w:t>EPAM</w:t>
-      </w:r>
-      <w:r>
-        <w:t xml:space="preserve"> and its contribution to resolving local society problems. </w:t>
+        <w:t>to spread a good word in media about EPAM and its contribution to resolving local society problems.</w:t>
       </w:r>
       <w:r>
         <w:br/>
-      </w:r>
-    </w:p>
-    <w:p>
-      <w:pPr>
-        <w:pStyle w:val="Akapitzlist"/>
-        <w:numPr>
-          <w:ilvl w:val="0"/>
-          <w:numId w:val="1"/>
-        </w:numPr>
-      </w:pPr>
-      <w:r>
-        <w:t>Project objectives</w:t>
-      </w:r>
-      <w:r>
-        <w:br/>
-        <w:t xml:space="preserve">There are two main objectives of Greepam project: </w:t>
-      </w:r>
-    </w:p>
-    <w:p>
-      <w:pPr>
-        <w:pStyle w:val="Akapitzlist"/>
-        <w:numPr>
-          <w:ilvl w:val="1"/>
-          <w:numId w:val="1"/>
-        </w:numPr>
-      </w:pPr>
-      <w:r>
-        <w:t>to strengthen EPAM image of socially responsible corporate that contributes to sustainable development of local society by promoting ecological means of transport</w:t>
-      </w:r>
-    </w:p>
-    <w:p>
-      <w:pPr>
-        <w:pStyle w:val="Akapitzlist"/>
-        <w:numPr>
-          <w:ilvl w:val="1"/>
-          <w:numId w:val="1"/>
-        </w:numPr>
-      </w:pPr>
-      <w:r>
-        <w:t>to optimize office resources in terms of parking space usage.</w:t>
       </w:r>
     </w:p>
     <w:p>
@@ -480,7 +420,1167 @@
           <w:b/>
         </w:rPr>
       </w:pPr>
-    </w:p>
+      <w:r>
+        <w:t>Project milestones</w:t>
+      </w:r>
+    </w:p>
+    <w:tbl>
+      <w:tblPr>
+        <w:tblStyle w:val="Jasnalistaakcent1"/>
+        <w:tblW w:w="0" w:type="auto"/>
+        <w:tblLook w:val="04A0"/>
+      </w:tblPr>
+      <w:tblGrid>
+        <w:gridCol w:w="1951"/>
+        <w:gridCol w:w="5670"/>
+        <w:gridCol w:w="1667"/>
+      </w:tblGrid>
+      <w:tr>
+        <w:trPr>
+          <w:cnfStyle w:val="100000000000"/>
+        </w:trPr>
+        <w:tc>
+          <w:tcPr>
+            <w:cnfStyle w:val="001000000000"/>
+            <w:tcW w:w="1951" w:type="dxa"/>
+          </w:tcPr>
+          <w:p>
+            <w:pPr>
+              <w:spacing w:line="276" w:lineRule="auto"/>
+              <w:jc w:val="center"/>
+            </w:pPr>
+            <w:r>
+              <w:t>Project milestone</w:t>
+            </w:r>
+          </w:p>
+        </w:tc>
+        <w:tc>
+          <w:tcPr>
+            <w:tcW w:w="5670" w:type="dxa"/>
+          </w:tcPr>
+          <w:p>
+            <w:pPr>
+              <w:spacing w:line="276" w:lineRule="auto"/>
+              <w:jc w:val="center"/>
+              <w:cnfStyle w:val="100000000000"/>
+            </w:pPr>
+            <w:r>
+              <w:t>Tasks</w:t>
+            </w:r>
+            <w:r>
+              <w:t xml:space="preserve"> </w:t>
+            </w:r>
+            <w:r>
+              <w:t>to complete</w:t>
+            </w:r>
+          </w:p>
+        </w:tc>
+        <w:tc>
+          <w:tcPr>
+            <w:tcW w:w="1667" w:type="dxa"/>
+          </w:tcPr>
+          <w:p>
+            <w:pPr>
+              <w:spacing w:line="276" w:lineRule="auto"/>
+              <w:jc w:val="center"/>
+              <w:cnfStyle w:val="100000000000"/>
+            </w:pPr>
+            <w:r>
+              <w:t>Target date</w:t>
+            </w:r>
+          </w:p>
+        </w:tc>
+      </w:tr>
+      <w:tr>
+        <w:trPr>
+          <w:cnfStyle w:val="000000100000"/>
+        </w:trPr>
+        <w:tc>
+          <w:tcPr>
+            <w:cnfStyle w:val="001000000000"/>
+            <w:tcW w:w="1951" w:type="dxa"/>
+            <w:vAlign w:val="center"/>
+          </w:tcPr>
+          <w:p>
+            <w:pPr>
+              <w:spacing w:line="276" w:lineRule="auto"/>
+              <w:jc w:val="center"/>
+              <w:rPr>
+                <w:b w:val="0"/>
+              </w:rPr>
+            </w:pPr>
+            <w:r>
+              <w:rPr>
+                <w:b w:val="0"/>
+              </w:rPr>
+              <w:t>Project start</w:t>
+            </w:r>
+          </w:p>
+        </w:tc>
+        <w:tc>
+          <w:tcPr>
+            <w:tcW w:w="5670" w:type="dxa"/>
+          </w:tcPr>
+          <w:p>
+            <w:pPr>
+              <w:spacing w:line="276" w:lineRule="auto"/>
+              <w:cnfStyle w:val="000000100000"/>
+            </w:pPr>
+            <w:r>
+              <w:t>Approval from management</w:t>
+            </w:r>
+          </w:p>
+        </w:tc>
+        <w:tc>
+          <w:tcPr>
+            <w:tcW w:w="1667" w:type="dxa"/>
+            <w:vAlign w:val="center"/>
+          </w:tcPr>
+          <w:p>
+            <w:pPr>
+              <w:spacing w:line="276" w:lineRule="auto"/>
+              <w:jc w:val="center"/>
+              <w:cnfStyle w:val="000000100000"/>
+            </w:pPr>
+            <w:r>
+              <w:t>1 Jan 2018</w:t>
+            </w:r>
+          </w:p>
+        </w:tc>
+      </w:tr>
+      <w:tr>
+        <w:tc>
+          <w:tcPr>
+            <w:cnfStyle w:val="001000000000"/>
+            <w:tcW w:w="1951" w:type="dxa"/>
+            <w:vMerge w:val="restart"/>
+            <w:vAlign w:val="center"/>
+          </w:tcPr>
+          <w:p>
+            <w:pPr>
+              <w:spacing w:line="276" w:lineRule="auto"/>
+              <w:jc w:val="center"/>
+              <w:rPr>
+                <w:b w:val="0"/>
+              </w:rPr>
+            </w:pPr>
+            <w:r>
+              <w:rPr>
+                <w:b w:val="0"/>
+              </w:rPr>
+              <w:t>Initiation</w:t>
+            </w:r>
+          </w:p>
+        </w:tc>
+        <w:tc>
+          <w:tcPr>
+            <w:tcW w:w="5670" w:type="dxa"/>
+          </w:tcPr>
+          <w:p>
+            <w:pPr>
+              <w:spacing w:line="276" w:lineRule="auto"/>
+              <w:cnfStyle w:val="000000000000"/>
+            </w:pPr>
+            <w:r>
+              <w:t>Ensure office space</w:t>
+            </w:r>
+          </w:p>
+        </w:tc>
+        <w:tc>
+          <w:tcPr>
+            <w:tcW w:w="1667" w:type="dxa"/>
+            <w:vMerge w:val="restart"/>
+            <w:vAlign w:val="center"/>
+          </w:tcPr>
+          <w:p>
+            <w:pPr>
+              <w:spacing w:line="276" w:lineRule="auto"/>
+              <w:jc w:val="center"/>
+              <w:cnfStyle w:val="000000000000"/>
+            </w:pPr>
+            <w:r>
+              <w:t>8 Jan 2018</w:t>
+            </w:r>
+          </w:p>
+        </w:tc>
+      </w:tr>
+      <w:tr>
+        <w:trPr>
+          <w:cnfStyle w:val="000000100000"/>
+        </w:trPr>
+        <w:tc>
+          <w:tcPr>
+            <w:cnfStyle w:val="001000000000"/>
+            <w:tcW w:w="1951" w:type="dxa"/>
+            <w:vMerge/>
+            <w:vAlign w:val="center"/>
+          </w:tcPr>
+          <w:p>
+            <w:pPr>
+              <w:spacing w:line="276" w:lineRule="auto"/>
+              <w:jc w:val="center"/>
+              <w:rPr>
+                <w:b w:val="0"/>
+              </w:rPr>
+            </w:pPr>
+          </w:p>
+        </w:tc>
+        <w:tc>
+          <w:tcPr>
+            <w:tcW w:w="5670" w:type="dxa"/>
+          </w:tcPr>
+          <w:p>
+            <w:pPr>
+              <w:spacing w:line="276" w:lineRule="auto"/>
+              <w:cnfStyle w:val="000000100000"/>
+            </w:pPr>
+            <w:r>
+              <w:t>Ensure hardware, software, infrastructure, testing tools availability</w:t>
+            </w:r>
+          </w:p>
+        </w:tc>
+        <w:tc>
+          <w:tcPr>
+            <w:tcW w:w="1667" w:type="dxa"/>
+            <w:vMerge/>
+            <w:vAlign w:val="center"/>
+          </w:tcPr>
+          <w:p>
+            <w:pPr>
+              <w:spacing w:line="276" w:lineRule="auto"/>
+              <w:jc w:val="center"/>
+              <w:cnfStyle w:val="000000100000"/>
+            </w:pPr>
+          </w:p>
+        </w:tc>
+      </w:tr>
+      <w:tr>
+        <w:tc>
+          <w:tcPr>
+            <w:cnfStyle w:val="001000000000"/>
+            <w:tcW w:w="1951" w:type="dxa"/>
+            <w:vMerge/>
+            <w:vAlign w:val="center"/>
+          </w:tcPr>
+          <w:p>
+            <w:pPr>
+              <w:spacing w:line="276" w:lineRule="auto"/>
+              <w:jc w:val="center"/>
+              <w:rPr>
+                <w:b w:val="0"/>
+              </w:rPr>
+            </w:pPr>
+          </w:p>
+        </w:tc>
+        <w:tc>
+          <w:tcPr>
+            <w:tcW w:w="5670" w:type="dxa"/>
+          </w:tcPr>
+          <w:p>
+            <w:pPr>
+              <w:spacing w:line="276" w:lineRule="auto"/>
+              <w:cnfStyle w:val="000000000000"/>
+            </w:pPr>
+            <w:r>
+              <w:t>Ensure human resources availability</w:t>
+            </w:r>
+          </w:p>
+        </w:tc>
+        <w:tc>
+          <w:tcPr>
+            <w:tcW w:w="1667" w:type="dxa"/>
+            <w:vMerge/>
+            <w:vAlign w:val="center"/>
+          </w:tcPr>
+          <w:p>
+            <w:pPr>
+              <w:spacing w:line="276" w:lineRule="auto"/>
+              <w:jc w:val="center"/>
+              <w:cnfStyle w:val="000000000000"/>
+            </w:pPr>
+          </w:p>
+        </w:tc>
+      </w:tr>
+      <w:tr>
+        <w:trPr>
+          <w:cnfStyle w:val="000000100000"/>
+        </w:trPr>
+        <w:tc>
+          <w:tcPr>
+            <w:cnfStyle w:val="001000000000"/>
+            <w:tcW w:w="1951" w:type="dxa"/>
+            <w:vMerge w:val="restart"/>
+            <w:vAlign w:val="center"/>
+          </w:tcPr>
+          <w:p>
+            <w:pPr>
+              <w:spacing w:line="276" w:lineRule="auto"/>
+              <w:jc w:val="center"/>
+              <w:rPr>
+                <w:b w:val="0"/>
+              </w:rPr>
+            </w:pPr>
+            <w:r>
+              <w:rPr>
+                <w:b w:val="0"/>
+              </w:rPr>
+              <w:t>Initial design</w:t>
+            </w:r>
+          </w:p>
+        </w:tc>
+        <w:tc>
+          <w:tcPr>
+            <w:tcW w:w="5670" w:type="dxa"/>
+          </w:tcPr>
+          <w:p>
+            <w:pPr>
+              <w:spacing w:line="276" w:lineRule="auto"/>
+              <w:cnfStyle w:val="000000100000"/>
+            </w:pPr>
+            <w:r>
+              <w:t xml:space="preserve">Software solution physics </w:t>
+            </w:r>
+          </w:p>
+        </w:tc>
+        <w:tc>
+          <w:tcPr>
+            <w:tcW w:w="1667" w:type="dxa"/>
+            <w:vMerge w:val="restart"/>
+            <w:vAlign w:val="center"/>
+          </w:tcPr>
+          <w:p>
+            <w:pPr>
+              <w:spacing w:line="276" w:lineRule="auto"/>
+              <w:jc w:val="center"/>
+              <w:cnfStyle w:val="000000100000"/>
+            </w:pPr>
+            <w:r>
+              <w:t>8 Feb 2018</w:t>
+            </w:r>
+          </w:p>
+        </w:tc>
+      </w:tr>
+      <w:tr>
+        <w:tc>
+          <w:tcPr>
+            <w:cnfStyle w:val="001000000000"/>
+            <w:tcW w:w="1951" w:type="dxa"/>
+            <w:vMerge/>
+            <w:vAlign w:val="center"/>
+          </w:tcPr>
+          <w:p>
+            <w:pPr>
+              <w:spacing w:line="276" w:lineRule="auto"/>
+              <w:jc w:val="center"/>
+              <w:rPr>
+                <w:b w:val="0"/>
+              </w:rPr>
+            </w:pPr>
+          </w:p>
+        </w:tc>
+        <w:tc>
+          <w:tcPr>
+            <w:tcW w:w="5670" w:type="dxa"/>
+          </w:tcPr>
+          <w:p>
+            <w:pPr>
+              <w:spacing w:line="276" w:lineRule="auto"/>
+              <w:cnfStyle w:val="000000000000"/>
+            </w:pPr>
+            <w:r>
+              <w:t xml:space="preserve">Range of public information </w:t>
+            </w:r>
+          </w:p>
+        </w:tc>
+        <w:tc>
+          <w:tcPr>
+            <w:tcW w:w="1667" w:type="dxa"/>
+            <w:vMerge/>
+            <w:vAlign w:val="center"/>
+          </w:tcPr>
+          <w:p>
+            <w:pPr>
+              <w:spacing w:line="276" w:lineRule="auto"/>
+              <w:jc w:val="center"/>
+              <w:cnfStyle w:val="000000000000"/>
+            </w:pPr>
+          </w:p>
+        </w:tc>
+      </w:tr>
+      <w:tr>
+        <w:trPr>
+          <w:cnfStyle w:val="000000100000"/>
+        </w:trPr>
+        <w:tc>
+          <w:tcPr>
+            <w:cnfStyle w:val="001000000000"/>
+            <w:tcW w:w="1951" w:type="dxa"/>
+            <w:vMerge/>
+            <w:vAlign w:val="center"/>
+          </w:tcPr>
+          <w:p>
+            <w:pPr>
+              <w:spacing w:line="276" w:lineRule="auto"/>
+              <w:jc w:val="center"/>
+              <w:rPr>
+                <w:b w:val="0"/>
+              </w:rPr>
+            </w:pPr>
+          </w:p>
+        </w:tc>
+        <w:tc>
+          <w:tcPr>
+            <w:tcW w:w="5670" w:type="dxa"/>
+          </w:tcPr>
+          <w:p>
+            <w:pPr>
+              <w:spacing w:line="276" w:lineRule="auto"/>
+              <w:cnfStyle w:val="000000100000"/>
+            </w:pPr>
+            <w:r>
+              <w:t>External API for software solution</w:t>
+            </w:r>
+          </w:p>
+        </w:tc>
+        <w:tc>
+          <w:tcPr>
+            <w:tcW w:w="1667" w:type="dxa"/>
+            <w:vMerge/>
+            <w:vAlign w:val="center"/>
+          </w:tcPr>
+          <w:p>
+            <w:pPr>
+              <w:spacing w:line="276" w:lineRule="auto"/>
+              <w:jc w:val="center"/>
+              <w:cnfStyle w:val="000000100000"/>
+            </w:pPr>
+          </w:p>
+        </w:tc>
+      </w:tr>
+      <w:tr>
+        <w:tc>
+          <w:tcPr>
+            <w:cnfStyle w:val="001000000000"/>
+            <w:tcW w:w="1951" w:type="dxa"/>
+            <w:vMerge/>
+            <w:vAlign w:val="center"/>
+          </w:tcPr>
+          <w:p>
+            <w:pPr>
+              <w:spacing w:line="276" w:lineRule="auto"/>
+              <w:jc w:val="center"/>
+              <w:rPr>
+                <w:b w:val="0"/>
+              </w:rPr>
+            </w:pPr>
+          </w:p>
+        </w:tc>
+        <w:tc>
+          <w:tcPr>
+            <w:tcW w:w="5670" w:type="dxa"/>
+          </w:tcPr>
+          <w:p>
+            <w:pPr>
+              <w:spacing w:line="276" w:lineRule="auto"/>
+              <w:cnfStyle w:val="000000000000"/>
+            </w:pPr>
+            <w:r>
+              <w:t xml:space="preserve">HR benefits policy </w:t>
+            </w:r>
+          </w:p>
+        </w:tc>
+        <w:tc>
+          <w:tcPr>
+            <w:tcW w:w="1667" w:type="dxa"/>
+            <w:vMerge/>
+            <w:vAlign w:val="center"/>
+          </w:tcPr>
+          <w:p>
+            <w:pPr>
+              <w:spacing w:line="276" w:lineRule="auto"/>
+              <w:jc w:val="center"/>
+              <w:cnfStyle w:val="000000000000"/>
+            </w:pPr>
+          </w:p>
+        </w:tc>
+      </w:tr>
+      <w:tr>
+        <w:trPr>
+          <w:cnfStyle w:val="000000100000"/>
+        </w:trPr>
+        <w:tc>
+          <w:tcPr>
+            <w:cnfStyle w:val="001000000000"/>
+            <w:tcW w:w="1951" w:type="dxa"/>
+            <w:vMerge w:val="restart"/>
+            <w:vAlign w:val="center"/>
+          </w:tcPr>
+          <w:p>
+            <w:pPr>
+              <w:spacing w:line="276" w:lineRule="auto"/>
+              <w:jc w:val="center"/>
+              <w:rPr>
+                <w:b w:val="0"/>
+              </w:rPr>
+            </w:pPr>
+            <w:r>
+              <w:rPr>
+                <w:b w:val="0"/>
+              </w:rPr>
+              <w:t>Proof of concept</w:t>
+            </w:r>
+          </w:p>
+        </w:tc>
+        <w:tc>
+          <w:tcPr>
+            <w:tcW w:w="5670" w:type="dxa"/>
+          </w:tcPr>
+          <w:p>
+            <w:pPr>
+              <w:spacing w:line="276" w:lineRule="auto"/>
+              <w:cnfStyle w:val="000000100000"/>
+            </w:pPr>
+            <w:r>
+              <w:t>Software implementation</w:t>
+            </w:r>
+          </w:p>
+        </w:tc>
+        <w:tc>
+          <w:tcPr>
+            <w:tcW w:w="1667" w:type="dxa"/>
+            <w:vMerge w:val="restart"/>
+            <w:vAlign w:val="center"/>
+          </w:tcPr>
+          <w:p>
+            <w:pPr>
+              <w:spacing w:line="276" w:lineRule="auto"/>
+              <w:jc w:val="center"/>
+              <w:cnfStyle w:val="000000100000"/>
+            </w:pPr>
+            <w:r>
+              <w:t>3</w:t>
+            </w:r>
+            <w:r>
+              <w:t>1</w:t>
+            </w:r>
+            <w:r>
+              <w:t xml:space="preserve"> May 2018</w:t>
+            </w:r>
+          </w:p>
+        </w:tc>
+      </w:tr>
+      <w:tr>
+        <w:tc>
+          <w:tcPr>
+            <w:cnfStyle w:val="001000000000"/>
+            <w:tcW w:w="1951" w:type="dxa"/>
+            <w:vMerge/>
+            <w:vAlign w:val="center"/>
+          </w:tcPr>
+          <w:p>
+            <w:pPr>
+              <w:spacing w:line="276" w:lineRule="auto"/>
+              <w:jc w:val="center"/>
+              <w:rPr>
+                <w:b w:val="0"/>
+              </w:rPr>
+            </w:pPr>
+          </w:p>
+        </w:tc>
+        <w:tc>
+          <w:tcPr>
+            <w:tcW w:w="5670" w:type="dxa"/>
+          </w:tcPr>
+          <w:p>
+            <w:pPr>
+              <w:spacing w:line="276" w:lineRule="auto"/>
+              <w:cnfStyle w:val="000000000000"/>
+            </w:pPr>
+            <w:r>
+              <w:t>Initial tests of all use cases</w:t>
+            </w:r>
+          </w:p>
+        </w:tc>
+        <w:tc>
+          <w:tcPr>
+            <w:tcW w:w="1667" w:type="dxa"/>
+            <w:vMerge/>
+            <w:vAlign w:val="center"/>
+          </w:tcPr>
+          <w:p>
+            <w:pPr>
+              <w:spacing w:line="276" w:lineRule="auto"/>
+              <w:jc w:val="center"/>
+              <w:cnfStyle w:val="000000000000"/>
+            </w:pPr>
+          </w:p>
+        </w:tc>
+      </w:tr>
+      <w:tr>
+        <w:trPr>
+          <w:cnfStyle w:val="000000100000"/>
+        </w:trPr>
+        <w:tc>
+          <w:tcPr>
+            <w:cnfStyle w:val="001000000000"/>
+            <w:tcW w:w="1951" w:type="dxa"/>
+            <w:vMerge w:val="restart"/>
+            <w:vAlign w:val="center"/>
+          </w:tcPr>
+          <w:p>
+            <w:pPr>
+              <w:spacing w:line="276" w:lineRule="auto"/>
+              <w:jc w:val="center"/>
+              <w:rPr>
+                <w:b w:val="0"/>
+              </w:rPr>
+            </w:pPr>
+            <w:r>
+              <w:rPr>
+                <w:b w:val="0"/>
+              </w:rPr>
+              <w:t>Full and stable</w:t>
+            </w:r>
+          </w:p>
+        </w:tc>
+        <w:tc>
+          <w:tcPr>
+            <w:tcW w:w="5670" w:type="dxa"/>
+          </w:tcPr>
+          <w:p>
+            <w:pPr>
+              <w:spacing w:line="276" w:lineRule="auto"/>
+              <w:cnfStyle w:val="000000100000"/>
+            </w:pPr>
+            <w:r>
+              <w:t>Ensure stability of software</w:t>
+            </w:r>
+          </w:p>
+        </w:tc>
+        <w:tc>
+          <w:tcPr>
+            <w:tcW w:w="1667" w:type="dxa"/>
+            <w:vMerge w:val="restart"/>
+            <w:vAlign w:val="center"/>
+          </w:tcPr>
+          <w:p>
+            <w:pPr>
+              <w:spacing w:line="276" w:lineRule="auto"/>
+              <w:jc w:val="center"/>
+              <w:cnfStyle w:val="000000100000"/>
+            </w:pPr>
+            <w:r>
+              <w:t>3</w:t>
+            </w:r>
+            <w:r>
+              <w:t>1</w:t>
+            </w:r>
+            <w:r>
+              <w:t xml:space="preserve"> July 2018</w:t>
+            </w:r>
+          </w:p>
+        </w:tc>
+      </w:tr>
+      <w:tr>
+        <w:tc>
+          <w:tcPr>
+            <w:cnfStyle w:val="001000000000"/>
+            <w:tcW w:w="1951" w:type="dxa"/>
+            <w:vMerge/>
+            <w:vAlign w:val="center"/>
+          </w:tcPr>
+          <w:p>
+            <w:pPr>
+              <w:spacing w:line="276" w:lineRule="auto"/>
+              <w:jc w:val="center"/>
+              <w:rPr>
+                <w:b w:val="0"/>
+              </w:rPr>
+            </w:pPr>
+          </w:p>
+        </w:tc>
+        <w:tc>
+          <w:tcPr>
+            <w:tcW w:w="5670" w:type="dxa"/>
+          </w:tcPr>
+          <w:p>
+            <w:pPr>
+              <w:spacing w:line="276" w:lineRule="auto"/>
+              <w:cnfStyle w:val="000000000000"/>
+            </w:pPr>
+            <w:r>
+              <w:t>Deploy software</w:t>
+            </w:r>
+          </w:p>
+        </w:tc>
+        <w:tc>
+          <w:tcPr>
+            <w:tcW w:w="1667" w:type="dxa"/>
+            <w:vMerge/>
+            <w:vAlign w:val="center"/>
+          </w:tcPr>
+          <w:p>
+            <w:pPr>
+              <w:spacing w:line="276" w:lineRule="auto"/>
+              <w:jc w:val="center"/>
+              <w:cnfStyle w:val="000000000000"/>
+            </w:pPr>
+          </w:p>
+        </w:tc>
+      </w:tr>
+      <w:tr>
+        <w:trPr>
+          <w:cnfStyle w:val="000000100000"/>
+        </w:trPr>
+        <w:tc>
+          <w:tcPr>
+            <w:cnfStyle w:val="001000000000"/>
+            <w:tcW w:w="1951" w:type="dxa"/>
+            <w:vMerge w:val="restart"/>
+            <w:vAlign w:val="center"/>
+          </w:tcPr>
+          <w:p>
+            <w:pPr>
+              <w:spacing w:line="276" w:lineRule="auto"/>
+              <w:jc w:val="center"/>
+              <w:rPr>
+                <w:b w:val="0"/>
+              </w:rPr>
+            </w:pPr>
+            <w:r>
+              <w:rPr>
+                <w:b w:val="0"/>
+              </w:rPr>
+              <w:t>Opening and campaign</w:t>
+            </w:r>
+          </w:p>
+        </w:tc>
+        <w:tc>
+          <w:tcPr>
+            <w:tcW w:w="5670" w:type="dxa"/>
+          </w:tcPr>
+          <w:p>
+            <w:pPr>
+              <w:spacing w:line="276" w:lineRule="auto"/>
+              <w:cnfStyle w:val="000000100000"/>
+            </w:pPr>
+            <w:r>
+              <w:t>Organize opening event in EPAM (party)</w:t>
+            </w:r>
+          </w:p>
+        </w:tc>
+        <w:tc>
+          <w:tcPr>
+            <w:tcW w:w="1667" w:type="dxa"/>
+            <w:vMerge w:val="restart"/>
+            <w:vAlign w:val="center"/>
+          </w:tcPr>
+          <w:p>
+            <w:pPr>
+              <w:spacing w:line="276" w:lineRule="auto"/>
+              <w:jc w:val="center"/>
+              <w:cnfStyle w:val="000000100000"/>
+            </w:pPr>
+            <w:r>
+              <w:t>3</w:t>
+            </w:r>
+            <w:r>
+              <w:t>1</w:t>
+            </w:r>
+            <w:r>
+              <w:t xml:space="preserve"> Aug 2018</w:t>
+            </w:r>
+          </w:p>
+        </w:tc>
+      </w:tr>
+      <w:tr>
+        <w:tc>
+          <w:tcPr>
+            <w:cnfStyle w:val="001000000000"/>
+            <w:tcW w:w="1951" w:type="dxa"/>
+            <w:vMerge/>
+            <w:vAlign w:val="center"/>
+          </w:tcPr>
+          <w:p>
+            <w:pPr>
+              <w:spacing w:line="276" w:lineRule="auto"/>
+              <w:jc w:val="center"/>
+              <w:rPr>
+                <w:b w:val="0"/>
+              </w:rPr>
+            </w:pPr>
+          </w:p>
+        </w:tc>
+        <w:tc>
+          <w:tcPr>
+            <w:tcW w:w="5670" w:type="dxa"/>
+          </w:tcPr>
+          <w:p>
+            <w:pPr>
+              <w:spacing w:line="276" w:lineRule="auto"/>
+              <w:cnfStyle w:val="000000000000"/>
+            </w:pPr>
+            <w:r>
+              <w:t>Public campaign in media</w:t>
+            </w:r>
+          </w:p>
+        </w:tc>
+        <w:tc>
+          <w:tcPr>
+            <w:tcW w:w="1667" w:type="dxa"/>
+            <w:vMerge/>
+            <w:vAlign w:val="center"/>
+          </w:tcPr>
+          <w:p>
+            <w:pPr>
+              <w:spacing w:line="276" w:lineRule="auto"/>
+              <w:jc w:val="center"/>
+              <w:cnfStyle w:val="000000000000"/>
+            </w:pPr>
+          </w:p>
+        </w:tc>
+      </w:tr>
+      <w:tr>
+        <w:trPr>
+          <w:cnfStyle w:val="000000100000"/>
+        </w:trPr>
+        <w:tc>
+          <w:tcPr>
+            <w:cnfStyle w:val="001000000000"/>
+            <w:tcW w:w="1951" w:type="dxa"/>
+            <w:vMerge/>
+            <w:vAlign w:val="center"/>
+          </w:tcPr>
+          <w:p>
+            <w:pPr>
+              <w:spacing w:line="276" w:lineRule="auto"/>
+              <w:jc w:val="center"/>
+              <w:rPr>
+                <w:b w:val="0"/>
+              </w:rPr>
+            </w:pPr>
+          </w:p>
+        </w:tc>
+        <w:tc>
+          <w:tcPr>
+            <w:tcW w:w="5670" w:type="dxa"/>
+          </w:tcPr>
+          <w:p>
+            <w:pPr>
+              <w:spacing w:line="276" w:lineRule="auto"/>
+              <w:cnfStyle w:val="000000100000"/>
+            </w:pPr>
+            <w:r>
+              <w:t>Advertise software among employees</w:t>
+            </w:r>
+          </w:p>
+        </w:tc>
+        <w:tc>
+          <w:tcPr>
+            <w:tcW w:w="1667" w:type="dxa"/>
+            <w:vMerge/>
+            <w:vAlign w:val="center"/>
+          </w:tcPr>
+          <w:p>
+            <w:pPr>
+              <w:spacing w:line="276" w:lineRule="auto"/>
+              <w:jc w:val="center"/>
+              <w:cnfStyle w:val="000000100000"/>
+            </w:pPr>
+          </w:p>
+        </w:tc>
+      </w:tr>
+      <w:tr>
+        <w:tc>
+          <w:tcPr>
+            <w:cnfStyle w:val="001000000000"/>
+            <w:tcW w:w="1951" w:type="dxa"/>
+            <w:vMerge/>
+            <w:vAlign w:val="center"/>
+          </w:tcPr>
+          <w:p>
+            <w:pPr>
+              <w:spacing w:line="276" w:lineRule="auto"/>
+              <w:jc w:val="center"/>
+              <w:rPr>
+                <w:b w:val="0"/>
+              </w:rPr>
+            </w:pPr>
+          </w:p>
+        </w:tc>
+        <w:tc>
+          <w:tcPr>
+            <w:tcW w:w="5670" w:type="dxa"/>
+          </w:tcPr>
+          <w:p>
+            <w:pPr>
+              <w:spacing w:line="276" w:lineRule="auto"/>
+              <w:cnfStyle w:val="000000000000"/>
+            </w:pPr>
+            <w:r>
+              <w:t>Support software</w:t>
+            </w:r>
+          </w:p>
+        </w:tc>
+        <w:tc>
+          <w:tcPr>
+            <w:tcW w:w="1667" w:type="dxa"/>
+            <w:vMerge/>
+            <w:vAlign w:val="center"/>
+          </w:tcPr>
+          <w:p>
+            <w:pPr>
+              <w:spacing w:line="276" w:lineRule="auto"/>
+              <w:jc w:val="center"/>
+              <w:cnfStyle w:val="000000000000"/>
+            </w:pPr>
+          </w:p>
+        </w:tc>
+      </w:tr>
+      <w:tr>
+        <w:trPr>
+          <w:cnfStyle w:val="000000100000"/>
+        </w:trPr>
+        <w:tc>
+          <w:tcPr>
+            <w:cnfStyle w:val="001000000000"/>
+            <w:tcW w:w="1951" w:type="dxa"/>
+            <w:vMerge w:val="restart"/>
+            <w:vAlign w:val="center"/>
+          </w:tcPr>
+          <w:p>
+            <w:pPr>
+              <w:spacing w:line="276" w:lineRule="auto"/>
+              <w:jc w:val="center"/>
+              <w:rPr>
+                <w:b w:val="0"/>
+              </w:rPr>
+            </w:pPr>
+            <w:r>
+              <w:rPr>
+                <w:b w:val="0"/>
+              </w:rPr>
+              <w:t>Research and observations</w:t>
+            </w:r>
+          </w:p>
+        </w:tc>
+        <w:tc>
+          <w:tcPr>
+            <w:tcW w:w="5670" w:type="dxa"/>
+          </w:tcPr>
+          <w:p>
+            <w:pPr>
+              <w:spacing w:line="276" w:lineRule="auto"/>
+              <w:cnfStyle w:val="000000100000"/>
+            </w:pPr>
+            <w:r>
+              <w:t>Award users</w:t>
+            </w:r>
+          </w:p>
+        </w:tc>
+        <w:tc>
+          <w:tcPr>
+            <w:tcW w:w="1667" w:type="dxa"/>
+            <w:vMerge w:val="restart"/>
+            <w:vAlign w:val="center"/>
+          </w:tcPr>
+          <w:p>
+            <w:pPr>
+              <w:spacing w:line="276" w:lineRule="auto"/>
+              <w:jc w:val="center"/>
+              <w:cnfStyle w:val="000000100000"/>
+            </w:pPr>
+            <w:r>
+              <w:t>30 Sept 2018</w:t>
+            </w:r>
+          </w:p>
+        </w:tc>
+      </w:tr>
+      <w:tr>
+        <w:tc>
+          <w:tcPr>
+            <w:cnfStyle w:val="001000000000"/>
+            <w:tcW w:w="1951" w:type="dxa"/>
+            <w:vMerge/>
+          </w:tcPr>
+          <w:p>
+            <w:pPr>
+              <w:spacing w:line="276" w:lineRule="auto"/>
+              <w:rPr>
+                <w:b w:val="0"/>
+              </w:rPr>
+            </w:pPr>
+          </w:p>
+        </w:tc>
+        <w:tc>
+          <w:tcPr>
+            <w:tcW w:w="5670" w:type="dxa"/>
+          </w:tcPr>
+          <w:p>
+            <w:pPr>
+              <w:spacing w:line="276" w:lineRule="auto"/>
+              <w:cnfStyle w:val="000000000000"/>
+            </w:pPr>
+            <w:r>
+              <w:t>Optimize rent of parking space</w:t>
+            </w:r>
+          </w:p>
+        </w:tc>
+        <w:tc>
+          <w:tcPr>
+            <w:tcW w:w="1667" w:type="dxa"/>
+            <w:vMerge/>
+          </w:tcPr>
+          <w:p>
+            <w:pPr>
+              <w:spacing w:line="276" w:lineRule="auto"/>
+              <w:cnfStyle w:val="000000000000"/>
+            </w:pPr>
+          </w:p>
+        </w:tc>
+      </w:tr>
+      <w:tr>
+        <w:trPr>
+          <w:cnfStyle w:val="000000100000"/>
+        </w:trPr>
+        <w:tc>
+          <w:tcPr>
+            <w:cnfStyle w:val="001000000000"/>
+            <w:tcW w:w="1951" w:type="dxa"/>
+            <w:vMerge/>
+          </w:tcPr>
+          <w:p>
+            <w:pPr>
+              <w:spacing w:line="276" w:lineRule="auto"/>
+              <w:rPr>
+                <w:b w:val="0"/>
+              </w:rPr>
+            </w:pPr>
+          </w:p>
+        </w:tc>
+        <w:tc>
+          <w:tcPr>
+            <w:tcW w:w="5670" w:type="dxa"/>
+          </w:tcPr>
+          <w:p>
+            <w:pPr>
+              <w:spacing w:line="276" w:lineRule="auto"/>
+              <w:cnfStyle w:val="000000100000"/>
+            </w:pPr>
+            <w:r>
+              <w:t>Find out how can use tracking of employees habits</w:t>
+            </w:r>
+          </w:p>
+        </w:tc>
+        <w:tc>
+          <w:tcPr>
+            <w:tcW w:w="1667" w:type="dxa"/>
+            <w:vMerge/>
+          </w:tcPr>
+          <w:p>
+            <w:pPr>
+              <w:spacing w:line="276" w:lineRule="auto"/>
+              <w:cnfStyle w:val="000000100000"/>
+            </w:pPr>
+          </w:p>
+        </w:tc>
+      </w:tr>
+      <w:tr>
+        <w:tc>
+          <w:tcPr>
+            <w:cnfStyle w:val="001000000000"/>
+            <w:tcW w:w="1951" w:type="dxa"/>
+            <w:vMerge/>
+          </w:tcPr>
+          <w:p>
+            <w:pPr>
+              <w:spacing w:line="276" w:lineRule="auto"/>
+              <w:rPr>
+                <w:b w:val="0"/>
+              </w:rPr>
+            </w:pPr>
+          </w:p>
+        </w:tc>
+        <w:tc>
+          <w:tcPr>
+            <w:tcW w:w="5670" w:type="dxa"/>
+          </w:tcPr>
+          <w:p>
+            <w:pPr>
+              <w:spacing w:line="276" w:lineRule="auto"/>
+              <w:cnfStyle w:val="000000000000"/>
+            </w:pPr>
+            <w:r>
+              <w:t>Surveys</w:t>
+            </w:r>
+          </w:p>
+        </w:tc>
+        <w:tc>
+          <w:tcPr>
+            <w:tcW w:w="1667" w:type="dxa"/>
+            <w:vMerge/>
+          </w:tcPr>
+          <w:p>
+            <w:pPr>
+              <w:spacing w:line="276" w:lineRule="auto"/>
+              <w:cnfStyle w:val="000000000000"/>
+              <w:rPr>
+                <w:b/>
+              </w:rPr>
+            </w:pPr>
+          </w:p>
+        </w:tc>
+      </w:tr>
+      <w:tr>
+        <w:trPr>
+          <w:cnfStyle w:val="000000100000"/>
+        </w:trPr>
+        <w:tc>
+          <w:tcPr>
+            <w:cnfStyle w:val="001000000000"/>
+            <w:tcW w:w="1951" w:type="dxa"/>
+            <w:vMerge/>
+          </w:tcPr>
+          <w:p>
+            <w:pPr>
+              <w:spacing w:line="276" w:lineRule="auto"/>
+              <w:rPr>
+                <w:b w:val="0"/>
+              </w:rPr>
+            </w:pPr>
+          </w:p>
+        </w:tc>
+        <w:tc>
+          <w:tcPr>
+            <w:tcW w:w="5670" w:type="dxa"/>
+          </w:tcPr>
+          <w:p>
+            <w:pPr>
+              <w:spacing w:line="276" w:lineRule="auto"/>
+              <w:cnfStyle w:val="000000100000"/>
+            </w:pPr>
+            <w:r>
+              <w:t>Results presentation</w:t>
+            </w:r>
+          </w:p>
+        </w:tc>
+        <w:tc>
+          <w:tcPr>
+            <w:tcW w:w="1667" w:type="dxa"/>
+            <w:vMerge/>
+          </w:tcPr>
+          <w:p>
+            <w:pPr>
+              <w:spacing w:line="276" w:lineRule="auto"/>
+              <w:cnfStyle w:val="000000100000"/>
+              <w:rPr>
+                <w:b/>
+              </w:rPr>
+            </w:pPr>
+          </w:p>
+        </w:tc>
+      </w:tr>
+    </w:tbl>
     <w:p>
       <w:pPr>
         <w:rPr>
@@ -490,10 +1590,390 @@
     </w:p>
     <w:p>
       <w:pPr>
+        <w:pStyle w:val="Akapitzlist"/>
+        <w:numPr>
+          <w:ilvl w:val="0"/>
+          <w:numId w:val="1"/>
+        </w:numPr>
+      </w:pPr>
+      <w:r>
+        <w:t>Success criteria</w:t>
+      </w:r>
+    </w:p>
+    <w:p>
+      <w:pPr>
+        <w:pStyle w:val="Akapitzlist"/>
+        <w:ind w:left="708"/>
+      </w:pPr>
+      <w:r>
+        <w:t xml:space="preserve">Technical </w:t>
+      </w:r>
+    </w:p>
+    <w:p>
+      <w:pPr>
+        <w:pStyle w:val="Akapitzlist"/>
+        <w:numPr>
+          <w:ilvl w:val="1"/>
+          <w:numId w:val="1"/>
+        </w:numPr>
+      </w:pPr>
+      <w:r>
+        <w:t>Recognition</w:t>
+      </w:r>
+      <w:r>
+        <w:t xml:space="preserve"> </w:t>
+      </w:r>
+      <w:r>
+        <w:t>and tracking</w:t>
+      </w:r>
+      <w:r>
+        <w:t xml:space="preserve"> </w:t>
+      </w:r>
+      <w:r>
+        <w:t xml:space="preserve">of </w:t>
+      </w:r>
+      <w:r>
+        <w:t>bike riders</w:t>
+      </w:r>
+    </w:p>
+    <w:p>
+      <w:pPr>
+        <w:pStyle w:val="Akapitzlist"/>
+        <w:numPr>
+          <w:ilvl w:val="1"/>
+          <w:numId w:val="1"/>
+        </w:numPr>
+      </w:pPr>
+      <w:r>
+        <w:t xml:space="preserve">Recognition and tracking of </w:t>
+      </w:r>
+      <w:r>
+        <w:t>pedestrians</w:t>
+      </w:r>
+    </w:p>
+    <w:p>
+      <w:pPr>
+        <w:pStyle w:val="Akapitzlist"/>
+        <w:numPr>
+          <w:ilvl w:val="1"/>
+          <w:numId w:val="1"/>
+        </w:numPr>
+      </w:pPr>
+      <w:r>
+        <w:t xml:space="preserve">Recognition and tracking of </w:t>
+      </w:r>
+      <w:r>
+        <w:t>car pooling</w:t>
+      </w:r>
+    </w:p>
+    <w:p>
+      <w:pPr>
+        <w:pStyle w:val="Akapitzlist"/>
+        <w:numPr>
+          <w:ilvl w:val="1"/>
+          <w:numId w:val="1"/>
+        </w:numPr>
+      </w:pPr>
+      <w:r>
+        <w:t xml:space="preserve">Car park </w:t>
+      </w:r>
+      <w:r>
+        <w:t xml:space="preserve">availability </w:t>
+      </w:r>
+      <w:r>
+        <w:t>monitoring</w:t>
+      </w:r>
+    </w:p>
+    <w:p>
+      <w:pPr>
+        <w:pStyle w:val="Akapitzlist"/>
+        <w:numPr>
+          <w:ilvl w:val="1"/>
+          <w:numId w:val="1"/>
+        </w:numPr>
+      </w:pPr>
+      <w:r>
+        <w:t>Precise statistics of car park usage</w:t>
+      </w:r>
+      <w:r>
+        <w:t xml:space="preserve"> </w:t>
+      </w:r>
+    </w:p>
+    <w:p>
+      <w:r>
+        <w:br w:type="page"/>
+      </w:r>
+    </w:p>
+    <w:p>
+      <w:pPr>
+        <w:pStyle w:val="Akapitzlist"/>
+        <w:ind w:left="1080"/>
+      </w:pPr>
+      <w:r>
+        <w:lastRenderedPageBreak/>
+        <w:t>Company</w:t>
+      </w:r>
+    </w:p>
+    <w:p>
+      <w:pPr>
+        <w:pStyle w:val="Akapitzlist"/>
+        <w:numPr>
+          <w:ilvl w:val="1"/>
+          <w:numId w:val="1"/>
+        </w:numPr>
+      </w:pPr>
+      <w:r>
+        <w:t>Building corporate social responsibility among local community</w:t>
+      </w:r>
+    </w:p>
+    <w:p>
+      <w:pPr>
+        <w:pStyle w:val="Akapitzlist"/>
+        <w:numPr>
+          <w:ilvl w:val="1"/>
+          <w:numId w:val="1"/>
+        </w:numPr>
+      </w:pPr>
+      <w:r>
+        <w:t xml:space="preserve">Reaching public media with company’s achievement and building EPAMs </w:t>
+      </w:r>
+      <w:r>
         <w:rPr>
-          <w:b/>
+          <w:i/>
         </w:rPr>
-      </w:pPr>
+        <w:t>green</w:t>
+      </w:r>
+      <w:r>
+        <w:t xml:space="preserve"> PR</w:t>
+      </w:r>
+    </w:p>
+    <w:p>
+      <w:pPr>
+        <w:pStyle w:val="Akapitzlist"/>
+        <w:numPr>
+          <w:ilvl w:val="1"/>
+          <w:numId w:val="1"/>
+        </w:numPr>
+      </w:pPr>
+      <w:r>
+        <w:t>Car park rent optimization</w:t>
+      </w:r>
+    </w:p>
+    <w:p>
+      <w:pPr>
+        <w:pStyle w:val="Akapitzlist"/>
+        <w:numPr>
+          <w:ilvl w:val="1"/>
+          <w:numId w:val="1"/>
+        </w:numPr>
+      </w:pPr>
+      <w:r>
+        <w:t>Employees’ habits tracking</w:t>
+      </w:r>
+      <w:r>
+        <w:br/>
+      </w:r>
+    </w:p>
+    <w:p>
+      <w:pPr>
+        <w:pStyle w:val="Akapitzlist"/>
+        <w:ind w:left="1080"/>
+      </w:pPr>
+      <w:r>
+        <w:t>Local community</w:t>
+      </w:r>
+    </w:p>
+    <w:p>
+      <w:pPr>
+        <w:pStyle w:val="Akapitzlist"/>
+        <w:numPr>
+          <w:ilvl w:val="1"/>
+          <w:numId w:val="1"/>
+        </w:numPr>
+      </w:pPr>
+      <w:r>
+        <w:t>Decreased number of cars</w:t>
+      </w:r>
+    </w:p>
+    <w:p>
+      <w:pPr>
+        <w:pStyle w:val="Akapitzlist"/>
+        <w:numPr>
+          <w:ilvl w:val="1"/>
+          <w:numId w:val="1"/>
+        </w:numPr>
+      </w:pPr>
+      <w:r>
+        <w:t xml:space="preserve">Inspire </w:t>
+      </w:r>
+      <w:r>
+        <w:t xml:space="preserve">others to use technology to encourage </w:t>
+      </w:r>
+      <w:r>
+        <w:rPr>
+          <w:i/>
+        </w:rPr>
+        <w:t>green</w:t>
+      </w:r>
+      <w:r>
+        <w:t xml:space="preserve"> habits</w:t>
+      </w:r>
+    </w:p>
+    <w:p>
+      <w:pPr>
+        <w:pStyle w:val="Akapitzlist"/>
+        <w:ind w:left="1440"/>
+      </w:pPr>
+    </w:p>
+    <w:p>
+      <w:pPr>
+        <w:pStyle w:val="Akapitzlist"/>
+        <w:numPr>
+          <w:ilvl w:val="0"/>
+          <w:numId w:val="1"/>
+        </w:numPr>
+      </w:pPr>
+      <w:r>
+        <w:t>Basic risks</w:t>
+      </w:r>
+    </w:p>
+    <w:p>
+      <w:pPr>
+        <w:ind w:left="360"/>
+      </w:pPr>
+      <w:r>
+        <w:t>Legal</w:t>
+      </w:r>
+      <w:r>
+        <w:br/>
+      </w:r>
+      <w:r>
+        <w:t xml:space="preserve">Project assumes usage of a car, bike and public transportation at the initial design </w:t>
+      </w:r>
+      <w:r>
+        <w:t xml:space="preserve">phase as well as in implementation, to understand physics of commute and </w:t>
+      </w:r>
+      <w:r>
+        <w:t xml:space="preserve">gather metrics needed for recognition </w:t>
+      </w:r>
+      <w:r>
+        <w:t xml:space="preserve">of how individuals commute. </w:t>
+      </w:r>
+      <w:r>
+        <w:t xml:space="preserve">That results in specialists (developers, testers) travel across the city without business trip purpose. Currently EPAM has no procedures for </w:t>
+      </w:r>
+      <w:r>
+        <w:t xml:space="preserve">expediting employees to experiment and gather measures in that way. In addition, driving a car with passengers </w:t>
+      </w:r>
+      <w:r>
+        <w:t xml:space="preserve">with company car </w:t>
+      </w:r>
+      <w:r>
+        <w:t xml:space="preserve">requires </w:t>
+      </w:r>
+      <w:r>
+        <w:t>medical and psychological certificate.</w:t>
+      </w:r>
+      <w:r>
+        <w:br/>
+      </w:r>
+      <w:r>
+        <w:br/>
+        <w:t>Outdoor condition</w:t>
+      </w:r>
+      <w:r>
+        <w:br/>
+        <w:t>Weather condition can delay outdoor activities related to initial design and recognition of physical nature of commute</w:t>
+      </w:r>
+      <w:r>
+        <w:t>.</w:t>
+      </w:r>
+      <w:r>
+        <w:br/>
+      </w:r>
+      <w:r>
+        <w:br/>
+      </w:r>
+      <w:r>
+        <w:t>Accidents</w:t>
+      </w:r>
+      <w:r>
+        <w:br/>
+      </w:r>
+      <w:r>
+        <w:t xml:space="preserve">Due to unusual task of gathering physical data and outdoor activities, the </w:t>
+      </w:r>
+      <w:r>
+        <w:t xml:space="preserve">risk of accident is far higher than in </w:t>
+      </w:r>
+      <w:r>
+        <w:t>the case of indoor, office work.</w:t>
+      </w:r>
+      <w:r>
+        <w:br/>
+      </w:r>
+      <w:r>
+        <w:br/>
+        <w:t>Lack of experience</w:t>
+      </w:r>
+      <w:r>
+        <w:br/>
+      </w:r>
+      <w:r>
+        <w:t xml:space="preserve">EPAM has no local experts in the discipline of </w:t>
+      </w:r>
+      <w:r>
+        <w:t xml:space="preserve">physics and measurement, hence the task of understanding physics of commute is </w:t>
+      </w:r>
+      <w:r>
+        <w:t xml:space="preserve">hard </w:t>
+      </w:r>
+      <w:r>
+        <w:t xml:space="preserve">to estimate in terms of </w:t>
+      </w:r>
+      <w:r>
+        <w:t>schedule and difficulty.</w:t>
+      </w:r>
+      <w:r>
+        <w:br/>
+      </w:r>
+      <w:r>
+        <w:br/>
+      </w:r>
+      <w:r>
+        <w:t xml:space="preserve">External </w:t>
+      </w:r>
+      <w:r>
+        <w:t xml:space="preserve">data </w:t>
+      </w:r>
+      <w:r>
+        <w:t>access</w:t>
+      </w:r>
+      <w:r>
+        <w:br/>
+        <w:t>Finding reliable, precise external API or database with public transportation maps and schedules might be difficult, which jeopardizes use case of public transportation.</w:t>
+      </w:r>
+      <w:r>
+        <w:t xml:space="preserve"> </w:t>
+      </w:r>
+      <w:r>
+        <w:t xml:space="preserve">Additionally property management company at which EPAMs rents office and park space (Buma group) </w:t>
+      </w:r>
+      <w:r>
+        <w:t xml:space="preserve">might be unwilling to share information about </w:t>
+      </w:r>
+      <w:r>
+        <w:t xml:space="preserve">entrance and presence of </w:t>
+      </w:r>
+      <w:r>
+        <w:t xml:space="preserve">employees </w:t>
+      </w:r>
+      <w:r>
+        <w:t xml:space="preserve">cars. </w:t>
+      </w:r>
+      <w:r>
+        <w:br/>
+      </w:r>
     </w:p>
     <w:p>
       <w:pPr>
@@ -540,7 +2020,11 @@
         <w:t>,</w:t>
       </w:r>
       <w:r>
-        <w:t xml:space="preserve"> draft of  resource plan, quality, risk, procurement and stakeholder management as well as project control. </w:t>
+        <w:t xml:space="preserve"> draft of  resource plan, quality, risk, procurement and stakeholder </w:t>
+      </w:r>
+      <w:r>
+        <w:lastRenderedPageBreak/>
+        <w:t xml:space="preserve">management as well as project control. </w:t>
       </w:r>
       <w:r>
         <w:t xml:space="preserve">Mr. Spruce </w:t>
@@ -1037,6 +2521,330 @@
       <w:szCs w:val="20"/>
       <w:lang w:val="en-US"/>
     </w:rPr>
+  </w:style>
+  <w:style w:type="table" w:styleId="Tabela-Siatka">
+    <w:name w:val="Table Grid"/>
+    <w:basedOn w:val="Standardowy"/>
+    <w:uiPriority w:val="59"/>
+    <w:rsid w:val="00E20002"/>
+    <w:pPr>
+      <w:spacing w:after="0" w:line="240" w:lineRule="auto"/>
+    </w:pPr>
+    <w:tblPr>
+      <w:tblInd w:w="0" w:type="dxa"/>
+      <w:tblBorders>
+        <w:top w:val="single" w:sz="4" w:space="0" w:color="auto"/>
+        <w:left w:val="single" w:sz="4" w:space="0" w:color="auto"/>
+        <w:bottom w:val="single" w:sz="4" w:space="0" w:color="auto"/>
+        <w:right w:val="single" w:sz="4" w:space="0" w:color="auto"/>
+        <w:insideH w:val="single" w:sz="4" w:space="0" w:color="auto"/>
+        <w:insideV w:val="single" w:sz="4" w:space="0" w:color="auto"/>
+      </w:tblBorders>
+      <w:tblCellMar>
+        <w:top w:w="0" w:type="dxa"/>
+        <w:left w:w="108" w:type="dxa"/>
+        <w:bottom w:w="0" w:type="dxa"/>
+        <w:right w:w="108" w:type="dxa"/>
+      </w:tblCellMar>
+    </w:tblPr>
+  </w:style>
+  <w:style w:type="table" w:styleId="Jasnecieniowanieakcent1">
+    <w:name w:val="Light Shading Accent 1"/>
+    <w:basedOn w:val="Standardowy"/>
+    <w:uiPriority w:val="60"/>
+    <w:rsid w:val="00E20002"/>
+    <w:pPr>
+      <w:spacing w:after="0" w:line="240" w:lineRule="auto"/>
+    </w:pPr>
+    <w:rPr>
+      <w:color w:val="365F91" w:themeColor="accent1" w:themeShade="BF"/>
+    </w:rPr>
+    <w:tblPr>
+      <w:tblStyleRowBandSize w:val="1"/>
+      <w:tblStyleColBandSize w:val="1"/>
+      <w:tblInd w:w="0" w:type="dxa"/>
+      <w:tblBorders>
+        <w:top w:val="single" w:sz="8" w:space="0" w:color="4F81BD" w:themeColor="accent1"/>
+        <w:bottom w:val="single" w:sz="8" w:space="0" w:color="4F81BD" w:themeColor="accent1"/>
+      </w:tblBorders>
+      <w:tblCellMar>
+        <w:top w:w="0" w:type="dxa"/>
+        <w:left w:w="108" w:type="dxa"/>
+        <w:bottom w:w="0" w:type="dxa"/>
+        <w:right w:w="108" w:type="dxa"/>
+      </w:tblCellMar>
+    </w:tblPr>
+    <w:tblStylePr w:type="firstRow">
+      <w:pPr>
+        <w:spacing w:before="0" w:after="0" w:line="240" w:lineRule="auto"/>
+      </w:pPr>
+      <w:rPr>
+        <w:b/>
+        <w:bCs/>
+      </w:rPr>
+      <w:tblPr/>
+      <w:tcPr>
+        <w:tcBorders>
+          <w:top w:val="single" w:sz="8" w:space="0" w:color="4F81BD" w:themeColor="accent1"/>
+          <w:left w:val="nil"/>
+          <w:bottom w:val="single" w:sz="8" w:space="0" w:color="4F81BD" w:themeColor="accent1"/>
+          <w:right w:val="nil"/>
+          <w:insideH w:val="nil"/>
+          <w:insideV w:val="nil"/>
+        </w:tcBorders>
+      </w:tcPr>
+    </w:tblStylePr>
+    <w:tblStylePr w:type="lastRow">
+      <w:pPr>
+        <w:spacing w:before="0" w:after="0" w:line="240" w:lineRule="auto"/>
+      </w:pPr>
+      <w:rPr>
+        <w:b/>
+        <w:bCs/>
+      </w:rPr>
+      <w:tblPr/>
+      <w:tcPr>
+        <w:tcBorders>
+          <w:top w:val="single" w:sz="8" w:space="0" w:color="4F81BD" w:themeColor="accent1"/>
+          <w:left w:val="nil"/>
+          <w:bottom w:val="single" w:sz="8" w:space="0" w:color="4F81BD" w:themeColor="accent1"/>
+          <w:right w:val="nil"/>
+          <w:insideH w:val="nil"/>
+          <w:insideV w:val="nil"/>
+        </w:tcBorders>
+      </w:tcPr>
+    </w:tblStylePr>
+    <w:tblStylePr w:type="firstCol">
+      <w:rPr>
+        <w:b/>
+        <w:bCs/>
+      </w:rPr>
+    </w:tblStylePr>
+    <w:tblStylePr w:type="lastCol">
+      <w:rPr>
+        <w:b/>
+        <w:bCs/>
+      </w:rPr>
+    </w:tblStylePr>
+    <w:tblStylePr w:type="band1Vert">
+      <w:tblPr/>
+      <w:tcPr>
+        <w:tcBorders>
+          <w:left w:val="nil"/>
+          <w:right w:val="nil"/>
+          <w:insideH w:val="nil"/>
+          <w:insideV w:val="nil"/>
+        </w:tcBorders>
+        <w:shd w:val="clear" w:color="auto" w:fill="D3DFEE" w:themeFill="accent1" w:themeFillTint="3F"/>
+      </w:tcPr>
+    </w:tblStylePr>
+    <w:tblStylePr w:type="band1Horz">
+      <w:tblPr/>
+      <w:tcPr>
+        <w:tcBorders>
+          <w:left w:val="nil"/>
+          <w:right w:val="nil"/>
+          <w:insideH w:val="nil"/>
+          <w:insideV w:val="nil"/>
+        </w:tcBorders>
+        <w:shd w:val="clear" w:color="auto" w:fill="D3DFEE" w:themeFill="accent1" w:themeFillTint="3F"/>
+      </w:tcPr>
+    </w:tblStylePr>
+  </w:style>
+  <w:style w:type="table" w:styleId="Jasnecieniowanie">
+    <w:name w:val="Light Shading"/>
+    <w:basedOn w:val="Standardowy"/>
+    <w:uiPriority w:val="60"/>
+    <w:rsid w:val="008E50FB"/>
+    <w:pPr>
+      <w:spacing w:after="0" w:line="240" w:lineRule="auto"/>
+    </w:pPr>
+    <w:rPr>
+      <w:color w:val="000000" w:themeColor="text1" w:themeShade="BF"/>
+    </w:rPr>
+    <w:tblPr>
+      <w:tblStyleRowBandSize w:val="1"/>
+      <w:tblStyleColBandSize w:val="1"/>
+      <w:tblInd w:w="0" w:type="dxa"/>
+      <w:tblBorders>
+        <w:top w:val="single" w:sz="8" w:space="0" w:color="000000" w:themeColor="text1"/>
+        <w:bottom w:val="single" w:sz="8" w:space="0" w:color="000000" w:themeColor="text1"/>
+      </w:tblBorders>
+      <w:tblCellMar>
+        <w:top w:w="0" w:type="dxa"/>
+        <w:left w:w="108" w:type="dxa"/>
+        <w:bottom w:w="0" w:type="dxa"/>
+        <w:right w:w="108" w:type="dxa"/>
+      </w:tblCellMar>
+    </w:tblPr>
+    <w:tblStylePr w:type="firstRow">
+      <w:pPr>
+        <w:spacing w:before="0" w:after="0" w:line="240" w:lineRule="auto"/>
+      </w:pPr>
+      <w:rPr>
+        <w:b/>
+        <w:bCs/>
+      </w:rPr>
+      <w:tblPr/>
+      <w:tcPr>
+        <w:tcBorders>
+          <w:top w:val="single" w:sz="8" w:space="0" w:color="000000" w:themeColor="text1"/>
+          <w:left w:val="nil"/>
+          <w:bottom w:val="single" w:sz="8" w:space="0" w:color="000000" w:themeColor="text1"/>
+          <w:right w:val="nil"/>
+          <w:insideH w:val="nil"/>
+          <w:insideV w:val="nil"/>
+        </w:tcBorders>
+      </w:tcPr>
+    </w:tblStylePr>
+    <w:tblStylePr w:type="lastRow">
+      <w:pPr>
+        <w:spacing w:before="0" w:after="0" w:line="240" w:lineRule="auto"/>
+      </w:pPr>
+      <w:rPr>
+        <w:b/>
+        <w:bCs/>
+      </w:rPr>
+      <w:tblPr/>
+      <w:tcPr>
+        <w:tcBorders>
+          <w:top w:val="single" w:sz="8" w:space="0" w:color="000000" w:themeColor="text1"/>
+          <w:left w:val="nil"/>
+          <w:bottom w:val="single" w:sz="8" w:space="0" w:color="000000" w:themeColor="text1"/>
+          <w:right w:val="nil"/>
+          <w:insideH w:val="nil"/>
+          <w:insideV w:val="nil"/>
+        </w:tcBorders>
+      </w:tcPr>
+    </w:tblStylePr>
+    <w:tblStylePr w:type="firstCol">
+      <w:rPr>
+        <w:b/>
+        <w:bCs/>
+      </w:rPr>
+    </w:tblStylePr>
+    <w:tblStylePr w:type="lastCol">
+      <w:rPr>
+        <w:b/>
+        <w:bCs/>
+      </w:rPr>
+    </w:tblStylePr>
+    <w:tblStylePr w:type="band1Vert">
+      <w:tblPr/>
+      <w:tcPr>
+        <w:tcBorders>
+          <w:left w:val="nil"/>
+          <w:right w:val="nil"/>
+          <w:insideH w:val="nil"/>
+          <w:insideV w:val="nil"/>
+        </w:tcBorders>
+        <w:shd w:val="clear" w:color="auto" w:fill="C0C0C0" w:themeFill="text1" w:themeFillTint="3F"/>
+      </w:tcPr>
+    </w:tblStylePr>
+    <w:tblStylePr w:type="band1Horz">
+      <w:tblPr/>
+      <w:tcPr>
+        <w:tcBorders>
+          <w:left w:val="nil"/>
+          <w:right w:val="nil"/>
+          <w:insideH w:val="nil"/>
+          <w:insideV w:val="nil"/>
+        </w:tcBorders>
+        <w:shd w:val="clear" w:color="auto" w:fill="C0C0C0" w:themeFill="text1" w:themeFillTint="3F"/>
+      </w:tcPr>
+    </w:tblStylePr>
+  </w:style>
+  <w:style w:type="table" w:styleId="Jasnalistaakcent1">
+    <w:name w:val="Light List Accent 1"/>
+    <w:basedOn w:val="Standardowy"/>
+    <w:uiPriority w:val="61"/>
+    <w:rsid w:val="005E1C7D"/>
+    <w:pPr>
+      <w:spacing w:after="0" w:line="240" w:lineRule="auto"/>
+    </w:pPr>
+    <w:tblPr>
+      <w:tblStyleRowBandSize w:val="1"/>
+      <w:tblStyleColBandSize w:val="1"/>
+      <w:tblInd w:w="0" w:type="dxa"/>
+      <w:tblBorders>
+        <w:top w:val="single" w:sz="8" w:space="0" w:color="4F81BD" w:themeColor="accent1"/>
+        <w:left w:val="single" w:sz="8" w:space="0" w:color="4F81BD" w:themeColor="accent1"/>
+        <w:bottom w:val="single" w:sz="8" w:space="0" w:color="4F81BD" w:themeColor="accent1"/>
+        <w:right w:val="single" w:sz="8" w:space="0" w:color="4F81BD" w:themeColor="accent1"/>
+      </w:tblBorders>
+      <w:tblCellMar>
+        <w:top w:w="0" w:type="dxa"/>
+        <w:left w:w="108" w:type="dxa"/>
+        <w:bottom w:w="0" w:type="dxa"/>
+        <w:right w:w="108" w:type="dxa"/>
+      </w:tblCellMar>
+    </w:tblPr>
+    <w:tblStylePr w:type="firstRow">
+      <w:pPr>
+        <w:spacing w:before="0" w:after="0" w:line="240" w:lineRule="auto"/>
+      </w:pPr>
+      <w:rPr>
+        <w:b/>
+        <w:bCs/>
+        <w:color w:val="FFFFFF" w:themeColor="background1"/>
+      </w:rPr>
+      <w:tblPr/>
+      <w:tcPr>
+        <w:shd w:val="clear" w:color="auto" w:fill="4F81BD" w:themeFill="accent1"/>
+      </w:tcPr>
+    </w:tblStylePr>
+    <w:tblStylePr w:type="lastRow">
+      <w:pPr>
+        <w:spacing w:before="0" w:after="0" w:line="240" w:lineRule="auto"/>
+      </w:pPr>
+      <w:rPr>
+        <w:b/>
+        <w:bCs/>
+      </w:rPr>
+      <w:tblPr/>
+      <w:tcPr>
+        <w:tcBorders>
+          <w:top w:val="double" w:sz="6" w:space="0" w:color="4F81BD" w:themeColor="accent1"/>
+          <w:left w:val="single" w:sz="8" w:space="0" w:color="4F81BD" w:themeColor="accent1"/>
+          <w:bottom w:val="single" w:sz="8" w:space="0" w:color="4F81BD" w:themeColor="accent1"/>
+          <w:right w:val="single" w:sz="8" w:space="0" w:color="4F81BD" w:themeColor="accent1"/>
+        </w:tcBorders>
+      </w:tcPr>
+    </w:tblStylePr>
+    <w:tblStylePr w:type="firstCol">
+      <w:rPr>
+        <w:b/>
+        <w:bCs/>
+      </w:rPr>
+    </w:tblStylePr>
+    <w:tblStylePr w:type="lastCol">
+      <w:rPr>
+        <w:b/>
+        <w:bCs/>
+      </w:rPr>
+    </w:tblStylePr>
+    <w:tblStylePr w:type="band1Vert">
+      <w:tblPr/>
+      <w:tcPr>
+        <w:tcBorders>
+          <w:top w:val="single" w:sz="8" w:space="0" w:color="4F81BD" w:themeColor="accent1"/>
+          <w:left w:val="single" w:sz="8" w:space="0" w:color="4F81BD" w:themeColor="accent1"/>
+          <w:bottom w:val="single" w:sz="8" w:space="0" w:color="4F81BD" w:themeColor="accent1"/>
+          <w:right w:val="single" w:sz="8" w:space="0" w:color="4F81BD" w:themeColor="accent1"/>
+        </w:tcBorders>
+      </w:tcPr>
+    </w:tblStylePr>
+    <w:tblStylePr w:type="band1Horz">
+      <w:tblPr/>
+      <w:tcPr>
+        <w:tcBorders>
+          <w:top w:val="single" w:sz="8" w:space="0" w:color="4F81BD" w:themeColor="accent1"/>
+          <w:left w:val="single" w:sz="8" w:space="0" w:color="4F81BD" w:themeColor="accent1"/>
+          <w:bottom w:val="single" w:sz="8" w:space="0" w:color="4F81BD" w:themeColor="accent1"/>
+          <w:right w:val="single" w:sz="8" w:space="0" w:color="4F81BD" w:themeColor="accent1"/>
+        </w:tcBorders>
+      </w:tcPr>
+    </w:tblStylePr>
   </w:style>
 </w:styles>
 </file>
@@ -1329,7 +3137,7 @@
 </file>
 
 <file path=customXml/itemProps1.xml><?xml version="1.0" encoding="utf-8"?>
-<ds:datastoreItem xmlns:ds="http://schemas.openxmlformats.org/officeDocument/2006/customXml" ds:itemID="{63394708-161A-40B2-9908-4C49390F888E}">
+<ds:datastoreItem xmlns:ds="http://schemas.openxmlformats.org/officeDocument/2006/customXml" ds:itemID="{8B3B524E-8F94-44A4-89BE-52A3C0965C2A}">
   <ds:schemaRefs>
     <ds:schemaRef ds:uri="http://schemas.openxmlformats.org/officeDocument/2006/bibliography"/>
   </ds:schemaRefs>

</xml_diff>

<commit_message>
added risk management plus update of charter risks
</commit_message>
<xml_diff>
--- a/Project charter Greepam.docx
+++ b/Project charter Greepam.docx
@@ -7,9 +7,11 @@
         <w:pStyle w:val="Tytu"/>
         <w:jc w:val="center"/>
       </w:pPr>
+      <w:proofErr w:type="spellStart"/>
       <w:r>
         <w:t>Greepam</w:t>
       </w:r>
+      <w:proofErr w:type="spellEnd"/>
       <w:r>
         <w:t xml:space="preserve"> Project charter</w:t>
       </w:r>
@@ -48,7 +50,15 @@
         <w:br/>
       </w:r>
       <w:r>
-        <w:t xml:space="preserve">EPAM has run its business in Kraków for several years </w:t>
+        <w:t xml:space="preserve">EPAM has run its business in </w:t>
+      </w:r>
+      <w:proofErr w:type="spellStart"/>
+      <w:r>
+        <w:t>Kraków</w:t>
+      </w:r>
+      <w:proofErr w:type="spellEnd"/>
+      <w:r>
+        <w:t xml:space="preserve"> for several years </w:t>
       </w:r>
       <w:r>
         <w:t xml:space="preserve">now </w:t>
@@ -87,7 +97,15 @@
         <w:t xml:space="preserve"> </w:t>
       </w:r>
       <w:r>
-        <w:t xml:space="preserve">Although public transport is well developed in Kraków and city authorities invest a lot of effort and money </w:t>
+        <w:t xml:space="preserve">Although public transport is well developed in </w:t>
+      </w:r>
+      <w:proofErr w:type="spellStart"/>
+      <w:r>
+        <w:t>Kraków</w:t>
+      </w:r>
+      <w:proofErr w:type="spellEnd"/>
+      <w:r>
+        <w:t xml:space="preserve"> and city authorities invest a lot of effort and money </w:t>
       </w:r>
       <w:r>
         <w:t xml:space="preserve">in </w:t>
@@ -117,11 +135,16 @@
         <w:t>heating techniques it generates a lot of pollution and</w:t>
       </w:r>
       <w:r>
-        <w:t xml:space="preserve"> Kraków</w:t>
-      </w:r>
-      <w:r>
         <w:t xml:space="preserve"> </w:t>
       </w:r>
+      <w:proofErr w:type="spellStart"/>
+      <w:r>
+        <w:t>Kraków</w:t>
+      </w:r>
+      <w:proofErr w:type="spellEnd"/>
+      <w:r>
+        <w:t xml:space="preserve"> </w:t>
+      </w:r>
       <w:r>
         <w:t xml:space="preserve">is highly ranked among most cities with highest pollution of the air. </w:t>
       </w:r>
@@ -168,7 +191,15 @@
         <w:t xml:space="preserve"> </w:t>
       </w:r>
       <w:r>
-        <w:t xml:space="preserve">from other locations to Kraków. </w:t>
+        <w:t xml:space="preserve">from other locations to </w:t>
+      </w:r>
+      <w:proofErr w:type="spellStart"/>
+      <w:r>
+        <w:t>Kraków</w:t>
+      </w:r>
+      <w:proofErr w:type="spellEnd"/>
+      <w:r>
+        <w:t xml:space="preserve">. </w:t>
       </w:r>
       <w:r>
         <w:br/>
@@ -207,8 +238,13 @@
       <w:r>
         <w:t xml:space="preserve"> </w:t>
       </w:r>
-      <w:r>
-        <w:t xml:space="preserve">Greepam project intends to soften problem of high utilization of </w:t>
+      <w:proofErr w:type="spellStart"/>
+      <w:r>
+        <w:t>Greepam</w:t>
+      </w:r>
+      <w:proofErr w:type="spellEnd"/>
+      <w:r>
+        <w:t xml:space="preserve"> project intends to soften problem of high utilization of </w:t>
       </w:r>
       <w:r>
         <w:t xml:space="preserve">cars for daily </w:t>
@@ -272,7 +308,15 @@
       </w:r>
       <w:r>
         <w:br/>
-        <w:t xml:space="preserve">There are two main objectives of Greepam project: </w:t>
+        <w:t xml:space="preserve">There are two main objectives of </w:t>
+      </w:r>
+      <w:proofErr w:type="spellStart"/>
+      <w:r>
+        <w:t>Greepam</w:t>
+      </w:r>
+      <w:proofErr w:type="spellEnd"/>
+      <w:r>
+        <w:t xml:space="preserve"> project: </w:t>
       </w:r>
     </w:p>
     <w:p>
@@ -289,8 +333,13 @@
       <w:r>
         <w:t xml:space="preserve">. To achieve that, </w:t>
       </w:r>
-      <w:r>
-        <w:t>Greepam will deliver software to track employees commute activities to reward individuals who act in a ecologically responsible way</w:t>
+      <w:proofErr w:type="spellStart"/>
+      <w:r>
+        <w:t>Greepam</w:t>
+      </w:r>
+      <w:proofErr w:type="spellEnd"/>
+      <w:r>
+        <w:t xml:space="preserve"> will deliver software to track employees commute activities to reward individuals who act in a ecologically responsible way</w:t>
       </w:r>
       <w:r>
         <w:t xml:space="preserve">. </w:t>
@@ -348,7 +397,14 @@
       </w:r>
       <w:r>
         <w:br/>
-        <w:t>Greepam project intends to deliver means (software) and methodology (business process) to optimize utilization of parking lot resources and fulfill corporate responsibility policies:</w:t>
+      </w:r>
+      <w:proofErr w:type="spellStart"/>
+      <w:r>
+        <w:t>Greepam</w:t>
+      </w:r>
+      <w:proofErr w:type="spellEnd"/>
+      <w:r>
+        <w:t xml:space="preserve"> project intends to deliver means (software) and methodology (business process) to optimize utilization of parking lot resources and fulfill corporate responsibility policies:</w:t>
       </w:r>
     </w:p>
     <w:p>
@@ -1837,144 +1893,547 @@
         <w:t>Basic risks</w:t>
       </w:r>
     </w:p>
-    <w:p>
-      <w:pPr>
-        <w:ind w:left="360"/>
-      </w:pPr>
-      <w:r>
-        <w:t>Legal</w:t>
-      </w:r>
-      <w:r>
-        <w:br/>
-      </w:r>
-      <w:r>
-        <w:t xml:space="preserve">Project assumes usage of a car, bike and public transportation at the initial design </w:t>
-      </w:r>
-      <w:r>
-        <w:t xml:space="preserve">phase as well as in implementation, to understand physics of commute and </w:t>
-      </w:r>
-      <w:r>
-        <w:t xml:space="preserve">gather metrics needed for recognition </w:t>
-      </w:r>
-      <w:r>
-        <w:t xml:space="preserve">of how individuals commute. </w:t>
-      </w:r>
-      <w:r>
-        <w:t xml:space="preserve">That results in specialists (developers, testers) travel across the city without business trip purpose. Currently EPAM has no procedures for </w:t>
-      </w:r>
-      <w:r>
-        <w:t xml:space="preserve">expediting employees to experiment and gather measures in that way. In addition, driving a car with passengers </w:t>
-      </w:r>
-      <w:r>
-        <w:t xml:space="preserve">with company car </w:t>
-      </w:r>
-      <w:r>
-        <w:t xml:space="preserve">requires </w:t>
-      </w:r>
-      <w:r>
-        <w:t>medical and psychological certificate.</w:t>
-      </w:r>
-      <w:r>
-        <w:br/>
-      </w:r>
-      <w:r>
-        <w:br/>
-        <w:t>Outdoor condition</w:t>
-      </w:r>
-      <w:r>
-        <w:br/>
-        <w:t>Weather condition can delay outdoor activities related to initial design and recognition of physical nature of commute</w:t>
-      </w:r>
-      <w:r>
-        <w:t>.</w:t>
-      </w:r>
-      <w:r>
-        <w:br/>
-      </w:r>
-      <w:r>
-        <w:br/>
-      </w:r>
-      <w:r>
-        <w:t>Accidents</w:t>
-      </w:r>
-      <w:r>
-        <w:br/>
-      </w:r>
-      <w:r>
-        <w:t xml:space="preserve">Due to unusual task of gathering physical data and outdoor activities, the </w:t>
-      </w:r>
-      <w:r>
-        <w:t xml:space="preserve">risk of accident is far higher than in </w:t>
-      </w:r>
-      <w:r>
-        <w:t>the case of indoor, office work.</w:t>
-      </w:r>
-      <w:r>
-        <w:br/>
-      </w:r>
-      <w:r>
-        <w:br/>
-        <w:t>Lack of experience</w:t>
-      </w:r>
-      <w:r>
-        <w:br/>
-      </w:r>
-      <w:r>
-        <w:t xml:space="preserve">EPAM has no local experts in the discipline of </w:t>
-      </w:r>
-      <w:r>
-        <w:t xml:space="preserve">physics and measurement, hence the task of understanding physics of commute is </w:t>
-      </w:r>
-      <w:r>
-        <w:t xml:space="preserve">hard </w:t>
-      </w:r>
-      <w:r>
-        <w:t xml:space="preserve">to estimate in terms of </w:t>
-      </w:r>
-      <w:r>
-        <w:t>schedule and difficulty.</w:t>
-      </w:r>
-      <w:r>
-        <w:br/>
-      </w:r>
-      <w:r>
-        <w:br/>
-      </w:r>
-      <w:r>
-        <w:t xml:space="preserve">External </w:t>
-      </w:r>
-      <w:r>
-        <w:t xml:space="preserve">data </w:t>
-      </w:r>
-      <w:r>
-        <w:t>access</w:t>
-      </w:r>
-      <w:r>
-        <w:br/>
-        <w:t>Finding reliable, precise external API or database with public transportation maps and schedules might be difficult, which jeopardizes use case of public transportation.</w:t>
-      </w:r>
-      <w:r>
-        <w:t xml:space="preserve"> </w:t>
-      </w:r>
-      <w:r>
-        <w:t xml:space="preserve">Additionally property management company at which EPAMs rents office and park space (Buma group) </w:t>
-      </w:r>
-      <w:r>
-        <w:t xml:space="preserve">might be unwilling to share information about </w:t>
-      </w:r>
-      <w:r>
-        <w:t xml:space="preserve">entrance and presence of </w:t>
-      </w:r>
-      <w:r>
-        <w:t xml:space="preserve">employees </w:t>
-      </w:r>
-      <w:r>
-        <w:t xml:space="preserve">cars. </w:t>
-      </w:r>
-      <w:r>
-        <w:br/>
-      </w:r>
-    </w:p>
+    <w:tbl>
+      <w:tblPr>
+        <w:tblStyle w:val="Jasnalistaakcent1"/>
+        <w:tblW w:w="9464" w:type="dxa"/>
+        <w:tblLook w:val="04A0"/>
+      </w:tblPr>
+      <w:tblGrid>
+        <w:gridCol w:w="1406"/>
+        <w:gridCol w:w="8058"/>
+      </w:tblGrid>
+      <w:tr>
+        <w:trPr>
+          <w:cnfStyle w:val="100000000000"/>
+        </w:trPr>
+        <w:tc>
+          <w:tcPr>
+            <w:cnfStyle w:val="001000000000"/>
+            <w:tcW w:w="1406" w:type="dxa"/>
+          </w:tcPr>
+          <w:p>
+            <w:pPr>
+              <w:jc w:val="center"/>
+              <w:rPr>
+                <w:b w:val="0"/>
+                <w:sz w:val="20"/>
+                <w:szCs w:val="20"/>
+              </w:rPr>
+            </w:pPr>
+            <w:r>
+              <w:rPr>
+                <w:b w:val="0"/>
+                <w:sz w:val="20"/>
+                <w:szCs w:val="20"/>
+              </w:rPr>
+              <w:t>Risk</w:t>
+            </w:r>
+          </w:p>
+        </w:tc>
+        <w:tc>
+          <w:tcPr>
+            <w:tcW w:w="8058" w:type="dxa"/>
+          </w:tcPr>
+          <w:p>
+            <w:pPr>
+              <w:jc w:val="center"/>
+              <w:cnfStyle w:val="100000000000"/>
+              <w:rPr>
+                <w:b w:val="0"/>
+                <w:sz w:val="20"/>
+                <w:szCs w:val="20"/>
+              </w:rPr>
+            </w:pPr>
+            <w:r>
+              <w:rPr>
+                <w:b w:val="0"/>
+                <w:sz w:val="20"/>
+                <w:szCs w:val="20"/>
+              </w:rPr>
+              <w:t>Description of the risk</w:t>
+            </w:r>
+          </w:p>
+        </w:tc>
+      </w:tr>
+      <w:tr>
+        <w:trPr>
+          <w:cnfStyle w:val="000000100000"/>
+        </w:trPr>
+        <w:tc>
+          <w:tcPr>
+            <w:cnfStyle w:val="001000000000"/>
+            <w:tcW w:w="1406" w:type="dxa"/>
+          </w:tcPr>
+          <w:p>
+            <w:pPr>
+              <w:jc w:val="center"/>
+              <w:rPr>
+                <w:sz w:val="20"/>
+                <w:szCs w:val="20"/>
+              </w:rPr>
+            </w:pPr>
+            <w:r>
+              <w:rPr>
+                <w:sz w:val="20"/>
+                <w:szCs w:val="20"/>
+              </w:rPr>
+              <w:t>Legal</w:t>
+            </w:r>
+          </w:p>
+        </w:tc>
+        <w:tc>
+          <w:tcPr>
+            <w:tcW w:w="8058" w:type="dxa"/>
+          </w:tcPr>
+          <w:p>
+            <w:pPr>
+              <w:cnfStyle w:val="000000100000"/>
+              <w:rPr>
+                <w:sz w:val="20"/>
+                <w:szCs w:val="20"/>
+              </w:rPr>
+            </w:pPr>
+            <w:r>
+              <w:rPr>
+                <w:sz w:val="20"/>
+                <w:szCs w:val="20"/>
+              </w:rPr>
+              <w:t xml:space="preserve">Project assumes usage of a car and other means of transport. </w:t>
+            </w:r>
+            <w:r>
+              <w:rPr>
+                <w:sz w:val="20"/>
+                <w:szCs w:val="20"/>
+              </w:rPr>
+              <w:t xml:space="preserve">That results in </w:t>
+            </w:r>
+            <w:r>
+              <w:rPr>
+                <w:sz w:val="20"/>
+                <w:szCs w:val="20"/>
+              </w:rPr>
+              <w:t xml:space="preserve">necessity of </w:t>
+            </w:r>
+            <w:r>
+              <w:rPr>
+                <w:sz w:val="20"/>
+                <w:szCs w:val="20"/>
+              </w:rPr>
+              <w:t>travel across the city without business trip purpose</w:t>
+            </w:r>
+            <w:r>
+              <w:rPr>
+                <w:sz w:val="20"/>
+                <w:szCs w:val="20"/>
+              </w:rPr>
+              <w:t>.</w:t>
+            </w:r>
+            <w:r>
+              <w:rPr>
+                <w:sz w:val="20"/>
+                <w:szCs w:val="20"/>
+              </w:rPr>
+              <w:t xml:space="preserve"> Currently EPAM has no procedures for expediting employees </w:t>
+            </w:r>
+            <w:r>
+              <w:rPr>
+                <w:sz w:val="20"/>
+                <w:szCs w:val="20"/>
+              </w:rPr>
+              <w:t>for that</w:t>
+            </w:r>
+            <w:r>
+              <w:rPr>
+                <w:sz w:val="20"/>
+                <w:szCs w:val="20"/>
+              </w:rPr>
+              <w:t xml:space="preserve">. </w:t>
+            </w:r>
+            <w:r>
+              <w:rPr>
+                <w:sz w:val="20"/>
+                <w:szCs w:val="20"/>
+              </w:rPr>
+              <w:t>Additionally</w:t>
+            </w:r>
+            <w:r>
+              <w:rPr>
+                <w:sz w:val="20"/>
+                <w:szCs w:val="20"/>
+              </w:rPr>
+              <w:t>, driving a car with passengers with company car requires medical and psychological certificate.</w:t>
+            </w:r>
+          </w:p>
+        </w:tc>
+      </w:tr>
+      <w:tr>
+        <w:tc>
+          <w:tcPr>
+            <w:cnfStyle w:val="001000000000"/>
+            <w:tcW w:w="1406" w:type="dxa"/>
+          </w:tcPr>
+          <w:p>
+            <w:pPr>
+              <w:jc w:val="center"/>
+              <w:rPr>
+                <w:sz w:val="20"/>
+                <w:szCs w:val="20"/>
+              </w:rPr>
+            </w:pPr>
+            <w:r>
+              <w:rPr>
+                <w:sz w:val="20"/>
+                <w:szCs w:val="20"/>
+              </w:rPr>
+              <w:t>Outdoor condition</w:t>
+            </w:r>
+          </w:p>
+        </w:tc>
+        <w:tc>
+          <w:tcPr>
+            <w:tcW w:w="8058" w:type="dxa"/>
+          </w:tcPr>
+          <w:p>
+            <w:pPr>
+              <w:cnfStyle w:val="000000000000"/>
+              <w:rPr>
+                <w:sz w:val="20"/>
+                <w:szCs w:val="20"/>
+              </w:rPr>
+            </w:pPr>
+            <w:r>
+              <w:rPr>
+                <w:sz w:val="20"/>
+                <w:szCs w:val="20"/>
+              </w:rPr>
+              <w:t xml:space="preserve">Weather condition can </w:t>
+            </w:r>
+            <w:r>
+              <w:rPr>
+                <w:sz w:val="20"/>
+                <w:szCs w:val="20"/>
+              </w:rPr>
+              <w:t xml:space="preserve">influence timeline of the project due </w:t>
+            </w:r>
+            <w:r>
+              <w:rPr>
+                <w:sz w:val="20"/>
+                <w:szCs w:val="20"/>
+              </w:rPr>
+              <w:t xml:space="preserve">outdoor activities </w:t>
+            </w:r>
+            <w:r>
+              <w:rPr>
+                <w:sz w:val="20"/>
+                <w:szCs w:val="20"/>
+              </w:rPr>
+              <w:t>that are in scope of the project</w:t>
+            </w:r>
+          </w:p>
+        </w:tc>
+      </w:tr>
+      <w:tr>
+        <w:trPr>
+          <w:cnfStyle w:val="000000100000"/>
+        </w:trPr>
+        <w:tc>
+          <w:tcPr>
+            <w:cnfStyle w:val="001000000000"/>
+            <w:tcW w:w="1406" w:type="dxa"/>
+          </w:tcPr>
+          <w:p>
+            <w:pPr>
+              <w:jc w:val="center"/>
+              <w:rPr>
+                <w:sz w:val="20"/>
+                <w:szCs w:val="20"/>
+              </w:rPr>
+            </w:pPr>
+            <w:r>
+              <w:rPr>
+                <w:sz w:val="20"/>
+                <w:szCs w:val="20"/>
+              </w:rPr>
+              <w:t>Accidents</w:t>
+            </w:r>
+          </w:p>
+        </w:tc>
+        <w:tc>
+          <w:tcPr>
+            <w:tcW w:w="8058" w:type="dxa"/>
+          </w:tcPr>
+          <w:p>
+            <w:pPr>
+              <w:cnfStyle w:val="000000100000"/>
+              <w:rPr>
+                <w:sz w:val="20"/>
+                <w:szCs w:val="20"/>
+              </w:rPr>
+            </w:pPr>
+            <w:r>
+              <w:rPr>
+                <w:sz w:val="20"/>
+                <w:szCs w:val="20"/>
+              </w:rPr>
+              <w:t>Due to</w:t>
+            </w:r>
+            <w:r>
+              <w:rPr>
+                <w:sz w:val="20"/>
+                <w:szCs w:val="20"/>
+              </w:rPr>
+              <w:t xml:space="preserve"> commute and other outdoor activities </w:t>
+            </w:r>
+            <w:r>
+              <w:rPr>
+                <w:sz w:val="20"/>
+                <w:szCs w:val="20"/>
+              </w:rPr>
+              <w:t>risk of accident is far higher than in the case of indoor, office work. In addition, damage of equipment can delay project</w:t>
+            </w:r>
+          </w:p>
+        </w:tc>
+      </w:tr>
+      <w:tr>
+        <w:tc>
+          <w:tcPr>
+            <w:cnfStyle w:val="001000000000"/>
+            <w:tcW w:w="1406" w:type="dxa"/>
+          </w:tcPr>
+          <w:p>
+            <w:pPr>
+              <w:jc w:val="center"/>
+              <w:rPr>
+                <w:sz w:val="20"/>
+                <w:szCs w:val="20"/>
+              </w:rPr>
+            </w:pPr>
+            <w:r>
+              <w:rPr>
+                <w:sz w:val="20"/>
+                <w:szCs w:val="20"/>
+              </w:rPr>
+              <w:t>Technical issues</w:t>
+            </w:r>
+          </w:p>
+        </w:tc>
+        <w:tc>
+          <w:tcPr>
+            <w:tcW w:w="8058" w:type="dxa"/>
+          </w:tcPr>
+          <w:p>
+            <w:pPr>
+              <w:cnfStyle w:val="000000000000"/>
+              <w:rPr>
+                <w:sz w:val="20"/>
+                <w:szCs w:val="20"/>
+              </w:rPr>
+            </w:pPr>
+            <w:r>
+              <w:rPr>
+                <w:sz w:val="20"/>
+                <w:szCs w:val="20"/>
+              </w:rPr>
+              <w:t>EPAM has little experience and few local experts in the discipline of physics and measurement, hence the task of understanding physics of commute is hard to estimate in terms of schedule and difficulty.</w:t>
+            </w:r>
+          </w:p>
+        </w:tc>
+      </w:tr>
+      <w:tr>
+        <w:trPr>
+          <w:cnfStyle w:val="000000100000"/>
+        </w:trPr>
+        <w:tc>
+          <w:tcPr>
+            <w:cnfStyle w:val="001000000000"/>
+            <w:tcW w:w="1406" w:type="dxa"/>
+          </w:tcPr>
+          <w:p>
+            <w:pPr>
+              <w:jc w:val="center"/>
+              <w:rPr>
+                <w:sz w:val="20"/>
+                <w:szCs w:val="20"/>
+              </w:rPr>
+            </w:pPr>
+            <w:r>
+              <w:rPr>
+                <w:sz w:val="20"/>
+                <w:szCs w:val="20"/>
+              </w:rPr>
+              <w:t>External data access</w:t>
+            </w:r>
+          </w:p>
+        </w:tc>
+        <w:tc>
+          <w:tcPr>
+            <w:tcW w:w="8058" w:type="dxa"/>
+          </w:tcPr>
+          <w:p>
+            <w:pPr>
+              <w:cnfStyle w:val="000000100000"/>
+              <w:rPr>
+                <w:sz w:val="20"/>
+                <w:szCs w:val="20"/>
+              </w:rPr>
+            </w:pPr>
+            <w:r>
+              <w:rPr>
+                <w:sz w:val="20"/>
+                <w:szCs w:val="20"/>
+              </w:rPr>
+              <w:t xml:space="preserve">Finding reliable, precise external API or database with public transportation maps and schedules might be difficult, which jeopardizes use case of public transportation. </w:t>
+            </w:r>
+          </w:p>
+        </w:tc>
+      </w:tr>
+      <w:tr>
+        <w:tc>
+          <w:tcPr>
+            <w:cnfStyle w:val="001000000000"/>
+            <w:tcW w:w="1406" w:type="dxa"/>
+          </w:tcPr>
+          <w:p>
+            <w:pPr>
+              <w:jc w:val="center"/>
+              <w:rPr>
+                <w:sz w:val="20"/>
+                <w:szCs w:val="20"/>
+              </w:rPr>
+            </w:pPr>
+            <w:r>
+              <w:rPr>
+                <w:sz w:val="20"/>
+                <w:szCs w:val="20"/>
+              </w:rPr>
+              <w:t>Property management</w:t>
+            </w:r>
+          </w:p>
+        </w:tc>
+        <w:tc>
+          <w:tcPr>
+            <w:tcW w:w="8058" w:type="dxa"/>
+          </w:tcPr>
+          <w:p>
+            <w:pPr>
+              <w:cnfStyle w:val="000000000000"/>
+              <w:rPr>
+                <w:sz w:val="20"/>
+                <w:szCs w:val="20"/>
+              </w:rPr>
+            </w:pPr>
+            <w:r>
+              <w:rPr>
+                <w:sz w:val="20"/>
+                <w:szCs w:val="20"/>
+              </w:rPr>
+              <w:t>Property management company at which EPAMs rents office and park space (</w:t>
+            </w:r>
+            <w:proofErr w:type="spellStart"/>
+            <w:r>
+              <w:rPr>
+                <w:sz w:val="20"/>
+                <w:szCs w:val="20"/>
+              </w:rPr>
+              <w:t>Buma</w:t>
+            </w:r>
+            <w:proofErr w:type="spellEnd"/>
+            <w:r>
+              <w:rPr>
+                <w:sz w:val="20"/>
+                <w:szCs w:val="20"/>
+              </w:rPr>
+              <w:t xml:space="preserve"> group) might be unwilling to share information about entrance and presence of employees cars.</w:t>
+            </w:r>
+          </w:p>
+        </w:tc>
+      </w:tr>
+      <w:tr>
+        <w:trPr>
+          <w:cnfStyle w:val="000000100000"/>
+        </w:trPr>
+        <w:tc>
+          <w:tcPr>
+            <w:cnfStyle w:val="001000000000"/>
+            <w:tcW w:w="1406" w:type="dxa"/>
+          </w:tcPr>
+          <w:p>
+            <w:pPr>
+              <w:jc w:val="center"/>
+              <w:rPr>
+                <w:sz w:val="20"/>
+                <w:szCs w:val="20"/>
+              </w:rPr>
+            </w:pPr>
+            <w:r>
+              <w:rPr>
+                <w:sz w:val="20"/>
+                <w:szCs w:val="20"/>
+              </w:rPr>
+              <w:t>Staffing</w:t>
+            </w:r>
+          </w:p>
+        </w:tc>
+        <w:tc>
+          <w:tcPr>
+            <w:tcW w:w="8058" w:type="dxa"/>
+          </w:tcPr>
+          <w:p>
+            <w:pPr>
+              <w:cnfStyle w:val="000000100000"/>
+              <w:rPr>
+                <w:sz w:val="20"/>
+                <w:szCs w:val="20"/>
+              </w:rPr>
+            </w:pPr>
+            <w:r>
+              <w:rPr>
+                <w:sz w:val="20"/>
+                <w:szCs w:val="20"/>
+              </w:rPr>
+              <w:t>L</w:t>
+            </w:r>
+            <w:r>
+              <w:rPr>
+                <w:sz w:val="20"/>
+                <w:szCs w:val="20"/>
+              </w:rPr>
+              <w:t xml:space="preserve">ow criticality of the project to EPAMs business continuity may </w:t>
+            </w:r>
+            <w:r>
+              <w:rPr>
+                <w:sz w:val="20"/>
+                <w:szCs w:val="20"/>
+              </w:rPr>
+              <w:t xml:space="preserve">cause </w:t>
+            </w:r>
+            <w:r>
+              <w:rPr>
+                <w:sz w:val="20"/>
+                <w:szCs w:val="20"/>
+              </w:rPr>
+              <w:t xml:space="preserve">employees </w:t>
+            </w:r>
+            <w:r>
+              <w:rPr>
+                <w:sz w:val="20"/>
+                <w:szCs w:val="20"/>
+              </w:rPr>
+              <w:t xml:space="preserve">to </w:t>
+            </w:r>
+            <w:r>
+              <w:rPr>
+                <w:sz w:val="20"/>
+                <w:szCs w:val="20"/>
+              </w:rPr>
+              <w:t>be moved to projects of higher importance affecting deadlines. Budget can also be decreased and moved to higher priority projects</w:t>
+            </w:r>
+          </w:p>
+        </w:tc>
+      </w:tr>
+    </w:tbl>
+    <w:p/>
     <w:p>
       <w:pPr>
         <w:pStyle w:val="Akapitzlist"/>
@@ -2020,11 +2479,7 @@
         <w:t>,</w:t>
       </w:r>
       <w:r>
-        <w:t xml:space="preserve"> draft of  resource plan, quality, risk, procurement and stakeholder </w:t>
-      </w:r>
-      <w:r>
-        <w:lastRenderedPageBreak/>
-        <w:t xml:space="preserve">management as well as project control. </w:t>
+        <w:t xml:space="preserve"> draft of  resource plan, quality, risk, procurement and stakeholder management as well as project control. </w:t>
       </w:r>
       <w:r>
         <w:t xml:space="preserve">Mr. Spruce </w:t>
@@ -2045,7 +2500,15 @@
         <w:t>s</w:t>
       </w:r>
       <w:r>
-        <w:t>ponsor, Viktor Bondariev.</w:t>
+        <w:t xml:space="preserve">ponsor, Viktor </w:t>
+      </w:r>
+      <w:proofErr w:type="spellStart"/>
+      <w:r>
+        <w:t>Bondariev</w:t>
+      </w:r>
+      <w:proofErr w:type="spellEnd"/>
+      <w:r>
+        <w:t>.</w:t>
       </w:r>
       <w:r>
         <w:t xml:space="preserve"> </w:t>
@@ -2054,8 +2517,13 @@
         <w:t xml:space="preserve">Success will be determined by the Project Sponsor, </w:t>
       </w:r>
       <w:r>
-        <w:t>Viktor Bondariev</w:t>
-      </w:r>
+        <w:t xml:space="preserve">Viktor </w:t>
+      </w:r>
+      <w:proofErr w:type="spellStart"/>
+      <w:r>
+        <w:t>Bondariev</w:t>
+      </w:r>
+      <w:proofErr w:type="spellEnd"/>
       <w:r>
         <w:t>, who will also authorize completion of the project.</w:t>
       </w:r>
@@ -2099,6 +2567,7 @@
         <w:rPr>
           <w:b/>
         </w:rPr>
+        <w:lastRenderedPageBreak/>
         <w:t>Approved by the Project Sponsor:</w:t>
       </w:r>
       <w:r>
@@ -2106,11 +2575,6 @@
           <w:b/>
         </w:rPr>
         <w:br/>
-      </w:r>
-      <w:r>
-        <w:rPr>
-          <w:b/>
-        </w:rPr>
         <w:t xml:space="preserve">__________________________________________ Date:____________________ </w:t>
       </w:r>
     </w:p>
@@ -2125,8 +2589,16 @@
         <w:rPr>
           <w:b/>
         </w:rPr>
-        <w:t>Viktor Bondariev</w:t>
-      </w:r>
+        <w:t xml:space="preserve">Viktor </w:t>
+      </w:r>
+      <w:proofErr w:type="spellStart"/>
+      <w:r>
+        <w:rPr>
+          <w:b/>
+        </w:rPr>
+        <w:t>Bondariev</w:t>
+      </w:r>
+      <w:proofErr w:type="spellEnd"/>
     </w:p>
     <w:p>
       <w:pPr>
@@ -2548,7 +3020,7 @@
       </w:tblCellMar>
     </w:tblPr>
   </w:style>
-  <w:style w:type="table" w:styleId="Jasnecieniowanieakcent1">
+  <w:style w:type="table" w:customStyle="1" w:styleId="Jasnecieniowanieakcent1">
     <w:name w:val="Light Shading Accent 1"/>
     <w:basedOn w:val="Standardowy"/>
     <w:uiPriority w:val="60"/>
@@ -2651,7 +3123,7 @@
       </w:tcPr>
     </w:tblStylePr>
   </w:style>
-  <w:style w:type="table" w:styleId="Jasnecieniowanie">
+  <w:style w:type="table" w:customStyle="1" w:styleId="Jasnecieniowanie">
     <w:name w:val="Light Shading"/>
     <w:basedOn w:val="Standardowy"/>
     <w:uiPriority w:val="60"/>
@@ -2754,7 +3226,7 @@
       </w:tcPr>
     </w:tblStylePr>
   </w:style>
-  <w:style w:type="table" w:styleId="Jasnalistaakcent1">
+  <w:style w:type="table" w:customStyle="1" w:styleId="Jasnalistaakcent1">
     <w:name w:val="Light List Accent 1"/>
     <w:basedOn w:val="Standardowy"/>
     <w:uiPriority w:val="61"/>
@@ -3137,7 +3609,7 @@
 </file>
 
 <file path=customXml/itemProps1.xml><?xml version="1.0" encoding="utf-8"?>
-<ds:datastoreItem xmlns:ds="http://schemas.openxmlformats.org/officeDocument/2006/customXml" ds:itemID="{8B3B524E-8F94-44A4-89BE-52A3C0965C2A}">
+<ds:datastoreItem xmlns:ds="http://schemas.openxmlformats.org/officeDocument/2006/customXml" ds:itemID="{7B4EC6D2-94EE-4EDC-98B9-389D60EB414C}">
   <ds:schemaRefs>
     <ds:schemaRef ds:uri="http://schemas.openxmlformats.org/officeDocument/2006/bibliography"/>
   </ds:schemaRefs>

</xml_diff>

<commit_message>
added presentation draft and updated charter with milestones
</commit_message>
<xml_diff>
--- a/Project charter Greepam.docx
+++ b/Project charter Greepam.docx
@@ -50,7 +50,7 @@
                     <a:blip r:embed="rId8" cstate="print">
                       <a:extLst>
                         <a:ext uri="{28A0092B-C50C-407E-A947-70E740481C1C}">
-                          <a14:useLocalDpi xmlns:a14="http://schemas.microsoft.com/office/drawing/2010/main" xmlns:wps="http://schemas.microsoft.com/office/word/2010/wordprocessingShape" xmlns:wpi="http://schemas.microsoft.com/office/word/2010/wordprocessingInk" xmlns:wpg="http://schemas.microsoft.com/office/word/2010/wordprocessingGroup" xmlns:w16se="http://schemas.microsoft.com/office/word/2015/wordml/symex" xmlns:w15="http://schemas.microsoft.com/office/word/2012/wordml" xmlns:w14="http://schemas.microsoft.com/office/word/2010/wordml" xmlns:w="http://schemas.openxmlformats.org/wordprocessingml/2006/main" xmlns:w10="urn:schemas-microsoft-com:office:word" xmlns:wp14="http://schemas.microsoft.com/office/word/2010/wordprocessingDrawing" xmlns:v="urn:schemas-microsoft-com:vml" xmlns:o="urn:schemas-microsoft-com:office:office" xmlns:mc="http://schemas.openxmlformats.org/markup-compatibility/2006" xmlns:cx1="http://schemas.microsoft.com/office/drawing/2015/9/8/chartex" xmlns:cx="http://schemas.microsoft.com/office/drawing/2014/chartex" xmlns:wpc="http://schemas.microsoft.com/office/word/2010/wordprocessingCanvas" xmlns="" val="0"/>
+                          <a14:useLocalDpi xmlns="" xmlns:wpc="http://schemas.microsoft.com/office/word/2010/wordprocessingCanvas" xmlns:cx="http://schemas.microsoft.com/office/drawing/2014/chartex" xmlns:cx1="http://schemas.microsoft.com/office/drawing/2015/9/8/chartex" xmlns:mc="http://schemas.openxmlformats.org/markup-compatibility/2006" xmlns:o="urn:schemas-microsoft-com:office:office" xmlns:v="urn:schemas-microsoft-com:vml" xmlns:wp14="http://schemas.microsoft.com/office/word/2010/wordprocessingDrawing" xmlns:w10="urn:schemas-microsoft-com:office:word" xmlns:w="http://schemas.openxmlformats.org/wordprocessingml/2006/main" xmlns:w14="http://schemas.microsoft.com/office/word/2010/wordml" xmlns:w15="http://schemas.microsoft.com/office/word/2012/wordml" xmlns:w16se="http://schemas.microsoft.com/office/word/2015/wordml/symex" xmlns:wpg="http://schemas.microsoft.com/office/word/2010/wordprocessingGroup" xmlns:wpi="http://schemas.microsoft.com/office/word/2010/wordprocessingInk" xmlns:wps="http://schemas.microsoft.com/office/word/2010/wordprocessingShape" xmlns:a14="http://schemas.microsoft.com/office/drawing/2010/main" val="0"/>
                         </a:ext>
                       </a:extLst>
                     </a:blip>
@@ -1295,63 +1295,7 @@
         <w:rPr>
           <w:rFonts w:eastAsia="Calibri"/>
         </w:rPr>
-        <w:t xml:space="preserve">EPAM has run its business in </w:t>
-      </w:r>
-      <w:proofErr w:type="spellStart"/>
-      <w:r>
-        <w:rPr>
-          <w:rFonts w:eastAsia="Calibri"/>
-        </w:rPr>
-        <w:t>Kraków</w:t>
-      </w:r>
-      <w:proofErr w:type="spellEnd"/>
-      <w:r>
-        <w:rPr>
-          <w:rFonts w:eastAsia="Calibri"/>
-        </w:rPr>
-        <w:t xml:space="preserve"> for several years now and it seems it is well established in this city. Local community problems affect also EPAM employees and air pollution is the most import problem these days. Although public transport is well developed in </w:t>
-      </w:r>
-      <w:proofErr w:type="spellStart"/>
-      <w:r>
-        <w:rPr>
-          <w:rFonts w:eastAsia="Calibri"/>
-        </w:rPr>
-        <w:t>Kraków</w:t>
-      </w:r>
-      <w:proofErr w:type="spellEnd"/>
-      <w:r>
-        <w:rPr>
-          <w:rFonts w:eastAsia="Calibri"/>
-        </w:rPr>
-        <w:t xml:space="preserve"> and city authorities invest a lot of effort and money in making it ecological, most of citizens choose to commute by car. Together with obsolete heating techniques it generates a lot of pollution and </w:t>
-      </w:r>
-      <w:proofErr w:type="spellStart"/>
-      <w:r>
-        <w:rPr>
-          <w:rFonts w:eastAsia="Calibri"/>
-        </w:rPr>
-        <w:t>Kraków</w:t>
-      </w:r>
-      <w:proofErr w:type="spellEnd"/>
-      <w:r>
-        <w:rPr>
-          <w:rFonts w:eastAsia="Calibri"/>
-        </w:rPr>
-        <w:t xml:space="preserve"> is highly ranked among most cities with highest pollution of the air. High pollution with particulates can cause diseases of respiratory, circulatory and nervous systems, affects peoples concentration and memory, cause depressions and overall bad state of being. Polluted air makes outdoor activities impossible for major part of the year, which is particularly unfavorable for those who work seated for most of the day. From a corporate point of view, high pollution is a deterring factor while efforts are made to move employees from other locations to </w:t>
-      </w:r>
-      <w:proofErr w:type="spellStart"/>
-      <w:r>
-        <w:rPr>
-          <w:rFonts w:eastAsia="Calibri"/>
-        </w:rPr>
-        <w:t>Kraków</w:t>
-      </w:r>
-      <w:proofErr w:type="spellEnd"/>
-      <w:r>
-        <w:rPr>
-          <w:rFonts w:eastAsia="Calibri"/>
-        </w:rPr>
-        <w:t xml:space="preserve">. </w:t>
+        <w:t xml:space="preserve">EPAM has run its business in Kraków for several years now and it seems it is well established in this city. Local community problems affect also EPAM employees and air pollution is the most import problem these days. Although public transport is well developed in Kraków and city authorities invest a lot of effort and money in making it ecological, most of citizens choose to commute by car. Together with obsolete heating techniques it generates a lot of pollution and Kraków is highly ranked among most cities with highest pollution of the air. High pollution with particulates can cause diseases of respiratory, circulatory and nervous systems, affects peoples concentration and memory, cause depressions and overall bad state of being. Polluted air makes outdoor activities impossible for major part of the year, which is particularly unfavorable for those who work seated for most of the day. From a corporate point of view, high pollution is a deterring factor while efforts are made to move employees from other locations to Kraków. </w:t>
       </w:r>
       <w:r>
         <w:rPr>
@@ -1579,17 +1523,8 @@
                 <w:rFonts w:asciiTheme="minorHAnsi" w:hAnsiTheme="minorHAnsi"/>
                 <w:sz w:val="20"/>
               </w:rPr>
-              <w:t xml:space="preserve">Project </w:t>
+              <w:t>Project milestone</w:t>
             </w:r>
-            <w:proofErr w:type="spellStart"/>
-            <w:r>
-              <w:rPr>
-                <w:rFonts w:asciiTheme="minorHAnsi" w:hAnsiTheme="minorHAnsi"/>
-                <w:sz w:val="20"/>
-              </w:rPr>
-              <w:t>milestone</w:t>
-            </w:r>
-            <w:proofErr w:type="spellEnd"/>
           </w:p>
         </w:tc>
         <w:tc>
@@ -1610,31 +1545,13 @@
                 <w:sz w:val="20"/>
               </w:rPr>
             </w:pPr>
-            <w:proofErr w:type="spellStart"/>
             <w:r>
               <w:rPr>
                 <w:rFonts w:asciiTheme="minorHAnsi" w:hAnsiTheme="minorHAnsi"/>
                 <w:sz w:val="20"/>
               </w:rPr>
-              <w:t>Tasks</w:t>
+              <w:t>Tasks to complete</w:t>
             </w:r>
-            <w:proofErr w:type="spellEnd"/>
-            <w:r>
-              <w:rPr>
-                <w:rFonts w:asciiTheme="minorHAnsi" w:hAnsiTheme="minorHAnsi"/>
-                <w:sz w:val="20"/>
-              </w:rPr>
-              <w:t xml:space="preserve"> to </w:t>
-            </w:r>
-            <w:proofErr w:type="spellStart"/>
-            <w:r>
-              <w:rPr>
-                <w:rFonts w:asciiTheme="minorHAnsi" w:hAnsiTheme="minorHAnsi"/>
-                <w:sz w:val="20"/>
-              </w:rPr>
-              <w:t>complete</w:t>
-            </w:r>
-            <w:proofErr w:type="spellEnd"/>
           </w:p>
         </w:tc>
         <w:tc>
@@ -1659,17 +1576,8 @@
                 <w:rFonts w:asciiTheme="minorHAnsi" w:hAnsiTheme="minorHAnsi"/>
                 <w:sz w:val="20"/>
               </w:rPr>
-              <w:t xml:space="preserve">Target </w:t>
+              <w:t>Target date</w:t>
             </w:r>
-            <w:proofErr w:type="spellStart"/>
-            <w:r>
-              <w:rPr>
-                <w:rFonts w:asciiTheme="minorHAnsi" w:hAnsiTheme="minorHAnsi"/>
-                <w:sz w:val="20"/>
-              </w:rPr>
-              <w:t>date</w:t>
-            </w:r>
-            <w:proofErr w:type="spellEnd"/>
           </w:p>
         </w:tc>
       </w:tr>
@@ -1723,37 +1631,12 @@
                 <w:szCs w:val="18"/>
               </w:rPr>
             </w:pPr>
-            <w:proofErr w:type="spellStart"/>
             <w:r>
               <w:rPr>
                 <w:rFonts w:asciiTheme="minorHAnsi" w:hAnsiTheme="minorHAnsi"/>
                 <w:szCs w:val="18"/>
               </w:rPr>
-              <w:t>Approval</w:t>
-            </w:r>
-            <w:proofErr w:type="spellEnd"/>
-            <w:r>
-              <w:rPr>
-                <w:rFonts w:asciiTheme="minorHAnsi" w:hAnsiTheme="minorHAnsi"/>
-                <w:szCs w:val="18"/>
-              </w:rPr>
-              <w:t xml:space="preserve"> </w:t>
-            </w:r>
-            <w:proofErr w:type="spellStart"/>
-            <w:r>
-              <w:rPr>
-                <w:rFonts w:asciiTheme="minorHAnsi" w:hAnsiTheme="minorHAnsi"/>
-                <w:szCs w:val="18"/>
-              </w:rPr>
-              <w:t>from</w:t>
-            </w:r>
-            <w:proofErr w:type="spellEnd"/>
-            <w:r>
-              <w:rPr>
-                <w:rFonts w:asciiTheme="minorHAnsi" w:hAnsiTheme="minorHAnsi"/>
-                <w:szCs w:val="18"/>
-              </w:rPr>
-              <w:t xml:space="preserve"> management</w:t>
+              <w:t>Approval from management</w:t>
             </w:r>
           </w:p>
         </w:tc>
@@ -1780,7 +1663,35 @@
                 <w:rFonts w:asciiTheme="minorHAnsi" w:hAnsiTheme="minorHAnsi"/>
                 <w:szCs w:val="18"/>
               </w:rPr>
-              <w:t>1 Jan 2018</w:t>
+              <w:t>2</w:t>
+            </w:r>
+            <w:r>
+              <w:rPr>
+                <w:rFonts w:asciiTheme="minorHAnsi" w:hAnsiTheme="minorHAnsi"/>
+                <w:szCs w:val="18"/>
+              </w:rPr>
+              <w:t xml:space="preserve"> </w:t>
+            </w:r>
+            <w:r>
+              <w:rPr>
+                <w:rFonts w:asciiTheme="minorHAnsi" w:hAnsiTheme="minorHAnsi"/>
+                <w:szCs w:val="18"/>
+              </w:rPr>
+              <w:t>Nov</w:t>
+            </w:r>
+            <w:r>
+              <w:rPr>
+                <w:rFonts w:asciiTheme="minorHAnsi" w:hAnsiTheme="minorHAnsi"/>
+                <w:szCs w:val="18"/>
+              </w:rPr>
+              <w:t xml:space="preserve"> 20</w:t>
+            </w:r>
+            <w:r>
+              <w:rPr>
+                <w:rFonts w:asciiTheme="minorHAnsi" w:hAnsiTheme="minorHAnsi"/>
+                <w:szCs w:val="18"/>
+              </w:rPr>
+              <w:t>17</w:t>
             </w:r>
           </w:p>
         </w:tc>
@@ -1808,7 +1719,6 @@
                 <w:szCs w:val="18"/>
               </w:rPr>
             </w:pPr>
-            <w:proofErr w:type="spellStart"/>
             <w:r>
               <w:rPr>
                 <w:rFonts w:asciiTheme="minorHAnsi" w:hAnsiTheme="minorHAnsi"/>
@@ -1816,7 +1726,6 @@
               </w:rPr>
               <w:t>Initiation</w:t>
             </w:r>
-            <w:proofErr w:type="spellEnd"/>
           </w:p>
         </w:tc>
         <w:tc>
@@ -1838,47 +1747,13 @@
                 <w:szCs w:val="18"/>
               </w:rPr>
             </w:pPr>
-            <w:proofErr w:type="spellStart"/>
             <w:r>
               <w:rPr>
                 <w:rFonts w:asciiTheme="minorHAnsi" w:hAnsiTheme="minorHAnsi"/>
                 <w:szCs w:val="18"/>
               </w:rPr>
-              <w:t>Ensure</w:t>
+              <w:t>Ensure office space</w:t>
             </w:r>
-            <w:proofErr w:type="spellEnd"/>
-            <w:r>
-              <w:rPr>
-                <w:rFonts w:asciiTheme="minorHAnsi" w:hAnsiTheme="minorHAnsi"/>
-                <w:szCs w:val="18"/>
-              </w:rPr>
-              <w:t xml:space="preserve"> </w:t>
-            </w:r>
-            <w:proofErr w:type="spellStart"/>
-            <w:r>
-              <w:rPr>
-                <w:rFonts w:asciiTheme="minorHAnsi" w:hAnsiTheme="minorHAnsi"/>
-                <w:szCs w:val="18"/>
-              </w:rPr>
-              <w:t>office</w:t>
-            </w:r>
-            <w:proofErr w:type="spellEnd"/>
-            <w:r>
-              <w:rPr>
-                <w:rFonts w:asciiTheme="minorHAnsi" w:hAnsiTheme="minorHAnsi"/>
-                <w:szCs w:val="18"/>
-              </w:rPr>
-              <w:t xml:space="preserve"> </w:t>
-            </w:r>
-            <w:proofErr w:type="spellStart"/>
-            <w:r>
-              <w:rPr>
-                <w:rFonts w:asciiTheme="minorHAnsi" w:hAnsiTheme="minorHAnsi"/>
-                <w:szCs w:val="18"/>
-              </w:rPr>
-              <w:t>space</w:t>
-            </w:r>
-            <w:proofErr w:type="spellEnd"/>
           </w:p>
         </w:tc>
         <w:tc>
@@ -1905,7 +1780,35 @@
                 <w:rFonts w:asciiTheme="minorHAnsi" w:hAnsiTheme="minorHAnsi"/>
                 <w:szCs w:val="18"/>
               </w:rPr>
-              <w:t>8 Jan 2018</w:t>
+              <w:t>27</w:t>
+            </w:r>
+            <w:r>
+              <w:rPr>
+                <w:rFonts w:asciiTheme="minorHAnsi" w:hAnsiTheme="minorHAnsi"/>
+                <w:szCs w:val="18"/>
+              </w:rPr>
+              <w:t xml:space="preserve"> </w:t>
+            </w:r>
+            <w:r>
+              <w:rPr>
+                <w:rFonts w:asciiTheme="minorHAnsi" w:hAnsiTheme="minorHAnsi"/>
+                <w:szCs w:val="18"/>
+              </w:rPr>
+              <w:t>Nov</w:t>
+            </w:r>
+            <w:r>
+              <w:rPr>
+                <w:rFonts w:asciiTheme="minorHAnsi" w:hAnsiTheme="minorHAnsi"/>
+                <w:szCs w:val="18"/>
+              </w:rPr>
+              <w:t xml:space="preserve"> 201</w:t>
+            </w:r>
+            <w:r>
+              <w:rPr>
+                <w:rFonts w:asciiTheme="minorHAnsi" w:hAnsiTheme="minorHAnsi"/>
+                <w:szCs w:val="18"/>
+              </w:rPr>
+              <w:t>7</w:t>
             </w:r>
           </w:p>
         </w:tc>
@@ -1954,79 +1857,13 @@
                 <w:szCs w:val="18"/>
               </w:rPr>
             </w:pPr>
-            <w:proofErr w:type="spellStart"/>
             <w:r>
               <w:rPr>
                 <w:rFonts w:asciiTheme="minorHAnsi" w:hAnsiTheme="minorHAnsi"/>
                 <w:szCs w:val="18"/>
               </w:rPr>
-              <w:t>Ensure</w:t>
+              <w:t>Ensure hardware, software, infrastructure, testing tools availability</w:t>
             </w:r>
-            <w:proofErr w:type="spellEnd"/>
-            <w:r>
-              <w:rPr>
-                <w:rFonts w:asciiTheme="minorHAnsi" w:hAnsiTheme="minorHAnsi"/>
-                <w:szCs w:val="18"/>
-              </w:rPr>
-              <w:t xml:space="preserve"> hardware, software, </w:t>
-            </w:r>
-            <w:proofErr w:type="spellStart"/>
-            <w:r>
-              <w:rPr>
-                <w:rFonts w:asciiTheme="minorHAnsi" w:hAnsiTheme="minorHAnsi"/>
-                <w:szCs w:val="18"/>
-              </w:rPr>
-              <w:t>infrastructure</w:t>
-            </w:r>
-            <w:proofErr w:type="spellEnd"/>
-            <w:r>
-              <w:rPr>
-                <w:rFonts w:asciiTheme="minorHAnsi" w:hAnsiTheme="minorHAnsi"/>
-                <w:szCs w:val="18"/>
-              </w:rPr>
-              <w:t xml:space="preserve">, </w:t>
-            </w:r>
-            <w:proofErr w:type="spellStart"/>
-            <w:r>
-              <w:rPr>
-                <w:rFonts w:asciiTheme="minorHAnsi" w:hAnsiTheme="minorHAnsi"/>
-                <w:szCs w:val="18"/>
-              </w:rPr>
-              <w:t>testing</w:t>
-            </w:r>
-            <w:proofErr w:type="spellEnd"/>
-            <w:r>
-              <w:rPr>
-                <w:rFonts w:asciiTheme="minorHAnsi" w:hAnsiTheme="minorHAnsi"/>
-                <w:szCs w:val="18"/>
-              </w:rPr>
-              <w:t xml:space="preserve"> </w:t>
-            </w:r>
-            <w:proofErr w:type="spellStart"/>
-            <w:r>
-              <w:rPr>
-                <w:rFonts w:asciiTheme="minorHAnsi" w:hAnsiTheme="minorHAnsi"/>
-                <w:szCs w:val="18"/>
-              </w:rPr>
-              <w:t>tools</w:t>
-            </w:r>
-            <w:proofErr w:type="spellEnd"/>
-            <w:r>
-              <w:rPr>
-                <w:rFonts w:asciiTheme="minorHAnsi" w:hAnsiTheme="minorHAnsi"/>
-                <w:szCs w:val="18"/>
-              </w:rPr>
-              <w:t xml:space="preserve"> </w:t>
-            </w:r>
-            <w:proofErr w:type="spellStart"/>
-            <w:r>
-              <w:rPr>
-                <w:rFonts w:asciiTheme="minorHAnsi" w:hAnsiTheme="minorHAnsi"/>
-                <w:szCs w:val="18"/>
-              </w:rPr>
-              <w:t>availability</w:t>
-            </w:r>
-            <w:proofErr w:type="spellEnd"/>
           </w:p>
         </w:tc>
         <w:tc>
@@ -2095,47 +1932,13 @@
                 <w:szCs w:val="18"/>
               </w:rPr>
             </w:pPr>
-            <w:proofErr w:type="spellStart"/>
             <w:r>
               <w:rPr>
                 <w:rFonts w:asciiTheme="minorHAnsi" w:hAnsiTheme="minorHAnsi"/>
                 <w:szCs w:val="18"/>
               </w:rPr>
-              <w:t>Ensure</w:t>
+              <w:t>Ensure human resources availability</w:t>
             </w:r>
-            <w:proofErr w:type="spellEnd"/>
-            <w:r>
-              <w:rPr>
-                <w:rFonts w:asciiTheme="minorHAnsi" w:hAnsiTheme="minorHAnsi"/>
-                <w:szCs w:val="18"/>
-              </w:rPr>
-              <w:t xml:space="preserve"> </w:t>
-            </w:r>
-            <w:proofErr w:type="spellStart"/>
-            <w:r>
-              <w:rPr>
-                <w:rFonts w:asciiTheme="minorHAnsi" w:hAnsiTheme="minorHAnsi"/>
-                <w:szCs w:val="18"/>
-              </w:rPr>
-              <w:t>human</w:t>
-            </w:r>
-            <w:proofErr w:type="spellEnd"/>
-            <w:r>
-              <w:rPr>
-                <w:rFonts w:asciiTheme="minorHAnsi" w:hAnsiTheme="minorHAnsi"/>
-                <w:szCs w:val="18"/>
-              </w:rPr>
-              <w:t xml:space="preserve"> resources </w:t>
-            </w:r>
-            <w:proofErr w:type="spellStart"/>
-            <w:r>
-              <w:rPr>
-                <w:rFonts w:asciiTheme="minorHAnsi" w:hAnsiTheme="minorHAnsi"/>
-                <w:szCs w:val="18"/>
-              </w:rPr>
-              <w:t>availability</w:t>
-            </w:r>
-            <w:proofErr w:type="spellEnd"/>
           </w:p>
         </w:tc>
         <w:tc>
@@ -2183,21 +1986,12 @@
                 <w:szCs w:val="18"/>
               </w:rPr>
             </w:pPr>
-            <w:proofErr w:type="spellStart"/>
             <w:r>
               <w:rPr>
                 <w:rFonts w:asciiTheme="minorHAnsi" w:hAnsiTheme="minorHAnsi"/>
                 <w:szCs w:val="18"/>
               </w:rPr>
-              <w:t>Initial</w:t>
-            </w:r>
-            <w:proofErr w:type="spellEnd"/>
-            <w:r>
-              <w:rPr>
-                <w:rFonts w:asciiTheme="minorHAnsi" w:hAnsiTheme="minorHAnsi"/>
-                <w:szCs w:val="18"/>
-              </w:rPr>
-              <w:t xml:space="preserve"> design</w:t>
+              <w:t>Initial design</w:t>
             </w:r>
           </w:p>
         </w:tc>
@@ -2225,39 +2019,7 @@
                 <w:rFonts w:asciiTheme="minorHAnsi" w:hAnsiTheme="minorHAnsi"/>
                 <w:szCs w:val="18"/>
               </w:rPr>
-              <w:t xml:space="preserve">Software </w:t>
-            </w:r>
-            <w:proofErr w:type="spellStart"/>
-            <w:r>
-              <w:rPr>
-                <w:rFonts w:asciiTheme="minorHAnsi" w:hAnsiTheme="minorHAnsi"/>
-                <w:szCs w:val="18"/>
-              </w:rPr>
-              <w:t>solution</w:t>
-            </w:r>
-            <w:proofErr w:type="spellEnd"/>
-            <w:r>
-              <w:rPr>
-                <w:rFonts w:asciiTheme="minorHAnsi" w:hAnsiTheme="minorHAnsi"/>
-                <w:szCs w:val="18"/>
-              </w:rPr>
-              <w:t xml:space="preserve"> </w:t>
-            </w:r>
-            <w:proofErr w:type="spellStart"/>
-            <w:r>
-              <w:rPr>
-                <w:rFonts w:asciiTheme="minorHAnsi" w:hAnsiTheme="minorHAnsi"/>
-                <w:szCs w:val="18"/>
-              </w:rPr>
-              <w:t>physics</w:t>
-            </w:r>
-            <w:proofErr w:type="spellEnd"/>
-            <w:r>
-              <w:rPr>
-                <w:rFonts w:asciiTheme="minorHAnsi" w:hAnsiTheme="minorHAnsi"/>
-                <w:szCs w:val="18"/>
-              </w:rPr>
-              <w:t xml:space="preserve"> </w:t>
+              <w:t xml:space="preserve">Software solution physics </w:t>
             </w:r>
           </w:p>
         </w:tc>
@@ -2285,17 +2047,22 @@
                 <w:rFonts w:asciiTheme="minorHAnsi" w:hAnsiTheme="minorHAnsi"/>
                 <w:szCs w:val="18"/>
               </w:rPr>
-              <w:t xml:space="preserve">8 </w:t>
+              <w:t>16</w:t>
             </w:r>
-            <w:proofErr w:type="spellStart"/>
             <w:r>
               <w:rPr>
                 <w:rFonts w:asciiTheme="minorHAnsi" w:hAnsiTheme="minorHAnsi"/>
                 <w:szCs w:val="18"/>
               </w:rPr>
-              <w:t>Feb</w:t>
+              <w:t xml:space="preserve"> </w:t>
             </w:r>
-            <w:proofErr w:type="spellEnd"/>
+            <w:r>
+              <w:rPr>
+                <w:rFonts w:asciiTheme="minorHAnsi" w:hAnsiTheme="minorHAnsi"/>
+                <w:szCs w:val="18"/>
+              </w:rPr>
+              <w:t>Jan</w:t>
+            </w:r>
             <w:r>
               <w:rPr>
                 <w:rFonts w:asciiTheme="minorHAnsi" w:hAnsiTheme="minorHAnsi"/>
@@ -2350,37 +2117,12 @@
                 <w:szCs w:val="18"/>
               </w:rPr>
             </w:pPr>
-            <w:proofErr w:type="spellStart"/>
             <w:r>
               <w:rPr>
                 <w:rFonts w:asciiTheme="minorHAnsi" w:hAnsiTheme="minorHAnsi"/>
                 <w:szCs w:val="18"/>
               </w:rPr>
-              <w:t>Range</w:t>
-            </w:r>
-            <w:proofErr w:type="spellEnd"/>
-            <w:r>
-              <w:rPr>
-                <w:rFonts w:asciiTheme="minorHAnsi" w:hAnsiTheme="minorHAnsi"/>
-                <w:szCs w:val="18"/>
-              </w:rPr>
-              <w:t xml:space="preserve"> of public </w:t>
-            </w:r>
-            <w:proofErr w:type="spellStart"/>
-            <w:r>
-              <w:rPr>
-                <w:rFonts w:asciiTheme="minorHAnsi" w:hAnsiTheme="minorHAnsi"/>
-                <w:szCs w:val="18"/>
-              </w:rPr>
-              <w:t>information</w:t>
-            </w:r>
-            <w:proofErr w:type="spellEnd"/>
-            <w:r>
-              <w:rPr>
-                <w:rFonts w:asciiTheme="minorHAnsi" w:hAnsiTheme="minorHAnsi"/>
-                <w:szCs w:val="18"/>
-              </w:rPr>
-              <w:t xml:space="preserve"> </w:t>
+              <w:t xml:space="preserve">Range of public information </w:t>
             </w:r>
           </w:p>
         </w:tc>
@@ -2450,31 +2192,13 @@
                 <w:szCs w:val="18"/>
               </w:rPr>
             </w:pPr>
-            <w:proofErr w:type="spellStart"/>
             <w:r>
               <w:rPr>
                 <w:rFonts w:asciiTheme="minorHAnsi" w:hAnsiTheme="minorHAnsi"/>
                 <w:szCs w:val="18"/>
               </w:rPr>
-              <w:t>External</w:t>
+              <w:t>External API for software solution</w:t>
             </w:r>
-            <w:proofErr w:type="spellEnd"/>
-            <w:r>
-              <w:rPr>
-                <w:rFonts w:asciiTheme="minorHAnsi" w:hAnsiTheme="minorHAnsi"/>
-                <w:szCs w:val="18"/>
-              </w:rPr>
-              <w:t xml:space="preserve"> API for software </w:t>
-            </w:r>
-            <w:proofErr w:type="spellStart"/>
-            <w:r>
-              <w:rPr>
-                <w:rFonts w:asciiTheme="minorHAnsi" w:hAnsiTheme="minorHAnsi"/>
-                <w:szCs w:val="18"/>
-              </w:rPr>
-              <w:t>solution</w:t>
-            </w:r>
-            <w:proofErr w:type="spellEnd"/>
           </w:p>
         </w:tc>
         <w:tc>
@@ -2548,39 +2272,7 @@
                 <w:rFonts w:asciiTheme="minorHAnsi" w:hAnsiTheme="minorHAnsi"/>
                 <w:szCs w:val="18"/>
               </w:rPr>
-              <w:t xml:space="preserve">HR </w:t>
-            </w:r>
-            <w:proofErr w:type="spellStart"/>
-            <w:r>
-              <w:rPr>
-                <w:rFonts w:asciiTheme="minorHAnsi" w:hAnsiTheme="minorHAnsi"/>
-                <w:szCs w:val="18"/>
-              </w:rPr>
-              <w:t>benefits</w:t>
-            </w:r>
-            <w:proofErr w:type="spellEnd"/>
-            <w:r>
-              <w:rPr>
-                <w:rFonts w:asciiTheme="minorHAnsi" w:hAnsiTheme="minorHAnsi"/>
-                <w:szCs w:val="18"/>
-              </w:rPr>
-              <w:t xml:space="preserve"> </w:t>
-            </w:r>
-            <w:proofErr w:type="spellStart"/>
-            <w:r>
-              <w:rPr>
-                <w:rFonts w:asciiTheme="minorHAnsi" w:hAnsiTheme="minorHAnsi"/>
-                <w:szCs w:val="18"/>
-              </w:rPr>
-              <w:t>policy</w:t>
-            </w:r>
-            <w:proofErr w:type="spellEnd"/>
-            <w:r>
-              <w:rPr>
-                <w:rFonts w:asciiTheme="minorHAnsi" w:hAnsiTheme="minorHAnsi"/>
-                <w:szCs w:val="18"/>
-              </w:rPr>
-              <w:t xml:space="preserve"> </w:t>
+              <w:t xml:space="preserve">HR benefits policy </w:t>
             </w:r>
           </w:p>
         </w:tc>
@@ -2634,17 +2326,8 @@
                 <w:rFonts w:asciiTheme="minorHAnsi" w:hAnsiTheme="minorHAnsi"/>
                 <w:szCs w:val="18"/>
               </w:rPr>
-              <w:t xml:space="preserve">Proof of </w:t>
+              <w:t>Proof of concept</w:t>
             </w:r>
-            <w:proofErr w:type="spellStart"/>
-            <w:r>
-              <w:rPr>
-                <w:rFonts w:asciiTheme="minorHAnsi" w:hAnsiTheme="minorHAnsi"/>
-                <w:szCs w:val="18"/>
-              </w:rPr>
-              <w:t>concept</w:t>
-            </w:r>
-            <w:proofErr w:type="spellEnd"/>
           </w:p>
         </w:tc>
         <w:tc>
@@ -2671,17 +2354,8 @@
                 <w:rFonts w:asciiTheme="minorHAnsi" w:hAnsiTheme="minorHAnsi"/>
                 <w:szCs w:val="18"/>
               </w:rPr>
-              <w:t xml:space="preserve">Software </w:t>
+              <w:t>Software implementation</w:t>
             </w:r>
-            <w:proofErr w:type="spellStart"/>
-            <w:r>
-              <w:rPr>
-                <w:rFonts w:asciiTheme="minorHAnsi" w:hAnsiTheme="minorHAnsi"/>
-                <w:szCs w:val="18"/>
-              </w:rPr>
-              <w:t>implementation</w:t>
-            </w:r>
-            <w:proofErr w:type="spellEnd"/>
           </w:p>
         </w:tc>
         <w:tc>
@@ -2757,79 +2431,13 @@
                 <w:szCs w:val="18"/>
               </w:rPr>
             </w:pPr>
-            <w:proofErr w:type="spellStart"/>
             <w:r>
               <w:rPr>
                 <w:rFonts w:asciiTheme="minorHAnsi" w:hAnsiTheme="minorHAnsi"/>
                 <w:szCs w:val="18"/>
               </w:rPr>
-              <w:t>Initial</w:t>
+              <w:t>Initial tests of all use cases</w:t>
             </w:r>
-            <w:proofErr w:type="spellEnd"/>
-            <w:r>
-              <w:rPr>
-                <w:rFonts w:asciiTheme="minorHAnsi" w:hAnsiTheme="minorHAnsi"/>
-                <w:szCs w:val="18"/>
-              </w:rPr>
-              <w:t xml:space="preserve"> </w:t>
-            </w:r>
-            <w:proofErr w:type="spellStart"/>
-            <w:r>
-              <w:rPr>
-                <w:rFonts w:asciiTheme="minorHAnsi" w:hAnsiTheme="minorHAnsi"/>
-                <w:szCs w:val="18"/>
-              </w:rPr>
-              <w:t>tests</w:t>
-            </w:r>
-            <w:proofErr w:type="spellEnd"/>
-            <w:r>
-              <w:rPr>
-                <w:rFonts w:asciiTheme="minorHAnsi" w:hAnsiTheme="minorHAnsi"/>
-                <w:szCs w:val="18"/>
-              </w:rPr>
-              <w:t xml:space="preserve"> of </w:t>
-            </w:r>
-            <w:proofErr w:type="spellStart"/>
-            <w:r>
-              <w:rPr>
-                <w:rFonts w:asciiTheme="minorHAnsi" w:hAnsiTheme="minorHAnsi"/>
-                <w:szCs w:val="18"/>
-              </w:rPr>
-              <w:t>all</w:t>
-            </w:r>
-            <w:proofErr w:type="spellEnd"/>
-            <w:r>
-              <w:rPr>
-                <w:rFonts w:asciiTheme="minorHAnsi" w:hAnsiTheme="minorHAnsi"/>
-                <w:szCs w:val="18"/>
-              </w:rPr>
-              <w:t xml:space="preserve"> </w:t>
-            </w:r>
-            <w:proofErr w:type="spellStart"/>
-            <w:r>
-              <w:rPr>
-                <w:rFonts w:asciiTheme="minorHAnsi" w:hAnsiTheme="minorHAnsi"/>
-                <w:szCs w:val="18"/>
-              </w:rPr>
-              <w:t>use</w:t>
-            </w:r>
-            <w:proofErr w:type="spellEnd"/>
-            <w:r>
-              <w:rPr>
-                <w:rFonts w:asciiTheme="minorHAnsi" w:hAnsiTheme="minorHAnsi"/>
-                <w:szCs w:val="18"/>
-              </w:rPr>
-              <w:t xml:space="preserve"> </w:t>
-            </w:r>
-            <w:proofErr w:type="spellStart"/>
-            <w:r>
-              <w:rPr>
-                <w:rFonts w:asciiTheme="minorHAnsi" w:hAnsiTheme="minorHAnsi"/>
-                <w:szCs w:val="18"/>
-              </w:rPr>
-              <w:t>cases</w:t>
-            </w:r>
-            <w:proofErr w:type="spellEnd"/>
           </w:p>
         </w:tc>
         <w:tc>
@@ -2877,31 +2485,13 @@
                 <w:szCs w:val="18"/>
               </w:rPr>
             </w:pPr>
-            <w:proofErr w:type="spellStart"/>
             <w:r>
               <w:rPr>
                 <w:rFonts w:asciiTheme="minorHAnsi" w:hAnsiTheme="minorHAnsi"/>
                 <w:szCs w:val="18"/>
               </w:rPr>
-              <w:t>Full</w:t>
+              <w:t>Full and stable</w:t>
             </w:r>
-            <w:proofErr w:type="spellEnd"/>
-            <w:r>
-              <w:rPr>
-                <w:rFonts w:asciiTheme="minorHAnsi" w:hAnsiTheme="minorHAnsi"/>
-                <w:szCs w:val="18"/>
-              </w:rPr>
-              <w:t xml:space="preserve"> and </w:t>
-            </w:r>
-            <w:proofErr w:type="spellStart"/>
-            <w:r>
-              <w:rPr>
-                <w:rFonts w:asciiTheme="minorHAnsi" w:hAnsiTheme="minorHAnsi"/>
-                <w:szCs w:val="18"/>
-              </w:rPr>
-              <w:t>stable</w:t>
-            </w:r>
-            <w:proofErr w:type="spellEnd"/>
           </w:p>
         </w:tc>
         <w:tc>
@@ -2923,37 +2513,12 @@
                 <w:szCs w:val="18"/>
               </w:rPr>
             </w:pPr>
-            <w:proofErr w:type="spellStart"/>
             <w:r>
               <w:rPr>
                 <w:rFonts w:asciiTheme="minorHAnsi" w:hAnsiTheme="minorHAnsi"/>
                 <w:szCs w:val="18"/>
               </w:rPr>
-              <w:t>Ensure</w:t>
-            </w:r>
-            <w:proofErr w:type="spellEnd"/>
-            <w:r>
-              <w:rPr>
-                <w:rFonts w:asciiTheme="minorHAnsi" w:hAnsiTheme="minorHAnsi"/>
-                <w:szCs w:val="18"/>
-              </w:rPr>
-              <w:t xml:space="preserve"> </w:t>
-            </w:r>
-            <w:proofErr w:type="spellStart"/>
-            <w:r>
-              <w:rPr>
-                <w:rFonts w:asciiTheme="minorHAnsi" w:hAnsiTheme="minorHAnsi"/>
-                <w:szCs w:val="18"/>
-              </w:rPr>
-              <w:t>stability</w:t>
-            </w:r>
-            <w:proofErr w:type="spellEnd"/>
-            <w:r>
-              <w:rPr>
-                <w:rFonts w:asciiTheme="minorHAnsi" w:hAnsiTheme="minorHAnsi"/>
-                <w:szCs w:val="18"/>
-              </w:rPr>
-              <w:t xml:space="preserve"> of software</w:t>
+              <w:t>Ensure stability of software</w:t>
             </w:r>
           </w:p>
         </w:tc>
@@ -2981,23 +2546,7 @@
                 <w:rFonts w:asciiTheme="minorHAnsi" w:hAnsiTheme="minorHAnsi"/>
                 <w:szCs w:val="18"/>
               </w:rPr>
-              <w:t xml:space="preserve">31 </w:t>
-            </w:r>
-            <w:proofErr w:type="spellStart"/>
-            <w:r>
-              <w:rPr>
-                <w:rFonts w:asciiTheme="minorHAnsi" w:hAnsiTheme="minorHAnsi"/>
-                <w:szCs w:val="18"/>
-              </w:rPr>
-              <w:t>July</w:t>
-            </w:r>
-            <w:proofErr w:type="spellEnd"/>
-            <w:r>
-              <w:rPr>
-                <w:rFonts w:asciiTheme="minorHAnsi" w:hAnsiTheme="minorHAnsi"/>
-                <w:szCs w:val="18"/>
-              </w:rPr>
-              <w:t xml:space="preserve"> 2018</w:t>
+              <w:t>31 July 2018</w:t>
             </w:r>
           </w:p>
         </w:tc>
@@ -3046,21 +2595,12 @@
                 <w:szCs w:val="18"/>
               </w:rPr>
             </w:pPr>
-            <w:proofErr w:type="spellStart"/>
             <w:r>
               <w:rPr>
                 <w:rFonts w:asciiTheme="minorHAnsi" w:hAnsiTheme="minorHAnsi"/>
                 <w:szCs w:val="18"/>
               </w:rPr>
-              <w:t>Deploy</w:t>
-            </w:r>
-            <w:proofErr w:type="spellEnd"/>
-            <w:r>
-              <w:rPr>
-                <w:rFonts w:asciiTheme="minorHAnsi" w:hAnsiTheme="minorHAnsi"/>
-                <w:szCs w:val="18"/>
-              </w:rPr>
-              <w:t xml:space="preserve"> software</w:t>
+              <w:t>Deploy software</w:t>
             </w:r>
           </w:p>
         </w:tc>
@@ -3109,31 +2649,13 @@
                 <w:szCs w:val="18"/>
               </w:rPr>
             </w:pPr>
-            <w:proofErr w:type="spellStart"/>
             <w:r>
               <w:rPr>
                 <w:rFonts w:asciiTheme="minorHAnsi" w:hAnsiTheme="minorHAnsi"/>
                 <w:szCs w:val="18"/>
               </w:rPr>
-              <w:t>Opening</w:t>
+              <w:t>Opening and campaign</w:t>
             </w:r>
-            <w:proofErr w:type="spellEnd"/>
-            <w:r>
-              <w:rPr>
-                <w:rFonts w:asciiTheme="minorHAnsi" w:hAnsiTheme="minorHAnsi"/>
-                <w:szCs w:val="18"/>
-              </w:rPr>
-              <w:t xml:space="preserve"> and </w:t>
-            </w:r>
-            <w:proofErr w:type="spellStart"/>
-            <w:r>
-              <w:rPr>
-                <w:rFonts w:asciiTheme="minorHAnsi" w:hAnsiTheme="minorHAnsi"/>
-                <w:szCs w:val="18"/>
-              </w:rPr>
-              <w:t>campaign</w:t>
-            </w:r>
-            <w:proofErr w:type="spellEnd"/>
           </w:p>
         </w:tc>
         <w:tc>
@@ -3155,69 +2677,12 @@
                 <w:szCs w:val="18"/>
               </w:rPr>
             </w:pPr>
-            <w:proofErr w:type="spellStart"/>
             <w:r>
               <w:rPr>
                 <w:rFonts w:asciiTheme="minorHAnsi" w:hAnsiTheme="minorHAnsi"/>
                 <w:szCs w:val="18"/>
               </w:rPr>
-              <w:t>Organize</w:t>
-            </w:r>
-            <w:proofErr w:type="spellEnd"/>
-            <w:r>
-              <w:rPr>
-                <w:rFonts w:asciiTheme="minorHAnsi" w:hAnsiTheme="minorHAnsi"/>
-                <w:szCs w:val="18"/>
-              </w:rPr>
-              <w:t xml:space="preserve"> </w:t>
-            </w:r>
-            <w:proofErr w:type="spellStart"/>
-            <w:r>
-              <w:rPr>
-                <w:rFonts w:asciiTheme="minorHAnsi" w:hAnsiTheme="minorHAnsi"/>
-                <w:szCs w:val="18"/>
-              </w:rPr>
-              <w:t>opening</w:t>
-            </w:r>
-            <w:proofErr w:type="spellEnd"/>
-            <w:r>
-              <w:rPr>
-                <w:rFonts w:asciiTheme="minorHAnsi" w:hAnsiTheme="minorHAnsi"/>
-                <w:szCs w:val="18"/>
-              </w:rPr>
-              <w:t xml:space="preserve"> </w:t>
-            </w:r>
-            <w:proofErr w:type="spellStart"/>
-            <w:r>
-              <w:rPr>
-                <w:rFonts w:asciiTheme="minorHAnsi" w:hAnsiTheme="minorHAnsi"/>
-                <w:szCs w:val="18"/>
-              </w:rPr>
-              <w:t>event</w:t>
-            </w:r>
-            <w:proofErr w:type="spellEnd"/>
-            <w:r>
-              <w:rPr>
-                <w:rFonts w:asciiTheme="minorHAnsi" w:hAnsiTheme="minorHAnsi"/>
-                <w:szCs w:val="18"/>
-              </w:rPr>
-              <w:t xml:space="preserve"> </w:t>
-            </w:r>
-            <w:proofErr w:type="spellStart"/>
-            <w:r>
-              <w:rPr>
-                <w:rFonts w:asciiTheme="minorHAnsi" w:hAnsiTheme="minorHAnsi"/>
-                <w:szCs w:val="18"/>
-              </w:rPr>
-              <w:t>in</w:t>
-            </w:r>
-            <w:proofErr w:type="spellEnd"/>
-            <w:r>
-              <w:rPr>
-                <w:rFonts w:asciiTheme="minorHAnsi" w:hAnsiTheme="minorHAnsi"/>
-                <w:szCs w:val="18"/>
-              </w:rPr>
-              <w:t xml:space="preserve"> EPAM (party)</w:t>
+              <w:t>Organize opening event in EPAM (party)</w:t>
             </w:r>
           </w:p>
         </w:tc>
@@ -3245,23 +2710,7 @@
                 <w:rFonts w:asciiTheme="minorHAnsi" w:hAnsiTheme="minorHAnsi"/>
                 <w:szCs w:val="18"/>
               </w:rPr>
-              <w:t xml:space="preserve">31 </w:t>
-            </w:r>
-            <w:proofErr w:type="spellStart"/>
-            <w:r>
-              <w:rPr>
-                <w:rFonts w:asciiTheme="minorHAnsi" w:hAnsiTheme="minorHAnsi"/>
-                <w:szCs w:val="18"/>
-              </w:rPr>
-              <w:t>Aug</w:t>
-            </w:r>
-            <w:proofErr w:type="spellEnd"/>
-            <w:r>
-              <w:rPr>
-                <w:rFonts w:asciiTheme="minorHAnsi" w:hAnsiTheme="minorHAnsi"/>
-                <w:szCs w:val="18"/>
-              </w:rPr>
-              <w:t xml:space="preserve"> 2018</w:t>
+              <w:t>31 Aug 2018</w:t>
             </w:r>
           </w:p>
         </w:tc>
@@ -3315,39 +2764,7 @@
                 <w:rFonts w:asciiTheme="minorHAnsi" w:hAnsiTheme="minorHAnsi"/>
                 <w:szCs w:val="18"/>
               </w:rPr>
-              <w:t xml:space="preserve">Public </w:t>
-            </w:r>
-            <w:proofErr w:type="spellStart"/>
-            <w:r>
-              <w:rPr>
-                <w:rFonts w:asciiTheme="minorHAnsi" w:hAnsiTheme="minorHAnsi"/>
-                <w:szCs w:val="18"/>
-              </w:rPr>
-              <w:t>campaign</w:t>
-            </w:r>
-            <w:proofErr w:type="spellEnd"/>
-            <w:r>
-              <w:rPr>
-                <w:rFonts w:asciiTheme="minorHAnsi" w:hAnsiTheme="minorHAnsi"/>
-                <w:szCs w:val="18"/>
-              </w:rPr>
-              <w:t xml:space="preserve"> </w:t>
-            </w:r>
-            <w:proofErr w:type="spellStart"/>
-            <w:r>
-              <w:rPr>
-                <w:rFonts w:asciiTheme="minorHAnsi" w:hAnsiTheme="minorHAnsi"/>
-                <w:szCs w:val="18"/>
-              </w:rPr>
-              <w:t>in</w:t>
-            </w:r>
-            <w:proofErr w:type="spellEnd"/>
-            <w:r>
-              <w:rPr>
-                <w:rFonts w:asciiTheme="minorHAnsi" w:hAnsiTheme="minorHAnsi"/>
-                <w:szCs w:val="18"/>
-              </w:rPr>
-              <w:t xml:space="preserve"> media</w:t>
+              <w:t>Public campaign in media</w:t>
             </w:r>
           </w:p>
         </w:tc>
@@ -3417,47 +2834,13 @@
                 <w:szCs w:val="18"/>
               </w:rPr>
             </w:pPr>
-            <w:proofErr w:type="spellStart"/>
             <w:r>
               <w:rPr>
                 <w:rFonts w:asciiTheme="minorHAnsi" w:hAnsiTheme="minorHAnsi"/>
                 <w:szCs w:val="18"/>
               </w:rPr>
-              <w:t>Advertise</w:t>
+              <w:t>Advertise software among employees</w:t>
             </w:r>
-            <w:proofErr w:type="spellEnd"/>
-            <w:r>
-              <w:rPr>
-                <w:rFonts w:asciiTheme="minorHAnsi" w:hAnsiTheme="minorHAnsi"/>
-                <w:szCs w:val="18"/>
-              </w:rPr>
-              <w:t xml:space="preserve"> software </w:t>
-            </w:r>
-            <w:proofErr w:type="spellStart"/>
-            <w:r>
-              <w:rPr>
-                <w:rFonts w:asciiTheme="minorHAnsi" w:hAnsiTheme="minorHAnsi"/>
-                <w:szCs w:val="18"/>
-              </w:rPr>
-              <w:t>among</w:t>
-            </w:r>
-            <w:proofErr w:type="spellEnd"/>
-            <w:r>
-              <w:rPr>
-                <w:rFonts w:asciiTheme="minorHAnsi" w:hAnsiTheme="minorHAnsi"/>
-                <w:szCs w:val="18"/>
-              </w:rPr>
-              <w:t xml:space="preserve"> </w:t>
-            </w:r>
-            <w:proofErr w:type="spellStart"/>
-            <w:r>
-              <w:rPr>
-                <w:rFonts w:asciiTheme="minorHAnsi" w:hAnsiTheme="minorHAnsi"/>
-                <w:szCs w:val="18"/>
-              </w:rPr>
-              <w:t>employees</w:t>
-            </w:r>
-            <w:proofErr w:type="spellEnd"/>
           </w:p>
         </w:tc>
         <w:tc>
@@ -3526,21 +2909,12 @@
                 <w:szCs w:val="18"/>
               </w:rPr>
             </w:pPr>
-            <w:proofErr w:type="spellStart"/>
             <w:r>
               <w:rPr>
                 <w:rFonts w:asciiTheme="minorHAnsi" w:hAnsiTheme="minorHAnsi"/>
                 <w:szCs w:val="18"/>
               </w:rPr>
-              <w:t>Support</w:t>
-            </w:r>
-            <w:proofErr w:type="spellEnd"/>
-            <w:r>
-              <w:rPr>
-                <w:rFonts w:asciiTheme="minorHAnsi" w:hAnsiTheme="minorHAnsi"/>
-                <w:szCs w:val="18"/>
-              </w:rPr>
-              <w:t xml:space="preserve"> software</w:t>
+              <w:t>Support software</w:t>
             </w:r>
           </w:p>
         </w:tc>
@@ -3589,31 +2963,13 @@
                 <w:szCs w:val="18"/>
               </w:rPr>
             </w:pPr>
-            <w:proofErr w:type="spellStart"/>
             <w:r>
               <w:rPr>
                 <w:rFonts w:asciiTheme="minorHAnsi" w:hAnsiTheme="minorHAnsi"/>
                 <w:szCs w:val="18"/>
               </w:rPr>
-              <w:t>Research</w:t>
+              <w:t>Research and observations</w:t>
             </w:r>
-            <w:proofErr w:type="spellEnd"/>
-            <w:r>
-              <w:rPr>
-                <w:rFonts w:asciiTheme="minorHAnsi" w:hAnsiTheme="minorHAnsi"/>
-                <w:szCs w:val="18"/>
-              </w:rPr>
-              <w:t xml:space="preserve"> and </w:t>
-            </w:r>
-            <w:proofErr w:type="spellStart"/>
-            <w:r>
-              <w:rPr>
-                <w:rFonts w:asciiTheme="minorHAnsi" w:hAnsiTheme="minorHAnsi"/>
-                <w:szCs w:val="18"/>
-              </w:rPr>
-              <w:t>observations</w:t>
-            </w:r>
-            <w:proofErr w:type="spellEnd"/>
           </w:p>
         </w:tc>
         <w:tc>
@@ -3635,31 +2991,13 @@
                 <w:szCs w:val="18"/>
               </w:rPr>
             </w:pPr>
-            <w:proofErr w:type="spellStart"/>
             <w:r>
               <w:rPr>
                 <w:rFonts w:asciiTheme="minorHAnsi" w:hAnsiTheme="minorHAnsi"/>
                 <w:szCs w:val="18"/>
               </w:rPr>
-              <w:t>Award</w:t>
+              <w:t>Award users</w:t>
             </w:r>
-            <w:proofErr w:type="spellEnd"/>
-            <w:r>
-              <w:rPr>
-                <w:rFonts w:asciiTheme="minorHAnsi" w:hAnsiTheme="minorHAnsi"/>
-                <w:szCs w:val="18"/>
-              </w:rPr>
-              <w:t xml:space="preserve"> </w:t>
-            </w:r>
-            <w:proofErr w:type="spellStart"/>
-            <w:r>
-              <w:rPr>
-                <w:rFonts w:asciiTheme="minorHAnsi" w:hAnsiTheme="minorHAnsi"/>
-                <w:szCs w:val="18"/>
-              </w:rPr>
-              <w:t>users</w:t>
-            </w:r>
-            <w:proofErr w:type="spellEnd"/>
           </w:p>
         </w:tc>
         <w:tc>
@@ -3687,7 +3025,14 @@
                 <w:rFonts w:asciiTheme="minorHAnsi" w:hAnsiTheme="minorHAnsi"/>
                 <w:szCs w:val="18"/>
               </w:rPr>
-              <w:t>30 Sept 2018</w:t>
+              <w:t>28</w:t>
+            </w:r>
+            <w:r>
+              <w:rPr>
+                <w:rFonts w:asciiTheme="minorHAnsi" w:hAnsiTheme="minorHAnsi"/>
+                <w:szCs w:val="18"/>
+              </w:rPr>
+              <w:t xml:space="preserve"> Sept 2018</w:t>
             </w:r>
           </w:p>
         </w:tc>
@@ -3736,31 +3081,13 @@
                 <w:szCs w:val="18"/>
               </w:rPr>
             </w:pPr>
-            <w:proofErr w:type="spellStart"/>
             <w:r>
               <w:rPr>
                 <w:rFonts w:asciiTheme="minorHAnsi" w:hAnsiTheme="minorHAnsi"/>
                 <w:szCs w:val="18"/>
               </w:rPr>
-              <w:t>Optimize</w:t>
+              <w:t>Optimize rent of parking space</w:t>
             </w:r>
-            <w:proofErr w:type="spellEnd"/>
-            <w:r>
-              <w:rPr>
-                <w:rFonts w:asciiTheme="minorHAnsi" w:hAnsiTheme="minorHAnsi"/>
-                <w:szCs w:val="18"/>
-              </w:rPr>
-              <w:t xml:space="preserve"> rent of parking </w:t>
-            </w:r>
-            <w:proofErr w:type="spellStart"/>
-            <w:r>
-              <w:rPr>
-                <w:rFonts w:asciiTheme="minorHAnsi" w:hAnsiTheme="minorHAnsi"/>
-                <w:szCs w:val="18"/>
-              </w:rPr>
-              <w:t>space</w:t>
-            </w:r>
-            <w:proofErr w:type="spellEnd"/>
           </w:p>
         </w:tc>
         <w:tc>
@@ -3830,111 +3157,13 @@
                 <w:szCs w:val="18"/>
               </w:rPr>
             </w:pPr>
-            <w:proofErr w:type="spellStart"/>
             <w:r>
               <w:rPr>
                 <w:rFonts w:asciiTheme="minorHAnsi" w:hAnsiTheme="minorHAnsi"/>
                 <w:szCs w:val="18"/>
               </w:rPr>
-              <w:t>Find</w:t>
+              <w:t>Find out how can use tracking of employees habits</w:t>
             </w:r>
-            <w:proofErr w:type="spellEnd"/>
-            <w:r>
-              <w:rPr>
-                <w:rFonts w:asciiTheme="minorHAnsi" w:hAnsiTheme="minorHAnsi"/>
-                <w:szCs w:val="18"/>
-              </w:rPr>
-              <w:t xml:space="preserve"> out </w:t>
-            </w:r>
-            <w:proofErr w:type="spellStart"/>
-            <w:r>
-              <w:rPr>
-                <w:rFonts w:asciiTheme="minorHAnsi" w:hAnsiTheme="minorHAnsi"/>
-                <w:szCs w:val="18"/>
-              </w:rPr>
-              <w:t>how</w:t>
-            </w:r>
-            <w:proofErr w:type="spellEnd"/>
-            <w:r>
-              <w:rPr>
-                <w:rFonts w:asciiTheme="minorHAnsi" w:hAnsiTheme="minorHAnsi"/>
-                <w:szCs w:val="18"/>
-              </w:rPr>
-              <w:t xml:space="preserve"> </w:t>
-            </w:r>
-            <w:proofErr w:type="spellStart"/>
-            <w:r>
-              <w:rPr>
-                <w:rFonts w:asciiTheme="minorHAnsi" w:hAnsiTheme="minorHAnsi"/>
-                <w:szCs w:val="18"/>
-              </w:rPr>
-              <w:t>can</w:t>
-            </w:r>
-            <w:proofErr w:type="spellEnd"/>
-            <w:r>
-              <w:rPr>
-                <w:rFonts w:asciiTheme="minorHAnsi" w:hAnsiTheme="minorHAnsi"/>
-                <w:szCs w:val="18"/>
-              </w:rPr>
-              <w:t xml:space="preserve"> </w:t>
-            </w:r>
-            <w:proofErr w:type="spellStart"/>
-            <w:r>
-              <w:rPr>
-                <w:rFonts w:asciiTheme="minorHAnsi" w:hAnsiTheme="minorHAnsi"/>
-                <w:szCs w:val="18"/>
-              </w:rPr>
-              <w:t>use</w:t>
-            </w:r>
-            <w:proofErr w:type="spellEnd"/>
-            <w:r>
-              <w:rPr>
-                <w:rFonts w:asciiTheme="minorHAnsi" w:hAnsiTheme="minorHAnsi"/>
-                <w:szCs w:val="18"/>
-              </w:rPr>
-              <w:t xml:space="preserve"> </w:t>
-            </w:r>
-            <w:proofErr w:type="spellStart"/>
-            <w:r>
-              <w:rPr>
-                <w:rFonts w:asciiTheme="minorHAnsi" w:hAnsiTheme="minorHAnsi"/>
-                <w:szCs w:val="18"/>
-              </w:rPr>
-              <w:t>tracking</w:t>
-            </w:r>
-            <w:proofErr w:type="spellEnd"/>
-            <w:r>
-              <w:rPr>
-                <w:rFonts w:asciiTheme="minorHAnsi" w:hAnsiTheme="minorHAnsi"/>
-                <w:szCs w:val="18"/>
-              </w:rPr>
-              <w:t xml:space="preserve"> of </w:t>
-            </w:r>
-            <w:proofErr w:type="spellStart"/>
-            <w:r>
-              <w:rPr>
-                <w:rFonts w:asciiTheme="minorHAnsi" w:hAnsiTheme="minorHAnsi"/>
-                <w:szCs w:val="18"/>
-              </w:rPr>
-              <w:t>employees</w:t>
-            </w:r>
-            <w:proofErr w:type="spellEnd"/>
-            <w:r>
-              <w:rPr>
-                <w:rFonts w:asciiTheme="minorHAnsi" w:hAnsiTheme="minorHAnsi"/>
-                <w:szCs w:val="18"/>
-              </w:rPr>
-              <w:t xml:space="preserve"> </w:t>
-            </w:r>
-            <w:proofErr w:type="spellStart"/>
-            <w:r>
-              <w:rPr>
-                <w:rFonts w:asciiTheme="minorHAnsi" w:hAnsiTheme="minorHAnsi"/>
-                <w:szCs w:val="18"/>
-              </w:rPr>
-              <w:t>habits</w:t>
-            </w:r>
-            <w:proofErr w:type="spellEnd"/>
           </w:p>
         </w:tc>
         <w:tc>
@@ -4004,7 +3233,6 @@
                 <w:szCs w:val="18"/>
               </w:rPr>
             </w:pPr>
-            <w:proofErr w:type="spellStart"/>
             <w:r>
               <w:rPr>
                 <w:rFonts w:asciiTheme="minorHAnsi" w:hAnsiTheme="minorHAnsi"/>
@@ -4012,7 +3240,6 @@
               </w:rPr>
               <w:t>Surveys</w:t>
             </w:r>
-            <w:proofErr w:type="spellEnd"/>
           </w:p>
         </w:tc>
         <w:tc>
@@ -4080,31 +3307,13 @@
                 <w:szCs w:val="18"/>
               </w:rPr>
             </w:pPr>
-            <w:proofErr w:type="spellStart"/>
             <w:r>
               <w:rPr>
                 <w:rFonts w:asciiTheme="minorHAnsi" w:hAnsiTheme="minorHAnsi"/>
                 <w:szCs w:val="18"/>
               </w:rPr>
-              <w:t>Results</w:t>
+              <w:t>Results presentation</w:t>
             </w:r>
-            <w:proofErr w:type="spellEnd"/>
-            <w:r>
-              <w:rPr>
-                <w:rFonts w:asciiTheme="minorHAnsi" w:hAnsiTheme="minorHAnsi"/>
-                <w:szCs w:val="18"/>
-              </w:rPr>
-              <w:t xml:space="preserve"> </w:t>
-            </w:r>
-            <w:proofErr w:type="spellStart"/>
-            <w:r>
-              <w:rPr>
-                <w:rFonts w:asciiTheme="minorHAnsi" w:hAnsiTheme="minorHAnsi"/>
-                <w:szCs w:val="18"/>
-              </w:rPr>
-              <w:t>presentation</w:t>
-            </w:r>
-            <w:proofErr w:type="spellEnd"/>
           </w:p>
         </w:tc>
         <w:tc>
@@ -4369,14 +3578,12 @@
                 <w:b w:val="0"/>
               </w:rPr>
             </w:pPr>
-            <w:proofErr w:type="spellStart"/>
             <w:r>
               <w:rPr>
                 <w:b w:val="0"/>
               </w:rPr>
               <w:t>Risk</w:t>
             </w:r>
-            <w:proofErr w:type="spellEnd"/>
           </w:p>
         </w:tc>
         <w:tc>
@@ -4390,42 +3597,12 @@
                 <w:b w:val="0"/>
               </w:rPr>
             </w:pPr>
-            <w:proofErr w:type="spellStart"/>
             <w:r>
               <w:rPr>
                 <w:b w:val="0"/>
               </w:rPr>
-              <w:t>Description</w:t>
+              <w:t>Description of the risk</w:t>
             </w:r>
-            <w:proofErr w:type="spellEnd"/>
-            <w:r>
-              <w:rPr>
-                <w:b w:val="0"/>
-              </w:rPr>
-              <w:t xml:space="preserve"> of </w:t>
-            </w:r>
-            <w:proofErr w:type="spellStart"/>
-            <w:r>
-              <w:rPr>
-                <w:b w:val="0"/>
-              </w:rPr>
-              <w:t>the</w:t>
-            </w:r>
-            <w:proofErr w:type="spellEnd"/>
-            <w:r>
-              <w:rPr>
-                <w:b w:val="0"/>
-              </w:rPr>
-              <w:t xml:space="preserve"> </w:t>
-            </w:r>
-            <w:proofErr w:type="spellStart"/>
-            <w:r>
-              <w:rPr>
-                <w:b w:val="0"/>
-              </w:rPr>
-              <w:t>risk</w:t>
-            </w:r>
-            <w:proofErr w:type="spellEnd"/>
           </w:p>
         </w:tc>
       </w:tr>
@@ -4474,471 +3651,7 @@
                 <w:sz w:val="18"/>
                 <w:szCs w:val="18"/>
               </w:rPr>
-              <w:t xml:space="preserve">Project </w:t>
-            </w:r>
-            <w:proofErr w:type="spellStart"/>
-            <w:r>
-              <w:rPr>
-                <w:sz w:val="18"/>
-                <w:szCs w:val="18"/>
-              </w:rPr>
-              <w:t>assumes</w:t>
-            </w:r>
-            <w:proofErr w:type="spellEnd"/>
-            <w:r>
-              <w:rPr>
-                <w:sz w:val="18"/>
-                <w:szCs w:val="18"/>
-              </w:rPr>
-              <w:t xml:space="preserve"> </w:t>
-            </w:r>
-            <w:proofErr w:type="spellStart"/>
-            <w:r>
-              <w:rPr>
-                <w:sz w:val="18"/>
-                <w:szCs w:val="18"/>
-              </w:rPr>
-              <w:t>usage</w:t>
-            </w:r>
-            <w:proofErr w:type="spellEnd"/>
-            <w:r>
-              <w:rPr>
-                <w:sz w:val="18"/>
-                <w:szCs w:val="18"/>
-              </w:rPr>
-              <w:t xml:space="preserve"> of a car and </w:t>
-            </w:r>
-            <w:proofErr w:type="spellStart"/>
-            <w:r>
-              <w:rPr>
-                <w:sz w:val="18"/>
-                <w:szCs w:val="18"/>
-              </w:rPr>
-              <w:t>other</w:t>
-            </w:r>
-            <w:proofErr w:type="spellEnd"/>
-            <w:r>
-              <w:rPr>
-                <w:sz w:val="18"/>
-                <w:szCs w:val="18"/>
-              </w:rPr>
-              <w:t xml:space="preserve"> </w:t>
-            </w:r>
-            <w:proofErr w:type="spellStart"/>
-            <w:r>
-              <w:rPr>
-                <w:sz w:val="18"/>
-                <w:szCs w:val="18"/>
-              </w:rPr>
-              <w:t>means</w:t>
-            </w:r>
-            <w:proofErr w:type="spellEnd"/>
-            <w:r>
-              <w:rPr>
-                <w:sz w:val="18"/>
-                <w:szCs w:val="18"/>
-              </w:rPr>
-              <w:t xml:space="preserve"> of transport. </w:t>
-            </w:r>
-            <w:proofErr w:type="spellStart"/>
-            <w:r>
-              <w:rPr>
-                <w:sz w:val="18"/>
-                <w:szCs w:val="18"/>
-              </w:rPr>
-              <w:t>That</w:t>
-            </w:r>
-            <w:proofErr w:type="spellEnd"/>
-            <w:r>
-              <w:rPr>
-                <w:sz w:val="18"/>
-                <w:szCs w:val="18"/>
-              </w:rPr>
-              <w:t xml:space="preserve"> </w:t>
-            </w:r>
-            <w:proofErr w:type="spellStart"/>
-            <w:r>
-              <w:rPr>
-                <w:sz w:val="18"/>
-                <w:szCs w:val="18"/>
-              </w:rPr>
-              <w:t>results</w:t>
-            </w:r>
-            <w:proofErr w:type="spellEnd"/>
-            <w:r>
-              <w:rPr>
-                <w:sz w:val="18"/>
-                <w:szCs w:val="18"/>
-              </w:rPr>
-              <w:t xml:space="preserve"> </w:t>
-            </w:r>
-            <w:proofErr w:type="spellStart"/>
-            <w:r>
-              <w:rPr>
-                <w:sz w:val="18"/>
-                <w:szCs w:val="18"/>
-              </w:rPr>
-              <w:t>in</w:t>
-            </w:r>
-            <w:proofErr w:type="spellEnd"/>
-            <w:r>
-              <w:rPr>
-                <w:sz w:val="18"/>
-                <w:szCs w:val="18"/>
-              </w:rPr>
-              <w:t xml:space="preserve"> </w:t>
-            </w:r>
-            <w:proofErr w:type="spellStart"/>
-            <w:r>
-              <w:rPr>
-                <w:sz w:val="18"/>
-                <w:szCs w:val="18"/>
-              </w:rPr>
-              <w:t>necessity</w:t>
-            </w:r>
-            <w:proofErr w:type="spellEnd"/>
-            <w:r>
-              <w:rPr>
-                <w:sz w:val="18"/>
-                <w:szCs w:val="18"/>
-              </w:rPr>
-              <w:t xml:space="preserve"> of </w:t>
-            </w:r>
-            <w:proofErr w:type="spellStart"/>
-            <w:r>
-              <w:rPr>
-                <w:sz w:val="18"/>
-                <w:szCs w:val="18"/>
-              </w:rPr>
-              <w:t>travel</w:t>
-            </w:r>
-            <w:proofErr w:type="spellEnd"/>
-            <w:r>
-              <w:rPr>
-                <w:sz w:val="18"/>
-                <w:szCs w:val="18"/>
-              </w:rPr>
-              <w:t xml:space="preserve"> </w:t>
-            </w:r>
-            <w:proofErr w:type="spellStart"/>
-            <w:r>
-              <w:rPr>
-                <w:sz w:val="18"/>
-                <w:szCs w:val="18"/>
-              </w:rPr>
-              <w:t>across</w:t>
-            </w:r>
-            <w:proofErr w:type="spellEnd"/>
-            <w:r>
-              <w:rPr>
-                <w:sz w:val="18"/>
-                <w:szCs w:val="18"/>
-              </w:rPr>
-              <w:t xml:space="preserve"> </w:t>
-            </w:r>
-            <w:proofErr w:type="spellStart"/>
-            <w:r>
-              <w:rPr>
-                <w:sz w:val="18"/>
-                <w:szCs w:val="18"/>
-              </w:rPr>
-              <w:t>the</w:t>
-            </w:r>
-            <w:proofErr w:type="spellEnd"/>
-            <w:r>
-              <w:rPr>
-                <w:sz w:val="18"/>
-                <w:szCs w:val="18"/>
-              </w:rPr>
-              <w:t xml:space="preserve"> city </w:t>
-            </w:r>
-            <w:proofErr w:type="spellStart"/>
-            <w:r>
-              <w:rPr>
-                <w:sz w:val="18"/>
-                <w:szCs w:val="18"/>
-              </w:rPr>
-              <w:t>without</w:t>
-            </w:r>
-            <w:proofErr w:type="spellEnd"/>
-            <w:r>
-              <w:rPr>
-                <w:sz w:val="18"/>
-                <w:szCs w:val="18"/>
-              </w:rPr>
-              <w:t xml:space="preserve"> business </w:t>
-            </w:r>
-            <w:proofErr w:type="spellStart"/>
-            <w:r>
-              <w:rPr>
-                <w:sz w:val="18"/>
-                <w:szCs w:val="18"/>
-              </w:rPr>
-              <w:t>trip</w:t>
-            </w:r>
-            <w:proofErr w:type="spellEnd"/>
-            <w:r>
-              <w:rPr>
-                <w:sz w:val="18"/>
-                <w:szCs w:val="18"/>
-              </w:rPr>
-              <w:t xml:space="preserve"> </w:t>
-            </w:r>
-            <w:proofErr w:type="spellStart"/>
-            <w:r>
-              <w:rPr>
-                <w:sz w:val="18"/>
-                <w:szCs w:val="18"/>
-              </w:rPr>
-              <w:t>purpose</w:t>
-            </w:r>
-            <w:proofErr w:type="spellEnd"/>
-            <w:r>
-              <w:rPr>
-                <w:sz w:val="18"/>
-                <w:szCs w:val="18"/>
-              </w:rPr>
-              <w:t xml:space="preserve">. </w:t>
-            </w:r>
-            <w:proofErr w:type="spellStart"/>
-            <w:r>
-              <w:rPr>
-                <w:sz w:val="18"/>
-                <w:szCs w:val="18"/>
-              </w:rPr>
-              <w:t>Currently</w:t>
-            </w:r>
-            <w:proofErr w:type="spellEnd"/>
-            <w:r>
-              <w:rPr>
-                <w:sz w:val="18"/>
-                <w:szCs w:val="18"/>
-              </w:rPr>
-              <w:t xml:space="preserve"> EPAM </w:t>
-            </w:r>
-            <w:proofErr w:type="spellStart"/>
-            <w:r>
-              <w:rPr>
-                <w:sz w:val="18"/>
-                <w:szCs w:val="18"/>
-              </w:rPr>
-              <w:t>has</w:t>
-            </w:r>
-            <w:proofErr w:type="spellEnd"/>
-            <w:r>
-              <w:rPr>
-                <w:sz w:val="18"/>
-                <w:szCs w:val="18"/>
-              </w:rPr>
-              <w:t xml:space="preserve"> no </w:t>
-            </w:r>
-            <w:proofErr w:type="spellStart"/>
-            <w:r>
-              <w:rPr>
-                <w:sz w:val="18"/>
-                <w:szCs w:val="18"/>
-              </w:rPr>
-              <w:t>procedures</w:t>
-            </w:r>
-            <w:proofErr w:type="spellEnd"/>
-            <w:r>
-              <w:rPr>
-                <w:sz w:val="18"/>
-                <w:szCs w:val="18"/>
-              </w:rPr>
-              <w:t xml:space="preserve"> for </w:t>
-            </w:r>
-            <w:proofErr w:type="spellStart"/>
-            <w:r>
-              <w:rPr>
-                <w:sz w:val="18"/>
-                <w:szCs w:val="18"/>
-              </w:rPr>
-              <w:t>expediting</w:t>
-            </w:r>
-            <w:proofErr w:type="spellEnd"/>
-            <w:r>
-              <w:rPr>
-                <w:sz w:val="18"/>
-                <w:szCs w:val="18"/>
-              </w:rPr>
-              <w:t xml:space="preserve"> </w:t>
-            </w:r>
-            <w:proofErr w:type="spellStart"/>
-            <w:r>
-              <w:rPr>
-                <w:sz w:val="18"/>
-                <w:szCs w:val="18"/>
-              </w:rPr>
-              <w:t>employees</w:t>
-            </w:r>
-            <w:proofErr w:type="spellEnd"/>
-            <w:r>
-              <w:rPr>
-                <w:sz w:val="18"/>
-                <w:szCs w:val="18"/>
-              </w:rPr>
-              <w:t xml:space="preserve"> for </w:t>
-            </w:r>
-            <w:proofErr w:type="spellStart"/>
-            <w:r>
-              <w:rPr>
-                <w:sz w:val="18"/>
-                <w:szCs w:val="18"/>
-              </w:rPr>
-              <w:t>that</w:t>
-            </w:r>
-            <w:proofErr w:type="spellEnd"/>
-            <w:r>
-              <w:rPr>
-                <w:sz w:val="18"/>
-                <w:szCs w:val="18"/>
-              </w:rPr>
-              <w:t xml:space="preserve">. </w:t>
-            </w:r>
-            <w:proofErr w:type="spellStart"/>
-            <w:r>
-              <w:rPr>
-                <w:sz w:val="18"/>
-                <w:szCs w:val="18"/>
-              </w:rPr>
-              <w:t>Additionally</w:t>
-            </w:r>
-            <w:proofErr w:type="spellEnd"/>
-            <w:r>
-              <w:rPr>
-                <w:sz w:val="18"/>
-                <w:szCs w:val="18"/>
-              </w:rPr>
-              <w:t xml:space="preserve">, </w:t>
-            </w:r>
-            <w:proofErr w:type="spellStart"/>
-            <w:r>
-              <w:rPr>
-                <w:sz w:val="18"/>
-                <w:szCs w:val="18"/>
-              </w:rPr>
-              <w:t>driving</w:t>
-            </w:r>
-            <w:proofErr w:type="spellEnd"/>
-            <w:r>
-              <w:rPr>
-                <w:sz w:val="18"/>
-                <w:szCs w:val="18"/>
-              </w:rPr>
-              <w:t xml:space="preserve"> a car </w:t>
-            </w:r>
-            <w:proofErr w:type="spellStart"/>
-            <w:r>
-              <w:rPr>
-                <w:sz w:val="18"/>
-                <w:szCs w:val="18"/>
-              </w:rPr>
-              <w:t>with</w:t>
-            </w:r>
-            <w:proofErr w:type="spellEnd"/>
-            <w:r>
-              <w:rPr>
-                <w:sz w:val="18"/>
-                <w:szCs w:val="18"/>
-              </w:rPr>
-              <w:t xml:space="preserve"> </w:t>
-            </w:r>
-            <w:proofErr w:type="spellStart"/>
-            <w:r>
-              <w:rPr>
-                <w:sz w:val="18"/>
-                <w:szCs w:val="18"/>
-              </w:rPr>
-              <w:t>passengers</w:t>
-            </w:r>
-            <w:proofErr w:type="spellEnd"/>
-            <w:r>
-              <w:rPr>
-                <w:sz w:val="18"/>
-                <w:szCs w:val="18"/>
-              </w:rPr>
-              <w:t xml:space="preserve"> </w:t>
-            </w:r>
-            <w:proofErr w:type="spellStart"/>
-            <w:r>
-              <w:rPr>
-                <w:sz w:val="18"/>
-                <w:szCs w:val="18"/>
-              </w:rPr>
-              <w:t>with</w:t>
-            </w:r>
-            <w:proofErr w:type="spellEnd"/>
-            <w:r>
-              <w:rPr>
-                <w:sz w:val="18"/>
-                <w:szCs w:val="18"/>
-              </w:rPr>
-              <w:t xml:space="preserve"> company car </w:t>
-            </w:r>
-            <w:proofErr w:type="spellStart"/>
-            <w:r>
-              <w:rPr>
-                <w:sz w:val="18"/>
-                <w:szCs w:val="18"/>
-              </w:rPr>
-              <w:t>requires</w:t>
-            </w:r>
-            <w:proofErr w:type="spellEnd"/>
-            <w:r>
-              <w:rPr>
-                <w:sz w:val="18"/>
-                <w:szCs w:val="18"/>
-              </w:rPr>
-              <w:t xml:space="preserve"> </w:t>
-            </w:r>
-            <w:proofErr w:type="spellStart"/>
-            <w:r>
-              <w:rPr>
-                <w:sz w:val="18"/>
-                <w:szCs w:val="18"/>
-              </w:rPr>
-              <w:t>medical</w:t>
-            </w:r>
-            <w:proofErr w:type="spellEnd"/>
-            <w:r>
-              <w:rPr>
-                <w:sz w:val="18"/>
-                <w:szCs w:val="18"/>
-              </w:rPr>
-              <w:t xml:space="preserve"> and </w:t>
-            </w:r>
-            <w:proofErr w:type="spellStart"/>
-            <w:r>
-              <w:rPr>
-                <w:sz w:val="18"/>
-                <w:szCs w:val="18"/>
-              </w:rPr>
-              <w:t>psychological</w:t>
-            </w:r>
-            <w:proofErr w:type="spellEnd"/>
-            <w:r>
-              <w:rPr>
-                <w:sz w:val="18"/>
-                <w:szCs w:val="18"/>
-              </w:rPr>
-              <w:t xml:space="preserve"> </w:t>
-            </w:r>
-            <w:proofErr w:type="spellStart"/>
-            <w:r>
-              <w:rPr>
-                <w:sz w:val="18"/>
-                <w:szCs w:val="18"/>
-              </w:rPr>
-              <w:t>certificate</w:t>
-            </w:r>
-            <w:proofErr w:type="spellEnd"/>
-            <w:r>
-              <w:rPr>
-                <w:sz w:val="18"/>
-                <w:szCs w:val="18"/>
-              </w:rPr>
-              <w:t>.</w:t>
+              <w:t>Project assumes usage of a car and other means of transport. That results in necessity of travel across the city without business trip purpose. Currently EPAM has no procedures for expediting employees for that. Additionally, driving a car with passengers with company car requires medical and psychological certificate.</w:t>
             </w:r>
           </w:p>
         </w:tc>
@@ -4959,31 +3672,13 @@
                 <w:szCs w:val="18"/>
               </w:rPr>
             </w:pPr>
-            <w:proofErr w:type="spellStart"/>
             <w:r>
               <w:rPr>
                 <w:sz w:val="18"/>
                 <w:szCs w:val="18"/>
               </w:rPr>
-              <w:t>Outdoor</w:t>
+              <w:t>Outdoor condition</w:t>
             </w:r>
-            <w:proofErr w:type="spellEnd"/>
-            <w:r>
-              <w:rPr>
-                <w:sz w:val="18"/>
-                <w:szCs w:val="18"/>
-              </w:rPr>
-              <w:t xml:space="preserve"> </w:t>
-            </w:r>
-            <w:proofErr w:type="spellStart"/>
-            <w:r>
-              <w:rPr>
-                <w:sz w:val="18"/>
-                <w:szCs w:val="18"/>
-              </w:rPr>
-              <w:t>condition</w:t>
-            </w:r>
-            <w:proofErr w:type="spellEnd"/>
           </w:p>
         </w:tc>
         <w:tc>
@@ -5001,239 +3696,13 @@
                 <w:szCs w:val="18"/>
               </w:rPr>
             </w:pPr>
-            <w:proofErr w:type="spellStart"/>
             <w:r>
               <w:rPr>
                 <w:sz w:val="18"/>
                 <w:szCs w:val="18"/>
               </w:rPr>
-              <w:t>Weather</w:t>
+              <w:t>Weather condition can influence timeline of the project due outdoor activities that are in scope of the project</w:t>
             </w:r>
-            <w:proofErr w:type="spellEnd"/>
-            <w:r>
-              <w:rPr>
-                <w:sz w:val="18"/>
-                <w:szCs w:val="18"/>
-              </w:rPr>
-              <w:t xml:space="preserve"> </w:t>
-            </w:r>
-            <w:proofErr w:type="spellStart"/>
-            <w:r>
-              <w:rPr>
-                <w:sz w:val="18"/>
-                <w:szCs w:val="18"/>
-              </w:rPr>
-              <w:t>condition</w:t>
-            </w:r>
-            <w:proofErr w:type="spellEnd"/>
-            <w:r>
-              <w:rPr>
-                <w:sz w:val="18"/>
-                <w:szCs w:val="18"/>
-              </w:rPr>
-              <w:t xml:space="preserve"> </w:t>
-            </w:r>
-            <w:proofErr w:type="spellStart"/>
-            <w:r>
-              <w:rPr>
-                <w:sz w:val="18"/>
-                <w:szCs w:val="18"/>
-              </w:rPr>
-              <w:t>can</w:t>
-            </w:r>
-            <w:proofErr w:type="spellEnd"/>
-            <w:r>
-              <w:rPr>
-                <w:sz w:val="18"/>
-                <w:szCs w:val="18"/>
-              </w:rPr>
-              <w:t xml:space="preserve"> influence </w:t>
-            </w:r>
-            <w:proofErr w:type="spellStart"/>
-            <w:r>
-              <w:rPr>
-                <w:sz w:val="18"/>
-                <w:szCs w:val="18"/>
-              </w:rPr>
-              <w:t>timeline</w:t>
-            </w:r>
-            <w:proofErr w:type="spellEnd"/>
-            <w:r>
-              <w:rPr>
-                <w:sz w:val="18"/>
-                <w:szCs w:val="18"/>
-              </w:rPr>
-              <w:t xml:space="preserve"> of </w:t>
-            </w:r>
-            <w:proofErr w:type="spellStart"/>
-            <w:r>
-              <w:rPr>
-                <w:sz w:val="18"/>
-                <w:szCs w:val="18"/>
-              </w:rPr>
-              <w:t>the</w:t>
-            </w:r>
-            <w:proofErr w:type="spellEnd"/>
-            <w:r>
-              <w:rPr>
-                <w:sz w:val="18"/>
-                <w:szCs w:val="18"/>
-              </w:rPr>
-              <w:t xml:space="preserve"> </w:t>
-            </w:r>
-            <w:proofErr w:type="spellStart"/>
-            <w:r>
-              <w:rPr>
-                <w:sz w:val="18"/>
-                <w:szCs w:val="18"/>
-              </w:rPr>
-              <w:t>project</w:t>
-            </w:r>
-            <w:proofErr w:type="spellEnd"/>
-            <w:r>
-              <w:rPr>
-                <w:sz w:val="18"/>
-                <w:szCs w:val="18"/>
-              </w:rPr>
-              <w:t xml:space="preserve"> </w:t>
-            </w:r>
-            <w:proofErr w:type="spellStart"/>
-            <w:r>
-              <w:rPr>
-                <w:sz w:val="18"/>
-                <w:szCs w:val="18"/>
-              </w:rPr>
-              <w:t>due</w:t>
-            </w:r>
-            <w:proofErr w:type="spellEnd"/>
-            <w:r>
-              <w:rPr>
-                <w:sz w:val="18"/>
-                <w:szCs w:val="18"/>
-              </w:rPr>
-              <w:t xml:space="preserve"> </w:t>
-            </w:r>
-            <w:proofErr w:type="spellStart"/>
-            <w:r>
-              <w:rPr>
-                <w:sz w:val="18"/>
-                <w:szCs w:val="18"/>
-              </w:rPr>
-              <w:t>outdoor</w:t>
-            </w:r>
-            <w:proofErr w:type="spellEnd"/>
-            <w:r>
-              <w:rPr>
-                <w:sz w:val="18"/>
-                <w:szCs w:val="18"/>
-              </w:rPr>
-              <w:t xml:space="preserve"> </w:t>
-            </w:r>
-            <w:proofErr w:type="spellStart"/>
-            <w:r>
-              <w:rPr>
-                <w:sz w:val="18"/>
-                <w:szCs w:val="18"/>
-              </w:rPr>
-              <w:t>activities</w:t>
-            </w:r>
-            <w:proofErr w:type="spellEnd"/>
-            <w:r>
-              <w:rPr>
-                <w:sz w:val="18"/>
-                <w:szCs w:val="18"/>
-              </w:rPr>
-              <w:t xml:space="preserve"> </w:t>
-            </w:r>
-            <w:proofErr w:type="spellStart"/>
-            <w:r>
-              <w:rPr>
-                <w:sz w:val="18"/>
-                <w:szCs w:val="18"/>
-              </w:rPr>
-              <w:t>that</w:t>
-            </w:r>
-            <w:proofErr w:type="spellEnd"/>
-            <w:r>
-              <w:rPr>
-                <w:sz w:val="18"/>
-                <w:szCs w:val="18"/>
-              </w:rPr>
-              <w:t xml:space="preserve"> </w:t>
-            </w:r>
-            <w:proofErr w:type="spellStart"/>
-            <w:r>
-              <w:rPr>
-                <w:sz w:val="18"/>
-                <w:szCs w:val="18"/>
-              </w:rPr>
-              <w:t>are</w:t>
-            </w:r>
-            <w:proofErr w:type="spellEnd"/>
-            <w:r>
-              <w:rPr>
-                <w:sz w:val="18"/>
-                <w:szCs w:val="18"/>
-              </w:rPr>
-              <w:t xml:space="preserve"> </w:t>
-            </w:r>
-            <w:proofErr w:type="spellStart"/>
-            <w:r>
-              <w:rPr>
-                <w:sz w:val="18"/>
-                <w:szCs w:val="18"/>
-              </w:rPr>
-              <w:t>in</w:t>
-            </w:r>
-            <w:proofErr w:type="spellEnd"/>
-            <w:r>
-              <w:rPr>
-                <w:sz w:val="18"/>
-                <w:szCs w:val="18"/>
-              </w:rPr>
-              <w:t xml:space="preserve"> </w:t>
-            </w:r>
-            <w:proofErr w:type="spellStart"/>
-            <w:r>
-              <w:rPr>
-                <w:sz w:val="18"/>
-                <w:szCs w:val="18"/>
-              </w:rPr>
-              <w:t>scope</w:t>
-            </w:r>
-            <w:proofErr w:type="spellEnd"/>
-            <w:r>
-              <w:rPr>
-                <w:sz w:val="18"/>
-                <w:szCs w:val="18"/>
-              </w:rPr>
-              <w:t xml:space="preserve"> of </w:t>
-            </w:r>
-            <w:proofErr w:type="spellStart"/>
-            <w:r>
-              <w:rPr>
-                <w:sz w:val="18"/>
-                <w:szCs w:val="18"/>
-              </w:rPr>
-              <w:t>the</w:t>
-            </w:r>
-            <w:proofErr w:type="spellEnd"/>
-            <w:r>
-              <w:rPr>
-                <w:sz w:val="18"/>
-                <w:szCs w:val="18"/>
-              </w:rPr>
-              <w:t xml:space="preserve"> </w:t>
-            </w:r>
-            <w:proofErr w:type="spellStart"/>
-            <w:r>
-              <w:rPr>
-                <w:sz w:val="18"/>
-                <w:szCs w:val="18"/>
-              </w:rPr>
-              <w:t>project</w:t>
-            </w:r>
-            <w:proofErr w:type="spellEnd"/>
           </w:p>
         </w:tc>
       </w:tr>
@@ -5253,7 +3722,6 @@
                 <w:szCs w:val="18"/>
               </w:rPr>
             </w:pPr>
-            <w:proofErr w:type="spellStart"/>
             <w:r>
               <w:rPr>
                 <w:sz w:val="18"/>
@@ -5261,7 +3729,6 @@
               </w:rPr>
               <w:t>Accidents</w:t>
             </w:r>
-            <w:proofErr w:type="spellEnd"/>
           </w:p>
         </w:tc>
         <w:tc>
@@ -5279,351 +3746,13 @@
                 <w:szCs w:val="18"/>
               </w:rPr>
             </w:pPr>
-            <w:proofErr w:type="spellStart"/>
             <w:r>
               <w:rPr>
                 <w:sz w:val="18"/>
                 <w:szCs w:val="18"/>
               </w:rPr>
-              <w:t>Due</w:t>
+              <w:t>Due to commute and other outdoor activities risk of accident is far higher than in the case of indoor, office work. In addition, damage of equipment can delay project</w:t>
             </w:r>
-            <w:proofErr w:type="spellEnd"/>
-            <w:r>
-              <w:rPr>
-                <w:sz w:val="18"/>
-                <w:szCs w:val="18"/>
-              </w:rPr>
-              <w:t xml:space="preserve"> to </w:t>
-            </w:r>
-            <w:proofErr w:type="spellStart"/>
-            <w:r>
-              <w:rPr>
-                <w:sz w:val="18"/>
-                <w:szCs w:val="18"/>
-              </w:rPr>
-              <w:t>commute</w:t>
-            </w:r>
-            <w:proofErr w:type="spellEnd"/>
-            <w:r>
-              <w:rPr>
-                <w:sz w:val="18"/>
-                <w:szCs w:val="18"/>
-              </w:rPr>
-              <w:t xml:space="preserve"> and </w:t>
-            </w:r>
-            <w:proofErr w:type="spellStart"/>
-            <w:r>
-              <w:rPr>
-                <w:sz w:val="18"/>
-                <w:szCs w:val="18"/>
-              </w:rPr>
-              <w:t>other</w:t>
-            </w:r>
-            <w:proofErr w:type="spellEnd"/>
-            <w:r>
-              <w:rPr>
-                <w:sz w:val="18"/>
-                <w:szCs w:val="18"/>
-              </w:rPr>
-              <w:t xml:space="preserve"> </w:t>
-            </w:r>
-            <w:proofErr w:type="spellStart"/>
-            <w:r>
-              <w:rPr>
-                <w:sz w:val="18"/>
-                <w:szCs w:val="18"/>
-              </w:rPr>
-              <w:t>outdoor</w:t>
-            </w:r>
-            <w:proofErr w:type="spellEnd"/>
-            <w:r>
-              <w:rPr>
-                <w:sz w:val="18"/>
-                <w:szCs w:val="18"/>
-              </w:rPr>
-              <w:t xml:space="preserve"> </w:t>
-            </w:r>
-            <w:proofErr w:type="spellStart"/>
-            <w:r>
-              <w:rPr>
-                <w:sz w:val="18"/>
-                <w:szCs w:val="18"/>
-              </w:rPr>
-              <w:t>activities</w:t>
-            </w:r>
-            <w:proofErr w:type="spellEnd"/>
-            <w:r>
-              <w:rPr>
-                <w:sz w:val="18"/>
-                <w:szCs w:val="18"/>
-              </w:rPr>
-              <w:t xml:space="preserve"> </w:t>
-            </w:r>
-            <w:proofErr w:type="spellStart"/>
-            <w:r>
-              <w:rPr>
-                <w:sz w:val="18"/>
-                <w:szCs w:val="18"/>
-              </w:rPr>
-              <w:t>risk</w:t>
-            </w:r>
-            <w:proofErr w:type="spellEnd"/>
-            <w:r>
-              <w:rPr>
-                <w:sz w:val="18"/>
-                <w:szCs w:val="18"/>
-              </w:rPr>
-              <w:t xml:space="preserve"> of </w:t>
-            </w:r>
-            <w:proofErr w:type="spellStart"/>
-            <w:r>
-              <w:rPr>
-                <w:sz w:val="18"/>
-                <w:szCs w:val="18"/>
-              </w:rPr>
-              <w:t>accident</w:t>
-            </w:r>
-            <w:proofErr w:type="spellEnd"/>
-            <w:r>
-              <w:rPr>
-                <w:sz w:val="18"/>
-                <w:szCs w:val="18"/>
-              </w:rPr>
-              <w:t xml:space="preserve"> </w:t>
-            </w:r>
-            <w:proofErr w:type="spellStart"/>
-            <w:r>
-              <w:rPr>
-                <w:sz w:val="18"/>
-                <w:szCs w:val="18"/>
-              </w:rPr>
-              <w:t>is</w:t>
-            </w:r>
-            <w:proofErr w:type="spellEnd"/>
-            <w:r>
-              <w:rPr>
-                <w:sz w:val="18"/>
-                <w:szCs w:val="18"/>
-              </w:rPr>
-              <w:t xml:space="preserve"> far </w:t>
-            </w:r>
-            <w:proofErr w:type="spellStart"/>
-            <w:r>
-              <w:rPr>
-                <w:sz w:val="18"/>
-                <w:szCs w:val="18"/>
-              </w:rPr>
-              <w:t>higher</w:t>
-            </w:r>
-            <w:proofErr w:type="spellEnd"/>
-            <w:r>
-              <w:rPr>
-                <w:sz w:val="18"/>
-                <w:szCs w:val="18"/>
-              </w:rPr>
-              <w:t xml:space="preserve"> </w:t>
-            </w:r>
-            <w:proofErr w:type="spellStart"/>
-            <w:r>
-              <w:rPr>
-                <w:sz w:val="18"/>
-                <w:szCs w:val="18"/>
-              </w:rPr>
-              <w:t>than</w:t>
-            </w:r>
-            <w:proofErr w:type="spellEnd"/>
-            <w:r>
-              <w:rPr>
-                <w:sz w:val="18"/>
-                <w:szCs w:val="18"/>
-              </w:rPr>
-              <w:t xml:space="preserve"> </w:t>
-            </w:r>
-            <w:proofErr w:type="spellStart"/>
-            <w:r>
-              <w:rPr>
-                <w:sz w:val="18"/>
-                <w:szCs w:val="18"/>
-              </w:rPr>
-              <w:t>in</w:t>
-            </w:r>
-            <w:proofErr w:type="spellEnd"/>
-            <w:r>
-              <w:rPr>
-                <w:sz w:val="18"/>
-                <w:szCs w:val="18"/>
-              </w:rPr>
-              <w:t xml:space="preserve"> </w:t>
-            </w:r>
-            <w:proofErr w:type="spellStart"/>
-            <w:r>
-              <w:rPr>
-                <w:sz w:val="18"/>
-                <w:szCs w:val="18"/>
-              </w:rPr>
-              <w:t>the</w:t>
-            </w:r>
-            <w:proofErr w:type="spellEnd"/>
-            <w:r>
-              <w:rPr>
-                <w:sz w:val="18"/>
-                <w:szCs w:val="18"/>
-              </w:rPr>
-              <w:t xml:space="preserve"> </w:t>
-            </w:r>
-            <w:proofErr w:type="spellStart"/>
-            <w:r>
-              <w:rPr>
-                <w:sz w:val="18"/>
-                <w:szCs w:val="18"/>
-              </w:rPr>
-              <w:t>case</w:t>
-            </w:r>
-            <w:proofErr w:type="spellEnd"/>
-            <w:r>
-              <w:rPr>
-                <w:sz w:val="18"/>
-                <w:szCs w:val="18"/>
-              </w:rPr>
-              <w:t xml:space="preserve"> of </w:t>
-            </w:r>
-            <w:proofErr w:type="spellStart"/>
-            <w:r>
-              <w:rPr>
-                <w:sz w:val="18"/>
-                <w:szCs w:val="18"/>
-              </w:rPr>
-              <w:t>indoor</w:t>
-            </w:r>
-            <w:proofErr w:type="spellEnd"/>
-            <w:r>
-              <w:rPr>
-                <w:sz w:val="18"/>
-                <w:szCs w:val="18"/>
-              </w:rPr>
-              <w:t xml:space="preserve">, </w:t>
-            </w:r>
-            <w:proofErr w:type="spellStart"/>
-            <w:r>
-              <w:rPr>
-                <w:sz w:val="18"/>
-                <w:szCs w:val="18"/>
-              </w:rPr>
-              <w:t>office</w:t>
-            </w:r>
-            <w:proofErr w:type="spellEnd"/>
-            <w:r>
-              <w:rPr>
-                <w:sz w:val="18"/>
-                <w:szCs w:val="18"/>
-              </w:rPr>
-              <w:t xml:space="preserve"> </w:t>
-            </w:r>
-            <w:proofErr w:type="spellStart"/>
-            <w:r>
-              <w:rPr>
-                <w:sz w:val="18"/>
-                <w:szCs w:val="18"/>
-              </w:rPr>
-              <w:t>work</w:t>
-            </w:r>
-            <w:proofErr w:type="spellEnd"/>
-            <w:r>
-              <w:rPr>
-                <w:sz w:val="18"/>
-                <w:szCs w:val="18"/>
-              </w:rPr>
-              <w:t xml:space="preserve">. In </w:t>
-            </w:r>
-            <w:proofErr w:type="spellStart"/>
-            <w:r>
-              <w:rPr>
-                <w:sz w:val="18"/>
-                <w:szCs w:val="18"/>
-              </w:rPr>
-              <w:t>addition</w:t>
-            </w:r>
-            <w:proofErr w:type="spellEnd"/>
-            <w:r>
-              <w:rPr>
-                <w:sz w:val="18"/>
-                <w:szCs w:val="18"/>
-              </w:rPr>
-              <w:t xml:space="preserve">, </w:t>
-            </w:r>
-            <w:proofErr w:type="spellStart"/>
-            <w:r>
-              <w:rPr>
-                <w:sz w:val="18"/>
-                <w:szCs w:val="18"/>
-              </w:rPr>
-              <w:t>damage</w:t>
-            </w:r>
-            <w:proofErr w:type="spellEnd"/>
-            <w:r>
-              <w:rPr>
-                <w:sz w:val="18"/>
-                <w:szCs w:val="18"/>
-              </w:rPr>
-              <w:t xml:space="preserve"> of </w:t>
-            </w:r>
-            <w:proofErr w:type="spellStart"/>
-            <w:r>
-              <w:rPr>
-                <w:sz w:val="18"/>
-                <w:szCs w:val="18"/>
-              </w:rPr>
-              <w:t>equipment</w:t>
-            </w:r>
-            <w:proofErr w:type="spellEnd"/>
-            <w:r>
-              <w:rPr>
-                <w:sz w:val="18"/>
-                <w:szCs w:val="18"/>
-              </w:rPr>
-              <w:t xml:space="preserve"> </w:t>
-            </w:r>
-            <w:proofErr w:type="spellStart"/>
-            <w:r>
-              <w:rPr>
-                <w:sz w:val="18"/>
-                <w:szCs w:val="18"/>
-              </w:rPr>
-              <w:t>can</w:t>
-            </w:r>
-            <w:proofErr w:type="spellEnd"/>
-            <w:r>
-              <w:rPr>
-                <w:sz w:val="18"/>
-                <w:szCs w:val="18"/>
-              </w:rPr>
-              <w:t xml:space="preserve"> </w:t>
-            </w:r>
-            <w:proofErr w:type="spellStart"/>
-            <w:r>
-              <w:rPr>
-                <w:sz w:val="18"/>
-                <w:szCs w:val="18"/>
-              </w:rPr>
-              <w:t>delay</w:t>
-            </w:r>
-            <w:proofErr w:type="spellEnd"/>
-            <w:r>
-              <w:rPr>
-                <w:sz w:val="18"/>
-                <w:szCs w:val="18"/>
-              </w:rPr>
-              <w:t xml:space="preserve"> </w:t>
-            </w:r>
-            <w:proofErr w:type="spellStart"/>
-            <w:r>
-              <w:rPr>
-                <w:sz w:val="18"/>
-                <w:szCs w:val="18"/>
-              </w:rPr>
-              <w:t>project</w:t>
-            </w:r>
-            <w:proofErr w:type="spellEnd"/>
           </w:p>
         </w:tc>
       </w:tr>
@@ -5643,31 +3772,13 @@
                 <w:szCs w:val="18"/>
               </w:rPr>
             </w:pPr>
-            <w:proofErr w:type="spellStart"/>
             <w:r>
               <w:rPr>
                 <w:sz w:val="18"/>
                 <w:szCs w:val="18"/>
               </w:rPr>
-              <w:t>Technical</w:t>
+              <w:t>Technical issues</w:t>
             </w:r>
-            <w:proofErr w:type="spellEnd"/>
-            <w:r>
-              <w:rPr>
-                <w:sz w:val="18"/>
-                <w:szCs w:val="18"/>
-              </w:rPr>
-              <w:t xml:space="preserve"> </w:t>
-            </w:r>
-            <w:proofErr w:type="spellStart"/>
-            <w:r>
-              <w:rPr>
-                <w:sz w:val="18"/>
-                <w:szCs w:val="18"/>
-              </w:rPr>
-              <w:t>issues</w:t>
-            </w:r>
-            <w:proofErr w:type="spellEnd"/>
           </w:p>
         </w:tc>
         <w:tc>
@@ -5690,391 +3801,7 @@
                 <w:sz w:val="18"/>
                 <w:szCs w:val="18"/>
               </w:rPr>
-              <w:t xml:space="preserve">EPAM </w:t>
-            </w:r>
-            <w:proofErr w:type="spellStart"/>
-            <w:r>
-              <w:rPr>
-                <w:sz w:val="18"/>
-                <w:szCs w:val="18"/>
-              </w:rPr>
-              <w:t>has</w:t>
-            </w:r>
-            <w:proofErr w:type="spellEnd"/>
-            <w:r>
-              <w:rPr>
-                <w:sz w:val="18"/>
-                <w:szCs w:val="18"/>
-              </w:rPr>
-              <w:t xml:space="preserve"> </w:t>
-            </w:r>
-            <w:proofErr w:type="spellStart"/>
-            <w:r>
-              <w:rPr>
-                <w:sz w:val="18"/>
-                <w:szCs w:val="18"/>
-              </w:rPr>
-              <w:t>little</w:t>
-            </w:r>
-            <w:proofErr w:type="spellEnd"/>
-            <w:r>
-              <w:rPr>
-                <w:sz w:val="18"/>
-                <w:szCs w:val="18"/>
-              </w:rPr>
-              <w:t xml:space="preserve"> </w:t>
-            </w:r>
-            <w:proofErr w:type="spellStart"/>
-            <w:r>
-              <w:rPr>
-                <w:sz w:val="18"/>
-                <w:szCs w:val="18"/>
-              </w:rPr>
-              <w:t>experience</w:t>
-            </w:r>
-            <w:proofErr w:type="spellEnd"/>
-            <w:r>
-              <w:rPr>
-                <w:sz w:val="18"/>
-                <w:szCs w:val="18"/>
-              </w:rPr>
-              <w:t xml:space="preserve"> and </w:t>
-            </w:r>
-            <w:proofErr w:type="spellStart"/>
-            <w:r>
-              <w:rPr>
-                <w:sz w:val="18"/>
-                <w:szCs w:val="18"/>
-              </w:rPr>
-              <w:t>few</w:t>
-            </w:r>
-            <w:proofErr w:type="spellEnd"/>
-            <w:r>
-              <w:rPr>
-                <w:sz w:val="18"/>
-                <w:szCs w:val="18"/>
-              </w:rPr>
-              <w:t xml:space="preserve"> </w:t>
-            </w:r>
-            <w:proofErr w:type="spellStart"/>
-            <w:r>
-              <w:rPr>
-                <w:sz w:val="18"/>
-                <w:szCs w:val="18"/>
-              </w:rPr>
-              <w:t>local</w:t>
-            </w:r>
-            <w:proofErr w:type="spellEnd"/>
-            <w:r>
-              <w:rPr>
-                <w:sz w:val="18"/>
-                <w:szCs w:val="18"/>
-              </w:rPr>
-              <w:t xml:space="preserve"> </w:t>
-            </w:r>
-            <w:proofErr w:type="spellStart"/>
-            <w:r>
-              <w:rPr>
-                <w:sz w:val="18"/>
-                <w:szCs w:val="18"/>
-              </w:rPr>
-              <w:t>experts</w:t>
-            </w:r>
-            <w:proofErr w:type="spellEnd"/>
-            <w:r>
-              <w:rPr>
-                <w:sz w:val="18"/>
-                <w:szCs w:val="18"/>
-              </w:rPr>
-              <w:t xml:space="preserve"> </w:t>
-            </w:r>
-            <w:proofErr w:type="spellStart"/>
-            <w:r>
-              <w:rPr>
-                <w:sz w:val="18"/>
-                <w:szCs w:val="18"/>
-              </w:rPr>
-              <w:t>in</w:t>
-            </w:r>
-            <w:proofErr w:type="spellEnd"/>
-            <w:r>
-              <w:rPr>
-                <w:sz w:val="18"/>
-                <w:szCs w:val="18"/>
-              </w:rPr>
-              <w:t xml:space="preserve"> </w:t>
-            </w:r>
-            <w:proofErr w:type="spellStart"/>
-            <w:r>
-              <w:rPr>
-                <w:sz w:val="18"/>
-                <w:szCs w:val="18"/>
-              </w:rPr>
-              <w:t>the</w:t>
-            </w:r>
-            <w:proofErr w:type="spellEnd"/>
-            <w:r>
-              <w:rPr>
-                <w:sz w:val="18"/>
-                <w:szCs w:val="18"/>
-              </w:rPr>
-              <w:t xml:space="preserve"> </w:t>
-            </w:r>
-            <w:proofErr w:type="spellStart"/>
-            <w:r>
-              <w:rPr>
-                <w:sz w:val="18"/>
-                <w:szCs w:val="18"/>
-              </w:rPr>
-              <w:t>discipline</w:t>
-            </w:r>
-            <w:proofErr w:type="spellEnd"/>
-            <w:r>
-              <w:rPr>
-                <w:sz w:val="18"/>
-                <w:szCs w:val="18"/>
-              </w:rPr>
-              <w:t xml:space="preserve"> of </w:t>
-            </w:r>
-            <w:proofErr w:type="spellStart"/>
-            <w:r>
-              <w:rPr>
-                <w:sz w:val="18"/>
-                <w:szCs w:val="18"/>
-              </w:rPr>
-              <w:t>physics</w:t>
-            </w:r>
-            <w:proofErr w:type="spellEnd"/>
-            <w:r>
-              <w:rPr>
-                <w:sz w:val="18"/>
-                <w:szCs w:val="18"/>
-              </w:rPr>
-              <w:t xml:space="preserve"> and </w:t>
-            </w:r>
-            <w:proofErr w:type="spellStart"/>
-            <w:r>
-              <w:rPr>
-                <w:sz w:val="18"/>
-                <w:szCs w:val="18"/>
-              </w:rPr>
-              <w:t>measurement</w:t>
-            </w:r>
-            <w:proofErr w:type="spellEnd"/>
-            <w:r>
-              <w:rPr>
-                <w:sz w:val="18"/>
-                <w:szCs w:val="18"/>
-              </w:rPr>
-              <w:t xml:space="preserve">, </w:t>
-            </w:r>
-            <w:proofErr w:type="spellStart"/>
-            <w:r>
-              <w:rPr>
-                <w:sz w:val="18"/>
-                <w:szCs w:val="18"/>
-              </w:rPr>
-              <w:t>hence</w:t>
-            </w:r>
-            <w:proofErr w:type="spellEnd"/>
-            <w:r>
-              <w:rPr>
-                <w:sz w:val="18"/>
-                <w:szCs w:val="18"/>
-              </w:rPr>
-              <w:t xml:space="preserve"> </w:t>
-            </w:r>
-            <w:proofErr w:type="spellStart"/>
-            <w:r>
-              <w:rPr>
-                <w:sz w:val="18"/>
-                <w:szCs w:val="18"/>
-              </w:rPr>
-              <w:t>the</w:t>
-            </w:r>
-            <w:proofErr w:type="spellEnd"/>
-            <w:r>
-              <w:rPr>
-                <w:sz w:val="18"/>
-                <w:szCs w:val="18"/>
-              </w:rPr>
-              <w:t xml:space="preserve"> </w:t>
-            </w:r>
-            <w:proofErr w:type="spellStart"/>
-            <w:r>
-              <w:rPr>
-                <w:sz w:val="18"/>
-                <w:szCs w:val="18"/>
-              </w:rPr>
-              <w:t>task</w:t>
-            </w:r>
-            <w:proofErr w:type="spellEnd"/>
-            <w:r>
-              <w:rPr>
-                <w:sz w:val="18"/>
-                <w:szCs w:val="18"/>
-              </w:rPr>
-              <w:t xml:space="preserve"> of </w:t>
-            </w:r>
-            <w:proofErr w:type="spellStart"/>
-            <w:r>
-              <w:rPr>
-                <w:sz w:val="18"/>
-                <w:szCs w:val="18"/>
-              </w:rPr>
-              <w:t>understanding</w:t>
-            </w:r>
-            <w:proofErr w:type="spellEnd"/>
-            <w:r>
-              <w:rPr>
-                <w:sz w:val="18"/>
-                <w:szCs w:val="18"/>
-              </w:rPr>
-              <w:t xml:space="preserve"> </w:t>
-            </w:r>
-            <w:proofErr w:type="spellStart"/>
-            <w:r>
-              <w:rPr>
-                <w:sz w:val="18"/>
-                <w:szCs w:val="18"/>
-              </w:rPr>
-              <w:t>physics</w:t>
-            </w:r>
-            <w:proofErr w:type="spellEnd"/>
-            <w:r>
-              <w:rPr>
-                <w:sz w:val="18"/>
-                <w:szCs w:val="18"/>
-              </w:rPr>
-              <w:t xml:space="preserve"> of </w:t>
-            </w:r>
-            <w:proofErr w:type="spellStart"/>
-            <w:r>
-              <w:rPr>
-                <w:sz w:val="18"/>
-                <w:szCs w:val="18"/>
-              </w:rPr>
-              <w:t>commute</w:t>
-            </w:r>
-            <w:proofErr w:type="spellEnd"/>
-            <w:r>
-              <w:rPr>
-                <w:sz w:val="18"/>
-                <w:szCs w:val="18"/>
-              </w:rPr>
-              <w:t xml:space="preserve"> </w:t>
-            </w:r>
-            <w:proofErr w:type="spellStart"/>
-            <w:r>
-              <w:rPr>
-                <w:sz w:val="18"/>
-                <w:szCs w:val="18"/>
-              </w:rPr>
-              <w:t>is</w:t>
-            </w:r>
-            <w:proofErr w:type="spellEnd"/>
-            <w:r>
-              <w:rPr>
-                <w:sz w:val="18"/>
-                <w:szCs w:val="18"/>
-              </w:rPr>
-              <w:t xml:space="preserve"> </w:t>
-            </w:r>
-            <w:proofErr w:type="spellStart"/>
-            <w:r>
-              <w:rPr>
-                <w:sz w:val="18"/>
-                <w:szCs w:val="18"/>
-              </w:rPr>
-              <w:t>hard</w:t>
-            </w:r>
-            <w:proofErr w:type="spellEnd"/>
-            <w:r>
-              <w:rPr>
-                <w:sz w:val="18"/>
-                <w:szCs w:val="18"/>
-              </w:rPr>
-              <w:t xml:space="preserve"> to </w:t>
-            </w:r>
-            <w:proofErr w:type="spellStart"/>
-            <w:r>
-              <w:rPr>
-                <w:sz w:val="18"/>
-                <w:szCs w:val="18"/>
-              </w:rPr>
-              <w:t>estimate</w:t>
-            </w:r>
-            <w:proofErr w:type="spellEnd"/>
-            <w:r>
-              <w:rPr>
-                <w:sz w:val="18"/>
-                <w:szCs w:val="18"/>
-              </w:rPr>
-              <w:t xml:space="preserve"> </w:t>
-            </w:r>
-            <w:proofErr w:type="spellStart"/>
-            <w:r>
-              <w:rPr>
-                <w:sz w:val="18"/>
-                <w:szCs w:val="18"/>
-              </w:rPr>
-              <w:t>in</w:t>
-            </w:r>
-            <w:proofErr w:type="spellEnd"/>
-            <w:r>
-              <w:rPr>
-                <w:sz w:val="18"/>
-                <w:szCs w:val="18"/>
-              </w:rPr>
-              <w:t xml:space="preserve"> </w:t>
-            </w:r>
-            <w:proofErr w:type="spellStart"/>
-            <w:r>
-              <w:rPr>
-                <w:sz w:val="18"/>
-                <w:szCs w:val="18"/>
-              </w:rPr>
-              <w:t>terms</w:t>
-            </w:r>
-            <w:proofErr w:type="spellEnd"/>
-            <w:r>
-              <w:rPr>
-                <w:sz w:val="18"/>
-                <w:szCs w:val="18"/>
-              </w:rPr>
-              <w:t xml:space="preserve"> of </w:t>
-            </w:r>
-            <w:proofErr w:type="spellStart"/>
-            <w:r>
-              <w:rPr>
-                <w:sz w:val="18"/>
-                <w:szCs w:val="18"/>
-              </w:rPr>
-              <w:t>schedule</w:t>
-            </w:r>
-            <w:proofErr w:type="spellEnd"/>
-            <w:r>
-              <w:rPr>
-                <w:sz w:val="18"/>
-                <w:szCs w:val="18"/>
-              </w:rPr>
-              <w:t xml:space="preserve"> and </w:t>
-            </w:r>
-            <w:proofErr w:type="spellStart"/>
-            <w:r>
-              <w:rPr>
-                <w:sz w:val="18"/>
-                <w:szCs w:val="18"/>
-              </w:rPr>
-              <w:t>difficulty</w:t>
-            </w:r>
-            <w:proofErr w:type="spellEnd"/>
-            <w:r>
-              <w:rPr>
-                <w:sz w:val="18"/>
-                <w:szCs w:val="18"/>
-              </w:rPr>
-              <w:t>.</w:t>
+              <w:t>EPAM has little experience and few local experts in the discipline of physics and measurement, hence the task of understanding physics of commute is hard to estimate in terms of schedule and difficulty.</w:t>
             </w:r>
           </w:p>
         </w:tc>
@@ -6095,31 +3822,13 @@
                 <w:szCs w:val="18"/>
               </w:rPr>
             </w:pPr>
-            <w:proofErr w:type="spellStart"/>
             <w:r>
               <w:rPr>
                 <w:sz w:val="18"/>
                 <w:szCs w:val="18"/>
               </w:rPr>
-              <w:t>External</w:t>
+              <w:t>External data access</w:t>
             </w:r>
-            <w:proofErr w:type="spellEnd"/>
-            <w:r>
-              <w:rPr>
-                <w:sz w:val="18"/>
-                <w:szCs w:val="18"/>
-              </w:rPr>
-              <w:t xml:space="preserve"> data </w:t>
-            </w:r>
-            <w:proofErr w:type="spellStart"/>
-            <w:r>
-              <w:rPr>
-                <w:sz w:val="18"/>
-                <w:szCs w:val="18"/>
-              </w:rPr>
-              <w:t>access</w:t>
-            </w:r>
-            <w:proofErr w:type="spellEnd"/>
           </w:p>
         </w:tc>
         <w:tc>
@@ -6137,277 +3846,12 @@
                 <w:szCs w:val="18"/>
               </w:rPr>
             </w:pPr>
-            <w:proofErr w:type="spellStart"/>
             <w:r>
               <w:rPr>
                 <w:sz w:val="18"/>
                 <w:szCs w:val="18"/>
               </w:rPr>
-              <w:t>Finding</w:t>
-            </w:r>
-            <w:proofErr w:type="spellEnd"/>
-            <w:r>
-              <w:rPr>
-                <w:sz w:val="18"/>
-                <w:szCs w:val="18"/>
-              </w:rPr>
-              <w:t xml:space="preserve"> </w:t>
-            </w:r>
-            <w:proofErr w:type="spellStart"/>
-            <w:r>
-              <w:rPr>
-                <w:sz w:val="18"/>
-                <w:szCs w:val="18"/>
-              </w:rPr>
-              <w:t>reliable</w:t>
-            </w:r>
-            <w:proofErr w:type="spellEnd"/>
-            <w:r>
-              <w:rPr>
-                <w:sz w:val="18"/>
-                <w:szCs w:val="18"/>
-              </w:rPr>
-              <w:t xml:space="preserve">, </w:t>
-            </w:r>
-            <w:proofErr w:type="spellStart"/>
-            <w:r>
-              <w:rPr>
-                <w:sz w:val="18"/>
-                <w:szCs w:val="18"/>
-              </w:rPr>
-              <w:t>precise</w:t>
-            </w:r>
-            <w:proofErr w:type="spellEnd"/>
-            <w:r>
-              <w:rPr>
-                <w:sz w:val="18"/>
-                <w:szCs w:val="18"/>
-              </w:rPr>
-              <w:t xml:space="preserve"> </w:t>
-            </w:r>
-            <w:proofErr w:type="spellStart"/>
-            <w:r>
-              <w:rPr>
-                <w:sz w:val="18"/>
-                <w:szCs w:val="18"/>
-              </w:rPr>
-              <w:t>external</w:t>
-            </w:r>
-            <w:proofErr w:type="spellEnd"/>
-            <w:r>
-              <w:rPr>
-                <w:sz w:val="18"/>
-                <w:szCs w:val="18"/>
-              </w:rPr>
-              <w:t xml:space="preserve"> API </w:t>
-            </w:r>
-            <w:proofErr w:type="spellStart"/>
-            <w:r>
-              <w:rPr>
-                <w:sz w:val="18"/>
-                <w:szCs w:val="18"/>
-              </w:rPr>
-              <w:t>or</w:t>
-            </w:r>
-            <w:proofErr w:type="spellEnd"/>
-            <w:r>
-              <w:rPr>
-                <w:sz w:val="18"/>
-                <w:szCs w:val="18"/>
-              </w:rPr>
-              <w:t xml:space="preserve"> </w:t>
-            </w:r>
-            <w:proofErr w:type="spellStart"/>
-            <w:r>
-              <w:rPr>
-                <w:sz w:val="18"/>
-                <w:szCs w:val="18"/>
-              </w:rPr>
-              <w:t>database</w:t>
-            </w:r>
-            <w:proofErr w:type="spellEnd"/>
-            <w:r>
-              <w:rPr>
-                <w:sz w:val="18"/>
-                <w:szCs w:val="18"/>
-              </w:rPr>
-              <w:t xml:space="preserve"> </w:t>
-            </w:r>
-            <w:proofErr w:type="spellStart"/>
-            <w:r>
-              <w:rPr>
-                <w:sz w:val="18"/>
-                <w:szCs w:val="18"/>
-              </w:rPr>
-              <w:t>with</w:t>
-            </w:r>
-            <w:proofErr w:type="spellEnd"/>
-            <w:r>
-              <w:rPr>
-                <w:sz w:val="18"/>
-                <w:szCs w:val="18"/>
-              </w:rPr>
-              <w:t xml:space="preserve"> public </w:t>
-            </w:r>
-            <w:proofErr w:type="spellStart"/>
-            <w:r>
-              <w:rPr>
-                <w:sz w:val="18"/>
-                <w:szCs w:val="18"/>
-              </w:rPr>
-              <w:t>transportation</w:t>
-            </w:r>
-            <w:proofErr w:type="spellEnd"/>
-            <w:r>
-              <w:rPr>
-                <w:sz w:val="18"/>
-                <w:szCs w:val="18"/>
-              </w:rPr>
-              <w:t xml:space="preserve"> </w:t>
-            </w:r>
-            <w:proofErr w:type="spellStart"/>
-            <w:r>
-              <w:rPr>
-                <w:sz w:val="18"/>
-                <w:szCs w:val="18"/>
-              </w:rPr>
-              <w:t>maps</w:t>
-            </w:r>
-            <w:proofErr w:type="spellEnd"/>
-            <w:r>
-              <w:rPr>
-                <w:sz w:val="18"/>
-                <w:szCs w:val="18"/>
-              </w:rPr>
-              <w:t xml:space="preserve"> and </w:t>
-            </w:r>
-            <w:proofErr w:type="spellStart"/>
-            <w:r>
-              <w:rPr>
-                <w:sz w:val="18"/>
-                <w:szCs w:val="18"/>
-              </w:rPr>
-              <w:t>schedules</w:t>
-            </w:r>
-            <w:proofErr w:type="spellEnd"/>
-            <w:r>
-              <w:rPr>
-                <w:sz w:val="18"/>
-                <w:szCs w:val="18"/>
-              </w:rPr>
-              <w:t xml:space="preserve"> </w:t>
-            </w:r>
-            <w:proofErr w:type="spellStart"/>
-            <w:r>
-              <w:rPr>
-                <w:sz w:val="18"/>
-                <w:szCs w:val="18"/>
-              </w:rPr>
-              <w:t>might</w:t>
-            </w:r>
-            <w:proofErr w:type="spellEnd"/>
-            <w:r>
-              <w:rPr>
-                <w:sz w:val="18"/>
-                <w:szCs w:val="18"/>
-              </w:rPr>
-              <w:t xml:space="preserve"> be </w:t>
-            </w:r>
-            <w:proofErr w:type="spellStart"/>
-            <w:r>
-              <w:rPr>
-                <w:sz w:val="18"/>
-                <w:szCs w:val="18"/>
-              </w:rPr>
-              <w:t>difficult</w:t>
-            </w:r>
-            <w:proofErr w:type="spellEnd"/>
-            <w:r>
-              <w:rPr>
-                <w:sz w:val="18"/>
-                <w:szCs w:val="18"/>
-              </w:rPr>
-              <w:t xml:space="preserve">, </w:t>
-            </w:r>
-            <w:proofErr w:type="spellStart"/>
-            <w:r>
-              <w:rPr>
-                <w:sz w:val="18"/>
-                <w:szCs w:val="18"/>
-              </w:rPr>
-              <w:t>which</w:t>
-            </w:r>
-            <w:proofErr w:type="spellEnd"/>
-            <w:r>
-              <w:rPr>
-                <w:sz w:val="18"/>
-                <w:szCs w:val="18"/>
-              </w:rPr>
-              <w:t xml:space="preserve"> </w:t>
-            </w:r>
-            <w:proofErr w:type="spellStart"/>
-            <w:r>
-              <w:rPr>
-                <w:sz w:val="18"/>
-                <w:szCs w:val="18"/>
-              </w:rPr>
-              <w:t>jeopardizes</w:t>
-            </w:r>
-            <w:proofErr w:type="spellEnd"/>
-            <w:r>
-              <w:rPr>
-                <w:sz w:val="18"/>
-                <w:szCs w:val="18"/>
-              </w:rPr>
-              <w:t xml:space="preserve"> </w:t>
-            </w:r>
-            <w:proofErr w:type="spellStart"/>
-            <w:r>
-              <w:rPr>
-                <w:sz w:val="18"/>
-                <w:szCs w:val="18"/>
-              </w:rPr>
-              <w:t>use</w:t>
-            </w:r>
-            <w:proofErr w:type="spellEnd"/>
-            <w:r>
-              <w:rPr>
-                <w:sz w:val="18"/>
-                <w:szCs w:val="18"/>
-              </w:rPr>
-              <w:t xml:space="preserve"> </w:t>
-            </w:r>
-            <w:proofErr w:type="spellStart"/>
-            <w:r>
-              <w:rPr>
-                <w:sz w:val="18"/>
-                <w:szCs w:val="18"/>
-              </w:rPr>
-              <w:t>case</w:t>
-            </w:r>
-            <w:proofErr w:type="spellEnd"/>
-            <w:r>
-              <w:rPr>
-                <w:sz w:val="18"/>
-                <w:szCs w:val="18"/>
-              </w:rPr>
-              <w:t xml:space="preserve"> of public </w:t>
-            </w:r>
-            <w:proofErr w:type="spellStart"/>
-            <w:r>
-              <w:rPr>
-                <w:sz w:val="18"/>
-                <w:szCs w:val="18"/>
-              </w:rPr>
-              <w:t>transportation</w:t>
-            </w:r>
-            <w:proofErr w:type="spellEnd"/>
-            <w:r>
-              <w:rPr>
-                <w:sz w:val="18"/>
-                <w:szCs w:val="18"/>
-              </w:rPr>
-              <w:t xml:space="preserve">. </w:t>
+              <w:t xml:space="preserve">Finding reliable, precise external API or database with public transportation maps and schedules might be difficult, which jeopardizes use case of public transportation. </w:t>
             </w:r>
           </w:p>
         </w:tc>
@@ -6457,247 +3901,7 @@
                 <w:sz w:val="18"/>
                 <w:szCs w:val="18"/>
               </w:rPr>
-              <w:t xml:space="preserve">Property management company </w:t>
-            </w:r>
-            <w:proofErr w:type="spellStart"/>
-            <w:r>
-              <w:rPr>
-                <w:sz w:val="18"/>
-                <w:szCs w:val="18"/>
-              </w:rPr>
-              <w:t>at</w:t>
-            </w:r>
-            <w:proofErr w:type="spellEnd"/>
-            <w:r>
-              <w:rPr>
-                <w:sz w:val="18"/>
-                <w:szCs w:val="18"/>
-              </w:rPr>
-              <w:t xml:space="preserve"> </w:t>
-            </w:r>
-            <w:proofErr w:type="spellStart"/>
-            <w:r>
-              <w:rPr>
-                <w:sz w:val="18"/>
-                <w:szCs w:val="18"/>
-              </w:rPr>
-              <w:t>which</w:t>
-            </w:r>
-            <w:proofErr w:type="spellEnd"/>
-            <w:r>
-              <w:rPr>
-                <w:sz w:val="18"/>
-                <w:szCs w:val="18"/>
-              </w:rPr>
-              <w:t xml:space="preserve"> </w:t>
-            </w:r>
-            <w:proofErr w:type="spellStart"/>
-            <w:r>
-              <w:rPr>
-                <w:sz w:val="18"/>
-                <w:szCs w:val="18"/>
-              </w:rPr>
-              <w:t>EPAMs</w:t>
-            </w:r>
-            <w:proofErr w:type="spellEnd"/>
-            <w:r>
-              <w:rPr>
-                <w:sz w:val="18"/>
-                <w:szCs w:val="18"/>
-              </w:rPr>
-              <w:t xml:space="preserve"> </w:t>
-            </w:r>
-            <w:proofErr w:type="spellStart"/>
-            <w:r>
-              <w:rPr>
-                <w:sz w:val="18"/>
-                <w:szCs w:val="18"/>
-              </w:rPr>
-              <w:t>rents</w:t>
-            </w:r>
-            <w:proofErr w:type="spellEnd"/>
-            <w:r>
-              <w:rPr>
-                <w:sz w:val="18"/>
-                <w:szCs w:val="18"/>
-              </w:rPr>
-              <w:t xml:space="preserve"> </w:t>
-            </w:r>
-            <w:proofErr w:type="spellStart"/>
-            <w:r>
-              <w:rPr>
-                <w:sz w:val="18"/>
-                <w:szCs w:val="18"/>
-              </w:rPr>
-              <w:t>office</w:t>
-            </w:r>
-            <w:proofErr w:type="spellEnd"/>
-            <w:r>
-              <w:rPr>
-                <w:sz w:val="18"/>
-                <w:szCs w:val="18"/>
-              </w:rPr>
-              <w:t xml:space="preserve"> and park </w:t>
-            </w:r>
-            <w:proofErr w:type="spellStart"/>
-            <w:r>
-              <w:rPr>
-                <w:sz w:val="18"/>
-                <w:szCs w:val="18"/>
-              </w:rPr>
-              <w:t>space</w:t>
-            </w:r>
-            <w:proofErr w:type="spellEnd"/>
-            <w:r>
-              <w:rPr>
-                <w:sz w:val="18"/>
-                <w:szCs w:val="18"/>
-              </w:rPr>
-              <w:t xml:space="preserve"> (</w:t>
-            </w:r>
-            <w:proofErr w:type="spellStart"/>
-            <w:r>
-              <w:rPr>
-                <w:sz w:val="18"/>
-                <w:szCs w:val="18"/>
-              </w:rPr>
-              <w:t>Buma</w:t>
-            </w:r>
-            <w:proofErr w:type="spellEnd"/>
-            <w:r>
-              <w:rPr>
-                <w:sz w:val="18"/>
-                <w:szCs w:val="18"/>
-              </w:rPr>
-              <w:t xml:space="preserve"> group) </w:t>
-            </w:r>
-            <w:proofErr w:type="spellStart"/>
-            <w:r>
-              <w:rPr>
-                <w:sz w:val="18"/>
-                <w:szCs w:val="18"/>
-              </w:rPr>
-              <w:t>might</w:t>
-            </w:r>
-            <w:proofErr w:type="spellEnd"/>
-            <w:r>
-              <w:rPr>
-                <w:sz w:val="18"/>
-                <w:szCs w:val="18"/>
-              </w:rPr>
-              <w:t xml:space="preserve"> be </w:t>
-            </w:r>
-            <w:proofErr w:type="spellStart"/>
-            <w:r>
-              <w:rPr>
-                <w:sz w:val="18"/>
-                <w:szCs w:val="18"/>
-              </w:rPr>
-              <w:t>unwilling</w:t>
-            </w:r>
-            <w:proofErr w:type="spellEnd"/>
-            <w:r>
-              <w:rPr>
-                <w:sz w:val="18"/>
-                <w:szCs w:val="18"/>
-              </w:rPr>
-              <w:t xml:space="preserve"> to </w:t>
-            </w:r>
-            <w:proofErr w:type="spellStart"/>
-            <w:r>
-              <w:rPr>
-                <w:sz w:val="18"/>
-                <w:szCs w:val="18"/>
-              </w:rPr>
-              <w:t>share</w:t>
-            </w:r>
-            <w:proofErr w:type="spellEnd"/>
-            <w:r>
-              <w:rPr>
-                <w:sz w:val="18"/>
-                <w:szCs w:val="18"/>
-              </w:rPr>
-              <w:t xml:space="preserve"> </w:t>
-            </w:r>
-            <w:proofErr w:type="spellStart"/>
-            <w:r>
-              <w:rPr>
-                <w:sz w:val="18"/>
-                <w:szCs w:val="18"/>
-              </w:rPr>
-              <w:t>information</w:t>
-            </w:r>
-            <w:proofErr w:type="spellEnd"/>
-            <w:r>
-              <w:rPr>
-                <w:sz w:val="18"/>
-                <w:szCs w:val="18"/>
-              </w:rPr>
-              <w:t xml:space="preserve"> </w:t>
-            </w:r>
-            <w:proofErr w:type="spellStart"/>
-            <w:r>
-              <w:rPr>
-                <w:sz w:val="18"/>
-                <w:szCs w:val="18"/>
-              </w:rPr>
-              <w:t>about</w:t>
-            </w:r>
-            <w:proofErr w:type="spellEnd"/>
-            <w:r>
-              <w:rPr>
-                <w:sz w:val="18"/>
-                <w:szCs w:val="18"/>
-              </w:rPr>
-              <w:t xml:space="preserve"> </w:t>
-            </w:r>
-            <w:proofErr w:type="spellStart"/>
-            <w:r>
-              <w:rPr>
-                <w:sz w:val="18"/>
-                <w:szCs w:val="18"/>
-              </w:rPr>
-              <w:t>entrance</w:t>
-            </w:r>
-            <w:proofErr w:type="spellEnd"/>
-            <w:r>
-              <w:rPr>
-                <w:sz w:val="18"/>
-                <w:szCs w:val="18"/>
-              </w:rPr>
-              <w:t xml:space="preserve"> and </w:t>
-            </w:r>
-            <w:proofErr w:type="spellStart"/>
-            <w:r>
-              <w:rPr>
-                <w:sz w:val="18"/>
-                <w:szCs w:val="18"/>
-              </w:rPr>
-              <w:t>presence</w:t>
-            </w:r>
-            <w:proofErr w:type="spellEnd"/>
-            <w:r>
-              <w:rPr>
-                <w:sz w:val="18"/>
-                <w:szCs w:val="18"/>
-              </w:rPr>
-              <w:t xml:space="preserve"> of </w:t>
-            </w:r>
-            <w:proofErr w:type="spellStart"/>
-            <w:r>
-              <w:rPr>
-                <w:sz w:val="18"/>
-                <w:szCs w:val="18"/>
-              </w:rPr>
-              <w:t>employees</w:t>
-            </w:r>
-            <w:proofErr w:type="spellEnd"/>
-            <w:r>
-              <w:rPr>
-                <w:sz w:val="18"/>
-                <w:szCs w:val="18"/>
-              </w:rPr>
-              <w:t xml:space="preserve"> cars.</w:t>
+              <w:t>Property management company at which EPAMs rents office and park space (Buma group) might be unwilling to share information about entrance and presence of employees cars.</w:t>
             </w:r>
           </w:p>
         </w:tc>
@@ -6718,7 +3922,6 @@
                 <w:szCs w:val="18"/>
               </w:rPr>
             </w:pPr>
-            <w:proofErr w:type="spellStart"/>
             <w:r>
               <w:rPr>
                 <w:sz w:val="18"/>
@@ -6726,7 +3929,6 @@
               </w:rPr>
               <w:t>Staffing</w:t>
             </w:r>
-            <w:proofErr w:type="spellEnd"/>
           </w:p>
         </w:tc>
         <w:tc>
@@ -6744,367 +3946,13 @@
                 <w:szCs w:val="18"/>
               </w:rPr>
             </w:pPr>
-            <w:proofErr w:type="spellStart"/>
             <w:r>
               <w:rPr>
                 <w:sz w:val="18"/>
                 <w:szCs w:val="18"/>
               </w:rPr>
-              <w:t>Low</w:t>
+              <w:t>Low criticality of the project to EPAMs business continuity may cause employees to be moved to projects of higher importance affecting deadlines. Budget can also be decreased and moved to higher priority projects</w:t>
             </w:r>
-            <w:proofErr w:type="spellEnd"/>
-            <w:r>
-              <w:rPr>
-                <w:sz w:val="18"/>
-                <w:szCs w:val="18"/>
-              </w:rPr>
-              <w:t xml:space="preserve"> </w:t>
-            </w:r>
-            <w:proofErr w:type="spellStart"/>
-            <w:r>
-              <w:rPr>
-                <w:sz w:val="18"/>
-                <w:szCs w:val="18"/>
-              </w:rPr>
-              <w:t>criticality</w:t>
-            </w:r>
-            <w:proofErr w:type="spellEnd"/>
-            <w:r>
-              <w:rPr>
-                <w:sz w:val="18"/>
-                <w:szCs w:val="18"/>
-              </w:rPr>
-              <w:t xml:space="preserve"> of </w:t>
-            </w:r>
-            <w:proofErr w:type="spellStart"/>
-            <w:r>
-              <w:rPr>
-                <w:sz w:val="18"/>
-                <w:szCs w:val="18"/>
-              </w:rPr>
-              <w:t>the</w:t>
-            </w:r>
-            <w:proofErr w:type="spellEnd"/>
-            <w:r>
-              <w:rPr>
-                <w:sz w:val="18"/>
-                <w:szCs w:val="18"/>
-              </w:rPr>
-              <w:t xml:space="preserve"> </w:t>
-            </w:r>
-            <w:proofErr w:type="spellStart"/>
-            <w:r>
-              <w:rPr>
-                <w:sz w:val="18"/>
-                <w:szCs w:val="18"/>
-              </w:rPr>
-              <w:t>project</w:t>
-            </w:r>
-            <w:proofErr w:type="spellEnd"/>
-            <w:r>
-              <w:rPr>
-                <w:sz w:val="18"/>
-                <w:szCs w:val="18"/>
-              </w:rPr>
-              <w:t xml:space="preserve"> to </w:t>
-            </w:r>
-            <w:proofErr w:type="spellStart"/>
-            <w:r>
-              <w:rPr>
-                <w:sz w:val="18"/>
-                <w:szCs w:val="18"/>
-              </w:rPr>
-              <w:t>EPAMs</w:t>
-            </w:r>
-            <w:proofErr w:type="spellEnd"/>
-            <w:r>
-              <w:rPr>
-                <w:sz w:val="18"/>
-                <w:szCs w:val="18"/>
-              </w:rPr>
-              <w:t xml:space="preserve"> business </w:t>
-            </w:r>
-            <w:proofErr w:type="spellStart"/>
-            <w:r>
-              <w:rPr>
-                <w:sz w:val="18"/>
-                <w:szCs w:val="18"/>
-              </w:rPr>
-              <w:t>continuity</w:t>
-            </w:r>
-            <w:proofErr w:type="spellEnd"/>
-            <w:r>
-              <w:rPr>
-                <w:sz w:val="18"/>
-                <w:szCs w:val="18"/>
-              </w:rPr>
-              <w:t xml:space="preserve"> </w:t>
-            </w:r>
-            <w:proofErr w:type="spellStart"/>
-            <w:r>
-              <w:rPr>
-                <w:sz w:val="18"/>
-                <w:szCs w:val="18"/>
-              </w:rPr>
-              <w:t>may</w:t>
-            </w:r>
-            <w:proofErr w:type="spellEnd"/>
-            <w:r>
-              <w:rPr>
-                <w:sz w:val="18"/>
-                <w:szCs w:val="18"/>
-              </w:rPr>
-              <w:t xml:space="preserve"> </w:t>
-            </w:r>
-            <w:proofErr w:type="spellStart"/>
-            <w:r>
-              <w:rPr>
-                <w:sz w:val="18"/>
-                <w:szCs w:val="18"/>
-              </w:rPr>
-              <w:t>cause</w:t>
-            </w:r>
-            <w:proofErr w:type="spellEnd"/>
-            <w:r>
-              <w:rPr>
-                <w:sz w:val="18"/>
-                <w:szCs w:val="18"/>
-              </w:rPr>
-              <w:t xml:space="preserve"> </w:t>
-            </w:r>
-            <w:proofErr w:type="spellStart"/>
-            <w:r>
-              <w:rPr>
-                <w:sz w:val="18"/>
-                <w:szCs w:val="18"/>
-              </w:rPr>
-              <w:t>employees</w:t>
-            </w:r>
-            <w:proofErr w:type="spellEnd"/>
-            <w:r>
-              <w:rPr>
-                <w:sz w:val="18"/>
-                <w:szCs w:val="18"/>
-              </w:rPr>
-              <w:t xml:space="preserve"> to be </w:t>
-            </w:r>
-            <w:proofErr w:type="spellStart"/>
-            <w:r>
-              <w:rPr>
-                <w:sz w:val="18"/>
-                <w:szCs w:val="18"/>
-              </w:rPr>
-              <w:t>moved</w:t>
-            </w:r>
-            <w:proofErr w:type="spellEnd"/>
-            <w:r>
-              <w:rPr>
-                <w:sz w:val="18"/>
-                <w:szCs w:val="18"/>
-              </w:rPr>
-              <w:t xml:space="preserve"> to </w:t>
-            </w:r>
-            <w:proofErr w:type="spellStart"/>
-            <w:r>
-              <w:rPr>
-                <w:sz w:val="18"/>
-                <w:szCs w:val="18"/>
-              </w:rPr>
-              <w:t>projects</w:t>
-            </w:r>
-            <w:proofErr w:type="spellEnd"/>
-            <w:r>
-              <w:rPr>
-                <w:sz w:val="18"/>
-                <w:szCs w:val="18"/>
-              </w:rPr>
-              <w:t xml:space="preserve"> of </w:t>
-            </w:r>
-            <w:proofErr w:type="spellStart"/>
-            <w:r>
-              <w:rPr>
-                <w:sz w:val="18"/>
-                <w:szCs w:val="18"/>
-              </w:rPr>
-              <w:t>higher</w:t>
-            </w:r>
-            <w:proofErr w:type="spellEnd"/>
-            <w:r>
-              <w:rPr>
-                <w:sz w:val="18"/>
-                <w:szCs w:val="18"/>
-              </w:rPr>
-              <w:t xml:space="preserve"> </w:t>
-            </w:r>
-            <w:proofErr w:type="spellStart"/>
-            <w:r>
-              <w:rPr>
-                <w:sz w:val="18"/>
-                <w:szCs w:val="18"/>
-              </w:rPr>
-              <w:t>importance</w:t>
-            </w:r>
-            <w:proofErr w:type="spellEnd"/>
-            <w:r>
-              <w:rPr>
-                <w:sz w:val="18"/>
-                <w:szCs w:val="18"/>
-              </w:rPr>
-              <w:t xml:space="preserve"> </w:t>
-            </w:r>
-            <w:proofErr w:type="spellStart"/>
-            <w:r>
-              <w:rPr>
-                <w:sz w:val="18"/>
-                <w:szCs w:val="18"/>
-              </w:rPr>
-              <w:t>affecting</w:t>
-            </w:r>
-            <w:proofErr w:type="spellEnd"/>
-            <w:r>
-              <w:rPr>
-                <w:sz w:val="18"/>
-                <w:szCs w:val="18"/>
-              </w:rPr>
-              <w:t xml:space="preserve"> </w:t>
-            </w:r>
-            <w:proofErr w:type="spellStart"/>
-            <w:r>
-              <w:rPr>
-                <w:sz w:val="18"/>
-                <w:szCs w:val="18"/>
-              </w:rPr>
-              <w:t>deadlines</w:t>
-            </w:r>
-            <w:proofErr w:type="spellEnd"/>
-            <w:r>
-              <w:rPr>
-                <w:sz w:val="18"/>
-                <w:szCs w:val="18"/>
-              </w:rPr>
-              <w:t xml:space="preserve">. </w:t>
-            </w:r>
-            <w:proofErr w:type="spellStart"/>
-            <w:r>
-              <w:rPr>
-                <w:sz w:val="18"/>
-                <w:szCs w:val="18"/>
-              </w:rPr>
-              <w:t>Budget</w:t>
-            </w:r>
-            <w:proofErr w:type="spellEnd"/>
-            <w:r>
-              <w:rPr>
-                <w:sz w:val="18"/>
-                <w:szCs w:val="18"/>
-              </w:rPr>
-              <w:t xml:space="preserve"> </w:t>
-            </w:r>
-            <w:proofErr w:type="spellStart"/>
-            <w:r>
-              <w:rPr>
-                <w:sz w:val="18"/>
-                <w:szCs w:val="18"/>
-              </w:rPr>
-              <w:t>can</w:t>
-            </w:r>
-            <w:proofErr w:type="spellEnd"/>
-            <w:r>
-              <w:rPr>
-                <w:sz w:val="18"/>
-                <w:szCs w:val="18"/>
-              </w:rPr>
-              <w:t xml:space="preserve"> </w:t>
-            </w:r>
-            <w:proofErr w:type="spellStart"/>
-            <w:r>
-              <w:rPr>
-                <w:sz w:val="18"/>
-                <w:szCs w:val="18"/>
-              </w:rPr>
-              <w:t>also</w:t>
-            </w:r>
-            <w:proofErr w:type="spellEnd"/>
-            <w:r>
-              <w:rPr>
-                <w:sz w:val="18"/>
-                <w:szCs w:val="18"/>
-              </w:rPr>
-              <w:t xml:space="preserve"> be </w:t>
-            </w:r>
-            <w:proofErr w:type="spellStart"/>
-            <w:r>
-              <w:rPr>
-                <w:sz w:val="18"/>
-                <w:szCs w:val="18"/>
-              </w:rPr>
-              <w:t>decreased</w:t>
-            </w:r>
-            <w:proofErr w:type="spellEnd"/>
-            <w:r>
-              <w:rPr>
-                <w:sz w:val="18"/>
-                <w:szCs w:val="18"/>
-              </w:rPr>
-              <w:t xml:space="preserve"> and </w:t>
-            </w:r>
-            <w:proofErr w:type="spellStart"/>
-            <w:r>
-              <w:rPr>
-                <w:sz w:val="18"/>
-                <w:szCs w:val="18"/>
-              </w:rPr>
-              <w:t>moved</w:t>
-            </w:r>
-            <w:proofErr w:type="spellEnd"/>
-            <w:r>
-              <w:rPr>
-                <w:sz w:val="18"/>
-                <w:szCs w:val="18"/>
-              </w:rPr>
-              <w:t xml:space="preserve"> to </w:t>
-            </w:r>
-            <w:proofErr w:type="spellStart"/>
-            <w:r>
-              <w:rPr>
-                <w:sz w:val="18"/>
-                <w:szCs w:val="18"/>
-              </w:rPr>
-              <w:t>higher</w:t>
-            </w:r>
-            <w:proofErr w:type="spellEnd"/>
-            <w:r>
-              <w:rPr>
-                <w:sz w:val="18"/>
-                <w:szCs w:val="18"/>
-              </w:rPr>
-              <w:t xml:space="preserve"> </w:t>
-            </w:r>
-            <w:proofErr w:type="spellStart"/>
-            <w:r>
-              <w:rPr>
-                <w:sz w:val="18"/>
-                <w:szCs w:val="18"/>
-              </w:rPr>
-              <w:t>priority</w:t>
-            </w:r>
-            <w:proofErr w:type="spellEnd"/>
-            <w:r>
-              <w:rPr>
-                <w:sz w:val="18"/>
-                <w:szCs w:val="18"/>
-              </w:rPr>
-              <w:t xml:space="preserve"> </w:t>
-            </w:r>
-            <w:proofErr w:type="spellStart"/>
-            <w:r>
-              <w:rPr>
-                <w:sz w:val="18"/>
-                <w:szCs w:val="18"/>
-              </w:rPr>
-              <w:t>projects</w:t>
-            </w:r>
-            <w:proofErr w:type="spellEnd"/>
           </w:p>
         </w:tc>
       </w:tr>
@@ -7147,23 +3995,7 @@
         <w:pStyle w:val="Tekstpodstawowy"/>
       </w:pPr>
       <w:r>
-        <w:t xml:space="preserve">Project Manager Bruce Spruce is hereby authorized to interface with management as required, negotiate for resources, manage all project tasks, scheduling, and communication to ensure successful and timely completion of the project. A project plan will be developed and submitted to the management team for approval. It will include: scope statement, schedule, cost estimate, draft of  resource plan, quality, risk, procurement and stakeholder management as well as project control. Mr. Spruce is authorized to approve all budget expenditures up to, and including, the allocated budget amounts. All resources will be assigned by the project sponsor, Viktor </w:t>
-      </w:r>
-      <w:proofErr w:type="spellStart"/>
-      <w:r>
-        <w:t>Bondariev</w:t>
-      </w:r>
-      <w:proofErr w:type="spellEnd"/>
-      <w:r>
-        <w:t xml:space="preserve">. Success will be determined by the Project Sponsor, Viktor </w:t>
-      </w:r>
-      <w:proofErr w:type="spellStart"/>
-      <w:r>
-        <w:t>Bondariev</w:t>
-      </w:r>
-      <w:proofErr w:type="spellEnd"/>
-      <w:r>
-        <w:t>, who will also authorize completion of the project.</w:t>
+        <w:t>Project Manager Bruce Spruce is hereby authorized to interface with management as required, negotiate for resources, manage all project tasks, scheduling, and communication to ensure successful and timely completion of the project. A project plan will be developed and submitted to the management team for approval. It will include: scope statement, schedule, cost estimate, draft of  resource plan, quality, risk, procurement and stakeholder management as well as project control. Mr. Spruce is authorized to approve all budget expenditures up to, and including, the allocated budget amounts. All resources will be assigned by the project sponsor, Viktor Bondariev. Success will be determined by the Project Sponsor, Viktor Bondariev, who will also authorize completion of the project.</w:t>
       </w:r>
     </w:p>
     <w:p>
@@ -7239,16 +4071,8 @@
         <w:rPr>
           <w:b/>
         </w:rPr>
-        <w:t xml:space="preserve">Viktor </w:t>
+        <w:t>Viktor Bondariev</w:t>
       </w:r>
-      <w:proofErr w:type="spellStart"/>
-      <w:r>
-        <w:rPr>
-          <w:b/>
-        </w:rPr>
-        <w:t>Bondariev</w:t>
-      </w:r>
-      <w:proofErr w:type="spellEnd"/>
     </w:p>
     <w:p>
       <w:pPr>
@@ -7355,7 +4179,7 @@
         <w:sz w:val="18"/>
         <w:szCs w:val="18"/>
       </w:rPr>
-      <w:t>2</w:t>
+      <w:t>4</w:t>
     </w:r>
     <w:r>
       <w:rPr>
@@ -7670,7 +4494,7 @@
                         <a:blip r:embed="rId1">
                           <a:extLst>
                             <a:ext uri="{28A0092B-C50C-407E-A947-70E740481C1C}">
-                              <a14:useLocalDpi xmlns:a14="http://schemas.microsoft.com/office/drawing/2010/main" xmlns:wps="http://schemas.microsoft.com/office/word/2010/wordprocessingShape" xmlns:wpi="http://schemas.microsoft.com/office/word/2010/wordprocessingInk" xmlns:wpg="http://schemas.microsoft.com/office/word/2010/wordprocessingGroup" xmlns:w16se="http://schemas.microsoft.com/office/word/2015/wordml/symex" xmlns:w15="http://schemas.microsoft.com/office/word/2012/wordml" xmlns:w14="http://schemas.microsoft.com/office/word/2010/wordml" xmlns:w="http://schemas.openxmlformats.org/wordprocessingml/2006/main" xmlns:w10="urn:schemas-microsoft-com:office:word" xmlns:wp14="http://schemas.microsoft.com/office/word/2010/wordprocessingDrawing" xmlns:v="urn:schemas-microsoft-com:vml" xmlns:o="urn:schemas-microsoft-com:office:office" xmlns:mc="http://schemas.openxmlformats.org/markup-compatibility/2006" xmlns:cx1="http://schemas.microsoft.com/office/drawing/2015/9/8/chartex" xmlns:cx="http://schemas.microsoft.com/office/drawing/2014/chartex" xmlns:wpc="http://schemas.microsoft.com/office/word/2010/wordprocessingCanvas" xmlns="" val="0"/>
+                              <a14:useLocalDpi xmlns="" xmlns:wpc="http://schemas.microsoft.com/office/word/2010/wordprocessingCanvas" xmlns:cx="http://schemas.microsoft.com/office/drawing/2014/chartex" xmlns:cx1="http://schemas.microsoft.com/office/drawing/2015/9/8/chartex" xmlns:mc="http://schemas.openxmlformats.org/markup-compatibility/2006" xmlns:o="urn:schemas-microsoft-com:office:office" xmlns:v="urn:schemas-microsoft-com:vml" xmlns:wp14="http://schemas.microsoft.com/office/word/2010/wordprocessingDrawing" xmlns:w10="urn:schemas-microsoft-com:office:word" xmlns:w="http://schemas.openxmlformats.org/wordprocessingml/2006/main" xmlns:w14="http://schemas.microsoft.com/office/word/2010/wordml" xmlns:w15="http://schemas.microsoft.com/office/word/2012/wordml" xmlns:w16se="http://schemas.microsoft.com/office/word/2015/wordml/symex" xmlns:wpg="http://schemas.microsoft.com/office/word/2010/wordprocessingGroup" xmlns:wpi="http://schemas.microsoft.com/office/word/2010/wordprocessingInk" xmlns:wps="http://schemas.microsoft.com/office/word/2010/wordprocessingShape" xmlns:a14="http://schemas.microsoft.com/office/drawing/2010/main" val="0"/>
                             </a:ext>
                           </a:extLst>
                         </a:blip>
@@ -9936,6 +6760,7 @@
   <w:style w:type="character" w:default="1" w:styleId="Domylnaczcionkaakapitu">
     <w:name w:val="Default Paragraph Font"/>
     <w:uiPriority w:val="1"/>
+    <w:semiHidden/>
     <w:unhideWhenUsed/>
   </w:style>
   <w:style w:type="table" w:default="1" w:styleId="Standardowy">
@@ -11429,7 +8254,7 @@
   <a:extraClrSchemeLst/>
   <a:extLst>
     <a:ext uri="{05A4C25C-085E-4340-85A3-A5531E510DB2}">
-      <thm15:themeFamily xmlns:thm15="http://schemas.microsoft.com/office/thememl/2012/main" xmlns="" name="Office Theme" id="{62F939B6-93AF-4DB8-9C6B-D6C7DFDC589F}" vid="{4A3C46E8-61CC-4603-A589-7422A47A8E4A}"/>
+      <thm15:themeFamily xmlns="" xmlns:thm15="http://schemas.microsoft.com/office/thememl/2012/main" name="Office Theme" id="{62F939B6-93AF-4DB8-9C6B-D6C7DFDC589F}" vid="{4A3C46E8-61CC-4603-A589-7422A47A8E4A}"/>
     </a:ext>
   </a:extLst>
 </a:theme>
@@ -11440,7 +8265,7 @@
 </file>
 
 <file path=customXml/itemProps1.xml><?xml version="1.0" encoding="utf-8"?>
-<ds:datastoreItem xmlns:ds="http://schemas.openxmlformats.org/officeDocument/2006/customXml" ds:itemID="{09E91DCB-37E9-4169-8007-D4957D632E76}">
+<ds:datastoreItem xmlns:ds="http://schemas.openxmlformats.org/officeDocument/2006/customXml" ds:itemID="{0B5ECCA5-3B2A-45C1-90E4-0074C69460DF}">
   <ds:schemaRefs>
     <ds:schemaRef ds:uri="http://schemas.openxmlformats.org/officeDocument/2006/bibliography"/>
   </ds:schemaRefs>

</xml_diff>